<commit_message>
Draft listi - done
</commit_message>
<xml_diff>
--- a/smotr_6/эскиз листов.docx
+++ b/smotr_6/эскиз листов.docx
@@ -6,6 +6,1903 @@
       <w:pPr>
         <w:shd w:val="nil"/>
       </w:pPr>
+      <w:r/>
+      <w:r>
+        <mc:AlternateContent>
+          <mc:Choice Requires="wpg">
+            <w:drawing>
+              <wp:anchor xmlns:wp="http://schemas.openxmlformats.org/drawingml/2006/wordprocessingDrawing" xmlns:wp14="http://schemas.microsoft.com/office/word/2010/wordprocessingDrawing" distT="0" distB="0" distL="115200" distR="115200" simplePos="0" relativeHeight="100352" behindDoc="0" locked="0" layoutInCell="1" allowOverlap="1">
+                <wp:simplePos x="0" y="0"/>
+                <wp:positionH relativeFrom="column">
+                  <wp:posOffset>5377860</wp:posOffset>
+                </wp:positionH>
+                <wp:positionV relativeFrom="paragraph">
+                  <wp:posOffset>73215</wp:posOffset>
+                </wp:positionV>
+                <wp:extent cx="4343400" cy="6248400"/>
+                <wp:effectExtent l="3175" t="3175" r="3175" b="3175"/>
+                <wp:wrapNone/>
+                <wp:docPr id="1" name=""/>
+                <wp:cNvGraphicFramePr/>
+                <a:graphic xmlns:a="http://schemas.openxmlformats.org/drawingml/2006/main">
+                  <a:graphicData uri="http://schemas.microsoft.com/office/word/2010/wordprocessingShape">
+                    <wps:wsp>
+                      <wps:cNvPr id="0" name=""/>
+                      <wps:cNvSpPr txBox="1"/>
+                      <wps:spPr bwMode="auto">
+                        <a:xfrm flipH="0" flipV="0">
+                          <a:off x="0" y="0"/>
+                          <a:ext cx="4343399" cy="6248399"/>
+                        </a:xfrm>
+                        <a:prstGeom prst="rect">
+                          <a:avLst/>
+                        </a:prstGeom>
+                        <a:solidFill>
+                          <a:schemeClr val="lt1"/>
+                        </a:solidFill>
+                        <a:ln w="6350">
+                          <a:solidFill>
+                            <a:prstClr val="black"/>
+                          </a:solidFill>
+                        </a:ln>
+                      </wps:spPr>
+                      <wps:txbx>
+                        <w:txbxContent>
+                          <w:p>
+                            <w:pPr>
+                              <w:spacing w:after="0" w:afterAutospacing="0" w:line="360" w:lineRule="auto"/>
+                              <w:rPr>
+                                <w:sz w:val="24"/>
+                                <w:szCs w:val="24"/>
+                              </w:rPr>
+                            </w:pPr>
+                            <w:r>
+                              <w:rPr>
+                                <w:sz w:val="24"/>
+                                <w:szCs w:val="24"/>
+                              </w:rPr>
+                              <w:t xml:space="preserve">1  Выполняемые функции</w:t>
+                            </w:r>
+                            <w:r>
+                              <w:rPr>
+                                <w:sz w:val="24"/>
+                                <w:szCs w:val="24"/>
+                              </w:rPr>
+                            </w:r>
+                            <w:r>
+                              <w:rPr>
+                                <w:sz w:val="24"/>
+                                <w:szCs w:val="24"/>
+                              </w:rPr>
+                            </w:r>
+                          </w:p>
+                          <w:p>
+                            <w:pPr>
+                              <w:spacing w:after="0" w:afterAutospacing="0" w:line="360" w:lineRule="auto"/>
+                              <w:rPr>
+                                <w:sz w:val="24"/>
+                                <w:szCs w:val="24"/>
+                              </w:rPr>
+                            </w:pPr>
+                            <w:r>
+                              <w:rPr>
+                                <w:sz w:val="24"/>
+                                <w:szCs w:val="24"/>
+                              </w:rPr>
+                              <w:t xml:space="preserve">1.1 Для пользователя (учащегося):</w:t>
+                            </w:r>
+                            <w:r>
+                              <w:rPr>
+                                <w:sz w:val="24"/>
+                                <w:szCs w:val="24"/>
+                              </w:rPr>
+                            </w:r>
+                            <w:r>
+                              <w:rPr>
+                                <w:sz w:val="24"/>
+                                <w:szCs w:val="24"/>
+                              </w:rPr>
+                            </w:r>
+                          </w:p>
+                          <w:p>
+                            <w:pPr>
+                              <w:pStyle w:val="605"/>
+                              <w:numPr>
+                                <w:ilvl w:val="0"/>
+                                <w:numId w:val="5"/>
+                              </w:numPr>
+                              <w:spacing w:after="0" w:afterAutospacing="0" w:line="360" w:lineRule="auto"/>
+                              <w:rPr>
+                                <w:sz w:val="24"/>
+                                <w:szCs w:val="24"/>
+                              </w:rPr>
+                            </w:pPr>
+                            <w:r>
+                              <w:rPr>
+                                <w:sz w:val="24"/>
+                                <w:szCs w:val="24"/>
+                              </w:rPr>
+                              <w:t xml:space="preserve">проверка правильности решения заданий (в т.ч. заданий на написание программного кода);</w:t>
+                            </w:r>
+                            <w:r>
+                              <w:rPr>
+                                <w:sz w:val="24"/>
+                                <w:szCs w:val="24"/>
+                              </w:rPr>
+                            </w:r>
+                            <w:r>
+                              <w:rPr>
+                                <w:sz w:val="24"/>
+                                <w:szCs w:val="24"/>
+                              </w:rPr>
+                            </w:r>
+                          </w:p>
+                          <w:p>
+                            <w:pPr>
+                              <w:pStyle w:val="605"/>
+                              <w:numPr>
+                                <w:ilvl w:val="0"/>
+                                <w:numId w:val="5"/>
+                              </w:numPr>
+                              <w:spacing w:after="0" w:afterAutospacing="0" w:line="360" w:lineRule="auto"/>
+                              <w:rPr>
+                                <w:sz w:val="24"/>
+                                <w:szCs w:val="24"/>
+                              </w:rPr>
+                            </w:pPr>
+                            <w:r>
+                              <w:rPr>
+                                <w:sz w:val="24"/>
+                                <w:szCs w:val="24"/>
+                              </w:rPr>
+                              <w:t xml:space="preserve">анализ ошибок в пользовательских решениях;</w:t>
+                            </w:r>
+                            <w:r>
+                              <w:rPr>
+                                <w:sz w:val="24"/>
+                                <w:szCs w:val="24"/>
+                              </w:rPr>
+                            </w:r>
+                            <w:r>
+                              <w:rPr>
+                                <w:sz w:val="24"/>
+                                <w:szCs w:val="24"/>
+                              </w:rPr>
+                            </w:r>
+                          </w:p>
+                          <w:p>
+                            <w:pPr>
+                              <w:pStyle w:val="605"/>
+                              <w:numPr>
+                                <w:ilvl w:val="0"/>
+                                <w:numId w:val="5"/>
+                              </w:numPr>
+                              <w:spacing w:after="0" w:afterAutospacing="0" w:line="360" w:lineRule="auto"/>
+                              <w:rPr>
+                                <w:sz w:val="24"/>
+                                <w:szCs w:val="24"/>
+                              </w:rPr>
+                            </w:pPr>
+                            <w:r>
+                              <w:rPr>
+                                <w:sz w:val="24"/>
+                                <w:szCs w:val="24"/>
+                              </w:rPr>
+                              <w:t xml:space="preserve">занесение результатов решения в БД статистики.</w:t>
+                            </w:r>
+                            <w:r>
+                              <w:rPr>
+                                <w:sz w:val="24"/>
+                                <w:szCs w:val="24"/>
+                              </w:rPr>
+                            </w:r>
+                            <w:r>
+                              <w:rPr>
+                                <w:sz w:val="24"/>
+                                <w:szCs w:val="24"/>
+                              </w:rPr>
+                            </w:r>
+                          </w:p>
+                          <w:p>
+                            <w:pPr>
+                              <w:spacing w:after="0" w:afterAutospacing="0" w:line="360" w:lineRule="auto"/>
+                              <w:rPr>
+                                <w:sz w:val="24"/>
+                                <w:szCs w:val="24"/>
+                              </w:rPr>
+                            </w:pPr>
+                            <w:r>
+                              <w:rPr>
+                                <w:sz w:val="24"/>
+                                <w:szCs w:val="24"/>
+                              </w:rPr>
+                              <w:t xml:space="preserve">1.2 Для администратора системы:</w:t>
+                            </w:r>
+                            <w:r>
+                              <w:rPr>
+                                <w:sz w:val="24"/>
+                                <w:szCs w:val="24"/>
+                              </w:rPr>
+                            </w:r>
+                            <w:r>
+                              <w:rPr>
+                                <w:sz w:val="24"/>
+                                <w:szCs w:val="24"/>
+                              </w:rPr>
+                            </w:r>
+                          </w:p>
+                          <w:p>
+                            <w:pPr>
+                              <w:pStyle w:val="605"/>
+                              <w:numPr>
+                                <w:ilvl w:val="0"/>
+                                <w:numId w:val="10"/>
+                              </w:numPr>
+                              <w:spacing w:after="0" w:afterAutospacing="0" w:line="360" w:lineRule="auto"/>
+                              <w:rPr>
+                                <w:sz w:val="24"/>
+                                <w:szCs w:val="24"/>
+                              </w:rPr>
+                            </w:pPr>
+                            <w:r>
+                              <w:rPr>
+                                <w:sz w:val="24"/>
+                                <w:szCs w:val="24"/>
+                              </w:rPr>
+                              <w:t xml:space="preserve">добавление, удаление, редактирование образовательных материалов и заданий;</w:t>
+                            </w:r>
+                            <w:r>
+                              <w:rPr>
+                                <w:sz w:val="24"/>
+                                <w:szCs w:val="24"/>
+                              </w:rPr>
+                            </w:r>
+                            <w:r>
+                              <w:rPr>
+                                <w:sz w:val="24"/>
+                                <w:szCs w:val="24"/>
+                              </w:rPr>
+                            </w:r>
+                          </w:p>
+                          <w:p>
+                            <w:pPr>
+                              <w:pStyle w:val="605"/>
+                              <w:numPr>
+                                <w:ilvl w:val="0"/>
+                                <w:numId w:val="9"/>
+                              </w:numPr>
+                              <w:spacing w:after="0" w:afterAutospacing="0" w:line="360" w:lineRule="auto"/>
+                              <w:rPr>
+                                <w:sz w:val="24"/>
+                                <w:szCs w:val="24"/>
+                              </w:rPr>
+                            </w:pPr>
+                            <w:r>
+                              <w:rPr>
+                                <w:sz w:val="24"/>
+                                <w:szCs w:val="24"/>
+                              </w:rPr>
+                              <w:t xml:space="preserve">автоматическая генерация временных диаграмм в нотации WaveDrom на основе исходного кода;</w:t>
+                            </w:r>
+                            <w:r>
+                              <w:rPr>
+                                <w:sz w:val="24"/>
+                                <w:szCs w:val="24"/>
+                              </w:rPr>
+                            </w:r>
+                            <w:r>
+                              <w:rPr>
+                                <w:sz w:val="24"/>
+                                <w:szCs w:val="24"/>
+                              </w:rPr>
+                            </w:r>
+                          </w:p>
+                          <w:p>
+                            <w:pPr>
+                              <w:pStyle w:val="605"/>
+                              <w:numPr>
+                                <w:ilvl w:val="0"/>
+                                <w:numId w:val="9"/>
+                              </w:numPr>
+                              <w:spacing w:after="0" w:afterAutospacing="0" w:line="360" w:lineRule="auto"/>
+                              <w:rPr>
+                                <w:sz w:val="24"/>
+                                <w:szCs w:val="24"/>
+                              </w:rPr>
+                            </w:pPr>
+                            <w:r>
+                              <w:rPr>
+                                <w:sz w:val="24"/>
+                                <w:szCs w:val="24"/>
+                              </w:rPr>
+                              <w:t xml:space="preserve">предоставление пользовательской статистики.</w:t>
+                            </w:r>
+                            <w:r>
+                              <w:rPr>
+                                <w:sz w:val="24"/>
+                                <w:szCs w:val="24"/>
+                              </w:rPr>
+                            </w:r>
+                            <w:r>
+                              <w:rPr>
+                                <w:sz w:val="24"/>
+                                <w:szCs w:val="24"/>
+                              </w:rPr>
+                            </w:r>
+                          </w:p>
+                          <w:p>
+                            <w:pPr>
+                              <w:spacing w:after="0" w:afterAutospacing="0" w:line="360" w:lineRule="auto"/>
+                              <w:rPr>
+                                <w:sz w:val="24"/>
+                                <w:szCs w:val="24"/>
+                              </w:rPr>
+                            </w:pPr>
+                            <w:r>
+                              <w:rPr>
+                                <w:sz w:val="24"/>
+                                <w:szCs w:val="24"/>
+                              </w:rPr>
+                              <w:t xml:space="preserve">2 Исходные данные:</w:t>
+                            </w:r>
+                            <w:r>
+                              <w:rPr>
+                                <w:sz w:val="24"/>
+                                <w:szCs w:val="24"/>
+                              </w:rPr>
+                            </w:r>
+                            <w:r>
+                              <w:rPr>
+                                <w:sz w:val="24"/>
+                                <w:szCs w:val="24"/>
+                              </w:rPr>
+                            </w:r>
+                          </w:p>
+                          <w:p>
+                            <w:pPr>
+                              <w:pStyle w:val="605"/>
+                              <w:numPr>
+                                <w:ilvl w:val="0"/>
+                                <w:numId w:val="8"/>
+                              </w:numPr>
+                              <w:spacing w:after="0" w:afterAutospacing="0" w:line="360" w:lineRule="auto"/>
+                              <w:rPr>
+                                <w:sz w:val="24"/>
+                                <w:szCs w:val="24"/>
+                              </w:rPr>
+                            </w:pPr>
+                            <w:r>
+                              <w:rPr>
+                                <w:sz w:val="24"/>
+                                <w:szCs w:val="24"/>
+                              </w:rPr>
+                              <w:t xml:space="preserve">исходный код описания устройств и тестов на Verilog;</w:t>
+                            </w:r>
+                            <w:r>
+                              <w:rPr>
+                                <w:sz w:val="24"/>
+                                <w:szCs w:val="24"/>
+                              </w:rPr>
+                            </w:r>
+                            <w:r>
+                              <w:rPr>
+                                <w:sz w:val="24"/>
+                                <w:szCs w:val="24"/>
+                              </w:rPr>
+                            </w:r>
+                          </w:p>
+                          <w:p>
+                            <w:pPr>
+                              <w:pStyle w:val="605"/>
+                              <w:numPr>
+                                <w:ilvl w:val="0"/>
+                                <w:numId w:val="8"/>
+                              </w:numPr>
+                              <w:spacing w:after="0" w:afterAutospacing="0" w:line="360" w:lineRule="auto"/>
+                              <w:rPr>
+                                <w:sz w:val="24"/>
+                                <w:szCs w:val="24"/>
+                              </w:rPr>
+                            </w:pPr>
+                            <w:r>
+                              <w:rPr>
+                                <w:sz w:val="24"/>
+                                <w:szCs w:val="24"/>
+                              </w:rPr>
+                              <w:t xml:space="preserve">учетные данные пользователей;</w:t>
+                            </w:r>
+                            <w:r>
+                              <w:rPr>
+                                <w:sz w:val="24"/>
+                                <w:szCs w:val="24"/>
+                              </w:rPr>
+                            </w:r>
+                            <w:r>
+                              <w:rPr>
+                                <w:sz w:val="24"/>
+                                <w:szCs w:val="24"/>
+                              </w:rPr>
+                            </w:r>
+                          </w:p>
+                          <w:p>
+                            <w:pPr>
+                              <w:pStyle w:val="605"/>
+                              <w:numPr>
+                                <w:ilvl w:val="0"/>
+                                <w:numId w:val="8"/>
+                              </w:numPr>
+                              <w:spacing w:after="0" w:afterAutospacing="0" w:line="360" w:lineRule="auto"/>
+                              <w:rPr>
+                                <w:sz w:val="24"/>
+                                <w:szCs w:val="24"/>
+                              </w:rPr>
+                            </w:pPr>
+                            <w:r>
+                              <w:rPr>
+                                <w:sz w:val="24"/>
+                                <w:szCs w:val="24"/>
+                              </w:rPr>
+                              <w:t xml:space="preserve">текст образовательных материалов.</w:t>
+                            </w:r>
+                            <w:r>
+                              <w:rPr>
+                                <w:sz w:val="24"/>
+                                <w:szCs w:val="24"/>
+                              </w:rPr>
+                            </w:r>
+                            <w:r>
+                              <w:rPr>
+                                <w:sz w:val="24"/>
+                                <w:szCs w:val="24"/>
+                              </w:rPr>
+                            </w:r>
+                          </w:p>
+                          <w:p>
+                            <w:pPr>
+                              <w:spacing w:after="0" w:afterAutospacing="0" w:line="360" w:lineRule="auto"/>
+                              <w:rPr>
+                                <w:sz w:val="24"/>
+                                <w:szCs w:val="24"/>
+                              </w:rPr>
+                            </w:pPr>
+                            <w:r>
+                              <w:rPr>
+                                <w:sz w:val="24"/>
+                                <w:szCs w:val="24"/>
+                              </w:rPr>
+                              <w:t xml:space="preserve">3 Результаты:</w:t>
+                            </w:r>
+                            <w:r>
+                              <w:rPr>
+                                <w:sz w:val="24"/>
+                                <w:szCs w:val="24"/>
+                              </w:rPr>
+                            </w:r>
+                            <w:r>
+                              <w:rPr>
+                                <w:sz w:val="24"/>
+                                <w:szCs w:val="24"/>
+                              </w:rPr>
+                            </w:r>
+                          </w:p>
+                          <w:p>
+                            <w:pPr>
+                              <w:pStyle w:val="605"/>
+                              <w:numPr>
+                                <w:ilvl w:val="0"/>
+                                <w:numId w:val="7"/>
+                              </w:numPr>
+                              <w:spacing w:after="0" w:afterAutospacing="0" w:line="360" w:lineRule="auto"/>
+                              <w:rPr>
+                                <w:sz w:val="24"/>
+                                <w:szCs w:val="24"/>
+                              </w:rPr>
+                            </w:pPr>
+                            <w:r>
+                              <w:rPr>
+                                <w:sz w:val="24"/>
+                                <w:szCs w:val="24"/>
+                              </w:rPr>
+                              <w:t xml:space="preserve">временные диаграммы работы устройств в нотации WaveDrom;</w:t>
+                            </w:r>
+                            <w:r>
+                              <w:rPr>
+                                <w:sz w:val="24"/>
+                                <w:szCs w:val="24"/>
+                              </w:rPr>
+                            </w:r>
+                            <w:r>
+                              <w:rPr>
+                                <w:sz w:val="24"/>
+                                <w:szCs w:val="24"/>
+                              </w:rPr>
+                            </w:r>
+                          </w:p>
+                          <w:p>
+                            <w:pPr>
+                              <w:pStyle w:val="605"/>
+                              <w:numPr>
+                                <w:ilvl w:val="0"/>
+                                <w:numId w:val="6"/>
+                              </w:numPr>
+                              <w:spacing w:after="0" w:afterAutospacing="0" w:line="360" w:lineRule="auto"/>
+                              <w:rPr>
+                                <w:sz w:val="24"/>
+                                <w:szCs w:val="24"/>
+                              </w:rPr>
+                            </w:pPr>
+                            <w:r>
+                              <w:rPr>
+                                <w:sz w:val="24"/>
+                                <w:szCs w:val="24"/>
+                              </w:rPr>
+                              <w:t xml:space="preserve">информация о корректности пользовательских решений;</w:t>
+                            </w:r>
+                            <w:r>
+                              <w:rPr>
+                                <w:sz w:val="24"/>
+                                <w:szCs w:val="24"/>
+                              </w:rPr>
+                            </w:r>
+                            <w:r>
+                              <w:rPr>
+                                <w:sz w:val="24"/>
+                                <w:szCs w:val="24"/>
+                              </w:rPr>
+                            </w:r>
+                          </w:p>
+                          <w:p>
+                            <w:pPr>
+                              <w:pStyle w:val="605"/>
+                              <w:numPr>
+                                <w:ilvl w:val="0"/>
+                                <w:numId w:val="6"/>
+                              </w:numPr>
+                              <w:spacing w:after="0" w:afterAutospacing="0" w:line="360" w:lineRule="auto"/>
+                              <w:rPr>
+                                <w:sz w:val="22"/>
+                                <w:szCs w:val="22"/>
+                              </w:rPr>
+                            </w:pPr>
+                            <w:r>
+                              <w:rPr>
+                                <w:sz w:val="22"/>
+                                <w:szCs w:val="22"/>
+                              </w:rPr>
+                              <w:t xml:space="preserve">пользовательская статистика.</w:t>
+                            </w:r>
+                            <w:r>
+                              <w:rPr>
+                                <w:sz w:val="22"/>
+                                <w:szCs w:val="22"/>
+                              </w:rPr>
+                            </w:r>
+                            <w:r>
+                              <w:rPr>
+                                <w:sz w:val="22"/>
+                                <w:szCs w:val="22"/>
+                              </w:rPr>
+                            </w:r>
+                          </w:p>
+                          <w:p>
+                            <w:pPr>
+                              <w:spacing w:after="0" w:afterAutospacing="0" w:line="360" w:lineRule="auto"/>
+                              <w:rPr>
+                                <w:sz w:val="22"/>
+                                <w:szCs w:val="22"/>
+                              </w:rPr>
+                            </w:pPr>
+                            <w:r>
+                              <w:rPr>
+                                <w:sz w:val="22"/>
+                                <w:szCs w:val="22"/>
+                              </w:rPr>
+                            </w:r>
+                            <w:r>
+                              <w:rPr>
+                                <w:sz w:val="22"/>
+                                <w:szCs w:val="22"/>
+                              </w:rPr>
+                            </w:r>
+                          </w:p>
+                        </w:txbxContent>
+                      </wps:txbx>
+                      <wps:bodyPr vertOverflow="overflow" horzOverflow="overflow" vert="horz" wrap="square" lIns="91440" tIns="45720" rIns="91440" bIns="45720" numCol="1" spcCol="0" rtlCol="0" fromWordArt="0" anchor="t" anchorCtr="0" forceAA="0" upright="0" compatLnSpc="0"/>
+                    </wps:wsp>
+                  </a:graphicData>
+                </a:graphic>
+              </wp:anchor>
+            </w:drawing>
+          </mc:Choice>
+          <mc:Fallback>
+            <w:pict>
+              <v:shape id="shape 0" o:spid="_x0000_s0" o:spt="202" type="#_x0000_t202" style="position:absolute;z-index:100352;o:allowoverlap:true;o:allowincell:true;mso-position-horizontal-relative:text;margin-left:423.5pt;mso-position-horizontal:absolute;mso-position-vertical-relative:text;margin-top:5.8pt;mso-position-vertical:absolute;width:342.0pt;height:492.0pt;mso-wrap-distance-left:9.1pt;mso-wrap-distance-top:0.0pt;mso-wrap-distance-right:9.1pt;mso-wrap-distance-bottom:0.0pt;v-text-anchor:top;visibility:visible;" fillcolor="#FFFFFF" strokecolor="#000000" strokeweight="0.50pt">
+                <v:textbox inset="0,0,0,0">
+                  <w:txbxContent>
+                    <w:p>
+                      <w:pPr>
+                        <w:spacing w:after="0" w:afterAutospacing="0" w:line="360" w:lineRule="auto"/>
+                        <w:rPr>
+                          <w:sz w:val="24"/>
+                          <w:szCs w:val="24"/>
+                        </w:rPr>
+                      </w:pPr>
+                      <w:r>
+                        <w:rPr>
+                          <w:sz w:val="24"/>
+                          <w:szCs w:val="24"/>
+                        </w:rPr>
+                        <w:t xml:space="preserve">1  Выполняемые функции</w:t>
+                      </w:r>
+                      <w:r>
+                        <w:rPr>
+                          <w:sz w:val="24"/>
+                          <w:szCs w:val="24"/>
+                        </w:rPr>
+                      </w:r>
+                      <w:r>
+                        <w:rPr>
+                          <w:sz w:val="24"/>
+                          <w:szCs w:val="24"/>
+                        </w:rPr>
+                      </w:r>
+                    </w:p>
+                    <w:p>
+                      <w:pPr>
+                        <w:spacing w:after="0" w:afterAutospacing="0" w:line="360" w:lineRule="auto"/>
+                        <w:rPr>
+                          <w:sz w:val="24"/>
+                          <w:szCs w:val="24"/>
+                        </w:rPr>
+                      </w:pPr>
+                      <w:r>
+                        <w:rPr>
+                          <w:sz w:val="24"/>
+                          <w:szCs w:val="24"/>
+                        </w:rPr>
+                        <w:t xml:space="preserve">1.1 Для пользователя (учащегося):</w:t>
+                      </w:r>
+                      <w:r>
+                        <w:rPr>
+                          <w:sz w:val="24"/>
+                          <w:szCs w:val="24"/>
+                        </w:rPr>
+                      </w:r>
+                      <w:r>
+                        <w:rPr>
+                          <w:sz w:val="24"/>
+                          <w:szCs w:val="24"/>
+                        </w:rPr>
+                      </w:r>
+                    </w:p>
+                    <w:p>
+                      <w:pPr>
+                        <w:pStyle w:val="605"/>
+                        <w:numPr>
+                          <w:ilvl w:val="0"/>
+                          <w:numId w:val="5"/>
+                        </w:numPr>
+                        <w:spacing w:after="0" w:afterAutospacing="0" w:line="360" w:lineRule="auto"/>
+                        <w:rPr>
+                          <w:sz w:val="24"/>
+                          <w:szCs w:val="24"/>
+                        </w:rPr>
+                      </w:pPr>
+                      <w:r>
+                        <w:rPr>
+                          <w:sz w:val="24"/>
+                          <w:szCs w:val="24"/>
+                        </w:rPr>
+                        <w:t xml:space="preserve">проверка правильности решения заданий (в т.ч. заданий на написание программного кода);</w:t>
+                      </w:r>
+                      <w:r>
+                        <w:rPr>
+                          <w:sz w:val="24"/>
+                          <w:szCs w:val="24"/>
+                        </w:rPr>
+                      </w:r>
+                      <w:r>
+                        <w:rPr>
+                          <w:sz w:val="24"/>
+                          <w:szCs w:val="24"/>
+                        </w:rPr>
+                      </w:r>
+                    </w:p>
+                    <w:p>
+                      <w:pPr>
+                        <w:pStyle w:val="605"/>
+                        <w:numPr>
+                          <w:ilvl w:val="0"/>
+                          <w:numId w:val="5"/>
+                        </w:numPr>
+                        <w:spacing w:after="0" w:afterAutospacing="0" w:line="360" w:lineRule="auto"/>
+                        <w:rPr>
+                          <w:sz w:val="24"/>
+                          <w:szCs w:val="24"/>
+                        </w:rPr>
+                      </w:pPr>
+                      <w:r>
+                        <w:rPr>
+                          <w:sz w:val="24"/>
+                          <w:szCs w:val="24"/>
+                        </w:rPr>
+                        <w:t xml:space="preserve">анализ ошибок в пользовательских решениях;</w:t>
+                      </w:r>
+                      <w:r>
+                        <w:rPr>
+                          <w:sz w:val="24"/>
+                          <w:szCs w:val="24"/>
+                        </w:rPr>
+                      </w:r>
+                      <w:r>
+                        <w:rPr>
+                          <w:sz w:val="24"/>
+                          <w:szCs w:val="24"/>
+                        </w:rPr>
+                      </w:r>
+                    </w:p>
+                    <w:p>
+                      <w:pPr>
+                        <w:pStyle w:val="605"/>
+                        <w:numPr>
+                          <w:ilvl w:val="0"/>
+                          <w:numId w:val="5"/>
+                        </w:numPr>
+                        <w:spacing w:after="0" w:afterAutospacing="0" w:line="360" w:lineRule="auto"/>
+                        <w:rPr>
+                          <w:sz w:val="24"/>
+                          <w:szCs w:val="24"/>
+                        </w:rPr>
+                      </w:pPr>
+                      <w:r>
+                        <w:rPr>
+                          <w:sz w:val="24"/>
+                          <w:szCs w:val="24"/>
+                        </w:rPr>
+                        <w:t xml:space="preserve">занесение результатов решения в БД статистики.</w:t>
+                      </w:r>
+                      <w:r>
+                        <w:rPr>
+                          <w:sz w:val="24"/>
+                          <w:szCs w:val="24"/>
+                        </w:rPr>
+                      </w:r>
+                      <w:r>
+                        <w:rPr>
+                          <w:sz w:val="24"/>
+                          <w:szCs w:val="24"/>
+                        </w:rPr>
+                      </w:r>
+                    </w:p>
+                    <w:p>
+                      <w:pPr>
+                        <w:spacing w:after="0" w:afterAutospacing="0" w:line="360" w:lineRule="auto"/>
+                        <w:rPr>
+                          <w:sz w:val="24"/>
+                          <w:szCs w:val="24"/>
+                        </w:rPr>
+                      </w:pPr>
+                      <w:r>
+                        <w:rPr>
+                          <w:sz w:val="24"/>
+                          <w:szCs w:val="24"/>
+                        </w:rPr>
+                        <w:t xml:space="preserve">1.2 Для администратора системы:</w:t>
+                      </w:r>
+                      <w:r>
+                        <w:rPr>
+                          <w:sz w:val="24"/>
+                          <w:szCs w:val="24"/>
+                        </w:rPr>
+                      </w:r>
+                      <w:r>
+                        <w:rPr>
+                          <w:sz w:val="24"/>
+                          <w:szCs w:val="24"/>
+                        </w:rPr>
+                      </w:r>
+                    </w:p>
+                    <w:p>
+                      <w:pPr>
+                        <w:pStyle w:val="605"/>
+                        <w:numPr>
+                          <w:ilvl w:val="0"/>
+                          <w:numId w:val="10"/>
+                        </w:numPr>
+                        <w:spacing w:after="0" w:afterAutospacing="0" w:line="360" w:lineRule="auto"/>
+                        <w:rPr>
+                          <w:sz w:val="24"/>
+                          <w:szCs w:val="24"/>
+                        </w:rPr>
+                      </w:pPr>
+                      <w:r>
+                        <w:rPr>
+                          <w:sz w:val="24"/>
+                          <w:szCs w:val="24"/>
+                        </w:rPr>
+                        <w:t xml:space="preserve">добавление, удаление, редактирование образовательных материалов и заданий;</w:t>
+                      </w:r>
+                      <w:r>
+                        <w:rPr>
+                          <w:sz w:val="24"/>
+                          <w:szCs w:val="24"/>
+                        </w:rPr>
+                      </w:r>
+                      <w:r>
+                        <w:rPr>
+                          <w:sz w:val="24"/>
+                          <w:szCs w:val="24"/>
+                        </w:rPr>
+                      </w:r>
+                    </w:p>
+                    <w:p>
+                      <w:pPr>
+                        <w:pStyle w:val="605"/>
+                        <w:numPr>
+                          <w:ilvl w:val="0"/>
+                          <w:numId w:val="9"/>
+                        </w:numPr>
+                        <w:spacing w:after="0" w:afterAutospacing="0" w:line="360" w:lineRule="auto"/>
+                        <w:rPr>
+                          <w:sz w:val="24"/>
+                          <w:szCs w:val="24"/>
+                        </w:rPr>
+                      </w:pPr>
+                      <w:r>
+                        <w:rPr>
+                          <w:sz w:val="24"/>
+                          <w:szCs w:val="24"/>
+                        </w:rPr>
+                        <w:t xml:space="preserve">автоматическая генерация временных диаграмм в нотации WaveDrom на основе исходного кода;</w:t>
+                      </w:r>
+                      <w:r>
+                        <w:rPr>
+                          <w:sz w:val="24"/>
+                          <w:szCs w:val="24"/>
+                        </w:rPr>
+                      </w:r>
+                      <w:r>
+                        <w:rPr>
+                          <w:sz w:val="24"/>
+                          <w:szCs w:val="24"/>
+                        </w:rPr>
+                      </w:r>
+                    </w:p>
+                    <w:p>
+                      <w:pPr>
+                        <w:pStyle w:val="605"/>
+                        <w:numPr>
+                          <w:ilvl w:val="0"/>
+                          <w:numId w:val="9"/>
+                        </w:numPr>
+                        <w:spacing w:after="0" w:afterAutospacing="0" w:line="360" w:lineRule="auto"/>
+                        <w:rPr>
+                          <w:sz w:val="24"/>
+                          <w:szCs w:val="24"/>
+                        </w:rPr>
+                      </w:pPr>
+                      <w:r>
+                        <w:rPr>
+                          <w:sz w:val="24"/>
+                          <w:szCs w:val="24"/>
+                        </w:rPr>
+                        <w:t xml:space="preserve">предоставление пользовательской статистики.</w:t>
+                      </w:r>
+                      <w:r>
+                        <w:rPr>
+                          <w:sz w:val="24"/>
+                          <w:szCs w:val="24"/>
+                        </w:rPr>
+                      </w:r>
+                      <w:r>
+                        <w:rPr>
+                          <w:sz w:val="24"/>
+                          <w:szCs w:val="24"/>
+                        </w:rPr>
+                      </w:r>
+                    </w:p>
+                    <w:p>
+                      <w:pPr>
+                        <w:spacing w:after="0" w:afterAutospacing="0" w:line="360" w:lineRule="auto"/>
+                        <w:rPr>
+                          <w:sz w:val="24"/>
+                          <w:szCs w:val="24"/>
+                        </w:rPr>
+                      </w:pPr>
+                      <w:r>
+                        <w:rPr>
+                          <w:sz w:val="24"/>
+                          <w:szCs w:val="24"/>
+                        </w:rPr>
+                        <w:t xml:space="preserve">2 Исходные данные:</w:t>
+                      </w:r>
+                      <w:r>
+                        <w:rPr>
+                          <w:sz w:val="24"/>
+                          <w:szCs w:val="24"/>
+                        </w:rPr>
+                      </w:r>
+                      <w:r>
+                        <w:rPr>
+                          <w:sz w:val="24"/>
+                          <w:szCs w:val="24"/>
+                        </w:rPr>
+                      </w:r>
+                    </w:p>
+                    <w:p>
+                      <w:pPr>
+                        <w:pStyle w:val="605"/>
+                        <w:numPr>
+                          <w:ilvl w:val="0"/>
+                          <w:numId w:val="8"/>
+                        </w:numPr>
+                        <w:spacing w:after="0" w:afterAutospacing="0" w:line="360" w:lineRule="auto"/>
+                        <w:rPr>
+                          <w:sz w:val="24"/>
+                          <w:szCs w:val="24"/>
+                        </w:rPr>
+                      </w:pPr>
+                      <w:r>
+                        <w:rPr>
+                          <w:sz w:val="24"/>
+                          <w:szCs w:val="24"/>
+                        </w:rPr>
+                        <w:t xml:space="preserve">исходный код описания устройств и тестов на Verilog;</w:t>
+                      </w:r>
+                      <w:r>
+                        <w:rPr>
+                          <w:sz w:val="24"/>
+                          <w:szCs w:val="24"/>
+                        </w:rPr>
+                      </w:r>
+                      <w:r>
+                        <w:rPr>
+                          <w:sz w:val="24"/>
+                          <w:szCs w:val="24"/>
+                        </w:rPr>
+                      </w:r>
+                    </w:p>
+                    <w:p>
+                      <w:pPr>
+                        <w:pStyle w:val="605"/>
+                        <w:numPr>
+                          <w:ilvl w:val="0"/>
+                          <w:numId w:val="8"/>
+                        </w:numPr>
+                        <w:spacing w:after="0" w:afterAutospacing="0" w:line="360" w:lineRule="auto"/>
+                        <w:rPr>
+                          <w:sz w:val="24"/>
+                          <w:szCs w:val="24"/>
+                        </w:rPr>
+                      </w:pPr>
+                      <w:r>
+                        <w:rPr>
+                          <w:sz w:val="24"/>
+                          <w:szCs w:val="24"/>
+                        </w:rPr>
+                        <w:t xml:space="preserve">учетные данные пользователей;</w:t>
+                      </w:r>
+                      <w:r>
+                        <w:rPr>
+                          <w:sz w:val="24"/>
+                          <w:szCs w:val="24"/>
+                        </w:rPr>
+                      </w:r>
+                      <w:r>
+                        <w:rPr>
+                          <w:sz w:val="24"/>
+                          <w:szCs w:val="24"/>
+                        </w:rPr>
+                      </w:r>
+                    </w:p>
+                    <w:p>
+                      <w:pPr>
+                        <w:pStyle w:val="605"/>
+                        <w:numPr>
+                          <w:ilvl w:val="0"/>
+                          <w:numId w:val="8"/>
+                        </w:numPr>
+                        <w:spacing w:after="0" w:afterAutospacing="0" w:line="360" w:lineRule="auto"/>
+                        <w:rPr>
+                          <w:sz w:val="24"/>
+                          <w:szCs w:val="24"/>
+                        </w:rPr>
+                      </w:pPr>
+                      <w:r>
+                        <w:rPr>
+                          <w:sz w:val="24"/>
+                          <w:szCs w:val="24"/>
+                        </w:rPr>
+                        <w:t xml:space="preserve">текст образовательных материалов.</w:t>
+                      </w:r>
+                      <w:r>
+                        <w:rPr>
+                          <w:sz w:val="24"/>
+                          <w:szCs w:val="24"/>
+                        </w:rPr>
+                      </w:r>
+                      <w:r>
+                        <w:rPr>
+                          <w:sz w:val="24"/>
+                          <w:szCs w:val="24"/>
+                        </w:rPr>
+                      </w:r>
+                    </w:p>
+                    <w:p>
+                      <w:pPr>
+                        <w:spacing w:after="0" w:afterAutospacing="0" w:line="360" w:lineRule="auto"/>
+                        <w:rPr>
+                          <w:sz w:val="24"/>
+                          <w:szCs w:val="24"/>
+                        </w:rPr>
+                      </w:pPr>
+                      <w:r>
+                        <w:rPr>
+                          <w:sz w:val="24"/>
+                          <w:szCs w:val="24"/>
+                        </w:rPr>
+                        <w:t xml:space="preserve">3 Результаты:</w:t>
+                      </w:r>
+                      <w:r>
+                        <w:rPr>
+                          <w:sz w:val="24"/>
+                          <w:szCs w:val="24"/>
+                        </w:rPr>
+                      </w:r>
+                      <w:r>
+                        <w:rPr>
+                          <w:sz w:val="24"/>
+                          <w:szCs w:val="24"/>
+                        </w:rPr>
+                      </w:r>
+                    </w:p>
+                    <w:p>
+                      <w:pPr>
+                        <w:pStyle w:val="605"/>
+                        <w:numPr>
+                          <w:ilvl w:val="0"/>
+                          <w:numId w:val="7"/>
+                        </w:numPr>
+                        <w:spacing w:after="0" w:afterAutospacing="0" w:line="360" w:lineRule="auto"/>
+                        <w:rPr>
+                          <w:sz w:val="24"/>
+                          <w:szCs w:val="24"/>
+                        </w:rPr>
+                      </w:pPr>
+                      <w:r>
+                        <w:rPr>
+                          <w:sz w:val="24"/>
+                          <w:szCs w:val="24"/>
+                        </w:rPr>
+                        <w:t xml:space="preserve">временные диаграммы работы устройств в нотации WaveDrom;</w:t>
+                      </w:r>
+                      <w:r>
+                        <w:rPr>
+                          <w:sz w:val="24"/>
+                          <w:szCs w:val="24"/>
+                        </w:rPr>
+                      </w:r>
+                      <w:r>
+                        <w:rPr>
+                          <w:sz w:val="24"/>
+                          <w:szCs w:val="24"/>
+                        </w:rPr>
+                      </w:r>
+                    </w:p>
+                    <w:p>
+                      <w:pPr>
+                        <w:pStyle w:val="605"/>
+                        <w:numPr>
+                          <w:ilvl w:val="0"/>
+                          <w:numId w:val="6"/>
+                        </w:numPr>
+                        <w:spacing w:after="0" w:afterAutospacing="0" w:line="360" w:lineRule="auto"/>
+                        <w:rPr>
+                          <w:sz w:val="24"/>
+                          <w:szCs w:val="24"/>
+                        </w:rPr>
+                      </w:pPr>
+                      <w:r>
+                        <w:rPr>
+                          <w:sz w:val="24"/>
+                          <w:szCs w:val="24"/>
+                        </w:rPr>
+                        <w:t xml:space="preserve">информация о корректности пользовательских решений;</w:t>
+                      </w:r>
+                      <w:r>
+                        <w:rPr>
+                          <w:sz w:val="24"/>
+                          <w:szCs w:val="24"/>
+                        </w:rPr>
+                      </w:r>
+                      <w:r>
+                        <w:rPr>
+                          <w:sz w:val="24"/>
+                          <w:szCs w:val="24"/>
+                        </w:rPr>
+                      </w:r>
+                    </w:p>
+                    <w:p>
+                      <w:pPr>
+                        <w:pStyle w:val="605"/>
+                        <w:numPr>
+                          <w:ilvl w:val="0"/>
+                          <w:numId w:val="6"/>
+                        </w:numPr>
+                        <w:spacing w:after="0" w:afterAutospacing="0" w:line="360" w:lineRule="auto"/>
+                        <w:rPr>
+                          <w:sz w:val="22"/>
+                          <w:szCs w:val="22"/>
+                        </w:rPr>
+                      </w:pPr>
+                      <w:r>
+                        <w:rPr>
+                          <w:sz w:val="22"/>
+                          <w:szCs w:val="22"/>
+                        </w:rPr>
+                        <w:t xml:space="preserve">пользовательская статистика.</w:t>
+                      </w:r>
+                      <w:r>
+                        <w:rPr>
+                          <w:sz w:val="22"/>
+                          <w:szCs w:val="22"/>
+                        </w:rPr>
+                      </w:r>
+                      <w:r>
+                        <w:rPr>
+                          <w:sz w:val="22"/>
+                          <w:szCs w:val="22"/>
+                        </w:rPr>
+                      </w:r>
+                    </w:p>
+                    <w:p>
+                      <w:pPr>
+                        <w:spacing w:after="0" w:afterAutospacing="0" w:line="360" w:lineRule="auto"/>
+                        <w:rPr>
+                          <w:sz w:val="22"/>
+                          <w:szCs w:val="22"/>
+                        </w:rPr>
+                      </w:pPr>
+                      <w:r>
+                        <w:rPr>
+                          <w:sz w:val="22"/>
+                          <w:szCs w:val="22"/>
+                        </w:rPr>
+                      </w:r>
+                      <w:r>
+                        <w:rPr>
+                          <w:sz w:val="22"/>
+                          <w:szCs w:val="22"/>
+                        </w:rPr>
+                      </w:r>
+                    </w:p>
+                  </w:txbxContent>
+                </v:textbox>
+              </v:shape>
+            </w:pict>
+          </mc:Fallback>
+        </mc:AlternateContent>
+      </w:r>
+      <w:r/>
+      <w:r>
+        <mc:AlternateContent>
+          <mc:Choice Requires="wpg">
+            <w:drawing>
+              <wp:anchor xmlns:wp="http://schemas.openxmlformats.org/drawingml/2006/wordprocessingDrawing" xmlns:wp14="http://schemas.microsoft.com/office/word/2010/wordprocessingDrawing" distT="0" distB="0" distL="115200" distR="115200" simplePos="0" relativeHeight="99328" behindDoc="0" locked="0" layoutInCell="1" allowOverlap="1">
+                <wp:simplePos x="0" y="0"/>
+                <wp:positionH relativeFrom="column">
+                  <wp:posOffset>-241890</wp:posOffset>
+                </wp:positionH>
+                <wp:positionV relativeFrom="paragraph">
+                  <wp:posOffset>54165</wp:posOffset>
+                </wp:positionV>
+                <wp:extent cx="5467350" cy="5695950"/>
+                <wp:effectExtent l="3175" t="3175" r="3175" b="3175"/>
+                <wp:wrapNone/>
+                <wp:docPr id="2" name=""/>
+                <wp:cNvGraphicFramePr/>
+                <a:graphic xmlns:a="http://schemas.openxmlformats.org/drawingml/2006/main">
+                  <a:graphicData uri="http://schemas.microsoft.com/office/word/2010/wordprocessingShape">
+                    <wps:wsp>
+                      <wps:cNvPr id="0" name=""/>
+                      <wps:cNvSpPr txBox="1"/>
+                      <wps:spPr bwMode="auto">
+                        <a:xfrm flipH="0" flipV="0">
+                          <a:off x="0" y="0"/>
+                          <a:ext cx="5467349" cy="5695949"/>
+                        </a:xfrm>
+                        <a:prstGeom prst="rect">
+                          <a:avLst/>
+                        </a:prstGeom>
+                        <a:solidFill>
+                          <a:schemeClr val="lt1"/>
+                        </a:solidFill>
+                        <a:ln w="6350">
+                          <a:solidFill>
+                            <a:prstClr val="black"/>
+                          </a:solidFill>
+                        </a:ln>
+                      </wps:spPr>
+                      <wps:txbx>
+                        <w:txbxContent>
+                          <w:p>
+                            <w:pPr>
+                              <w:spacing w:after="0" w:afterAutospacing="0" w:line="360" w:lineRule="auto"/>
+                              <w:rPr>
+                                <w:highlight w:val="none"/>
+                              </w:rPr>
+                            </w:pPr>
+                            <w:r>
+                              <w:t xml:space="preserve">1 Исследовательская часть</w:t>
+                            </w:r>
+                            <w:r/>
+                          </w:p>
+                          <w:p>
+                            <w:pPr>
+                              <w:ind w:firstLine="708"/>
+                              <w:spacing w:after="0" w:afterAutospacing="0" w:line="360" w:lineRule="auto"/>
+                              <w:rPr>
+                                <w:highlight w:val="none"/>
+                              </w:rPr>
+                            </w:pPr>
+                            <w:r>
+                              <w:rPr>
+                                <w:highlight w:val="none"/>
+                              </w:rPr>
+                              <w:t xml:space="preserve">1.1 </w:t>
+                            </w:r>
+                            <w:r>
+                              <w:rPr>
+                                <w:highlight w:val="none"/>
+                              </w:rPr>
+                              <w:t xml:space="preserve">Проблематика изучения языков описания аппаратуры</w:t>
+                            </w:r>
+                            <w:r/>
+                            <w:r>
+                              <w:rPr>
+                                <w:highlight w:val="none"/>
+                              </w:rPr>
+                              <w:t xml:space="preserve"> </w:t>
+                            </w:r>
+                            <w:r>
+                              <w:rPr>
+                                <w:highlight w:val="none"/>
+                              </w:rPr>
+                            </w:r>
+                          </w:p>
+                          <w:p>
+                            <w:pPr>
+                              <w:ind w:firstLine="708"/>
+                              <w:spacing w:after="0" w:afterAutospacing="0" w:line="360" w:lineRule="auto"/>
+                              <w:rPr>
+                                <w:highlight w:val="none"/>
+                              </w:rPr>
+                            </w:pPr>
+                            <w:r>
+                              <w:rPr>
+                                <w:highlight w:val="none"/>
+                              </w:rPr>
+                              <w:t xml:space="preserve">1.2 </w:t>
+                            </w:r>
+                            <w:r>
+                              <w:rPr>
+                                <w:highlight w:val="none"/>
+                              </w:rPr>
+                              <w:t xml:space="preserve">Классификация методов</w:t>
+                            </w:r>
+                            <w:r>
+                              <w:t xml:space="preserve"> </w:t>
+                            </w:r>
+                            <w:r>
+                              <w:t xml:space="preserve">тестирования знаний</w:t>
+                            </w:r>
+                            <w:r/>
+                            <w:r>
+                              <w:rPr>
+                                <w:highlight w:val="none"/>
+                              </w:rPr>
+                            </w:r>
+                            <w:r>
+                              <w:rPr>
+                                <w:highlight w:val="none"/>
+                              </w:rPr>
+                            </w:r>
+                          </w:p>
+                          <w:p>
+                            <w:pPr>
+                              <w:ind w:firstLine="708"/>
+                              <w:spacing w:after="0" w:afterAutospacing="0" w:line="360" w:lineRule="auto"/>
+                              <w:rPr>
+                                <w:highlight w:val="none"/>
+                              </w:rPr>
+                            </w:pPr>
+                            <w:r>
+                              <w:rPr>
+                                <w:highlight w:val="none"/>
+                              </w:rPr>
+                              <w:t xml:space="preserve">1.3 Анализ методов тестирования знаний</w:t>
+                            </w:r>
+                            <w:r>
+                              <w:rPr>
+                                <w:highlight w:val="none"/>
+                              </w:rPr>
+                            </w:r>
+                          </w:p>
+                          <w:p>
+                            <w:pPr>
+                              <w:ind w:firstLine="708"/>
+                              <w:spacing w:after="0" w:afterAutospacing="0" w:line="360" w:lineRule="auto"/>
+                              <w:rPr>
+                                <w:highlight w:val="none"/>
+                              </w:rPr>
+                            </w:pPr>
+                            <w:r>
+                              <w:rPr>
+                                <w:highlight w:val="none"/>
+                              </w:rPr>
+                              <w:t xml:space="preserve">1.4 Выделение вариантов использования и </w:t>
+                              <w:tab/>
+                              <w:t xml:space="preserve">функциональных требований к системе тестирования </w:t>
+                              <w:tab/>
+                              <w:t xml:space="preserve">знаний</w:t>
+                            </w:r>
+                            <w:r>
+                              <w:rPr>
+                                <w:highlight w:val="none"/>
+                              </w:rPr>
+                            </w:r>
+                          </w:p>
+                          <w:p>
+                            <w:pPr>
+                              <w:spacing w:after="0" w:afterAutospacing="0" w:line="360" w:lineRule="auto"/>
+                              <w:rPr>
+                                <w:highlight w:val="none"/>
+                              </w:rPr>
+                            </w:pPr>
+                            <w:r>
+                              <w:rPr>
+                                <w:highlight w:val="none"/>
+                              </w:rPr>
+                              <w:t xml:space="preserve">2 Конструкторская часть</w:t>
+                            </w:r>
+                            <w:r>
+                              <w:rPr>
+                                <w:highlight w:val="none"/>
+                              </w:rPr>
+                            </w:r>
+                          </w:p>
+                          <w:p>
+                            <w:pPr>
+                              <w:ind w:firstLine="708"/>
+                              <w:spacing w:after="0" w:afterAutospacing="0" w:line="360" w:lineRule="auto"/>
+                              <w:rPr>
+                                <w:highlight w:val="none"/>
+                              </w:rPr>
+                            </w:pPr>
+                            <w:r>
+                              <w:rPr>
+                                <w:highlight w:val="none"/>
+                              </w:rPr>
+                              <w:t xml:space="preserve">2.1 Проектирование структуры подсистемы</w:t>
+                            </w:r>
+                            <w:r>
+                              <w:rPr>
+                                <w:highlight w:val="none"/>
+                              </w:rPr>
+                            </w:r>
+                          </w:p>
+                          <w:p>
+                            <w:pPr>
+                              <w:ind w:firstLine="708"/>
+                              <w:spacing w:after="0" w:afterAutospacing="0" w:line="360" w:lineRule="auto"/>
+                              <w:rPr>
+                                <w:highlight w:val="none"/>
+                              </w:rPr>
+                            </w:pPr>
+                            <w:r>
+                              <w:rPr>
+                                <w:highlight w:val="none"/>
+                              </w:rPr>
+                              <w:t xml:space="preserve">2.2 Проектирование базы данных</w:t>
+                            </w:r>
+                            <w:r>
+                              <w:rPr>
+                                <w:highlight w:val="none"/>
+                              </w:rPr>
+                            </w:r>
+                          </w:p>
+                          <w:p>
+                            <w:pPr>
+                              <w:ind w:firstLine="708"/>
+                              <w:spacing w:after="0" w:afterAutospacing="0" w:line="360" w:lineRule="auto"/>
+                              <w:rPr>
+                                <w:highlight w:val="none"/>
+                              </w:rPr>
+                            </w:pPr>
+                            <w:r>
+                              <w:rPr>
+                                <w:highlight w:val="none"/>
+                              </w:rPr>
+                              <w:t xml:space="preserve">2.3 Реализация программных компонентов подсистемы</w:t>
+                            </w:r>
+                            <w:r>
+                              <w:rPr>
+                                <w:highlight w:val="none"/>
+                              </w:rPr>
+                            </w:r>
+                          </w:p>
+                          <w:p>
+                            <w:pPr>
+                              <w:spacing w:after="0" w:afterAutospacing="0" w:line="360" w:lineRule="auto"/>
+                              <w:rPr>
+                                <w:highlight w:val="none"/>
+                              </w:rPr>
+                            </w:pPr>
+                            <w:r>
+                              <w:rPr>
+                                <w:highlight w:val="none"/>
+                              </w:rPr>
+                              <w:t xml:space="preserve">3 Технологическая часть</w:t>
+                            </w:r>
+                            <w:r>
+                              <w:rPr>
+                                <w:highlight w:val="none"/>
+                              </w:rPr>
+                            </w:r>
+                          </w:p>
+                          <w:p>
+                            <w:pPr>
+                              <w:ind w:firstLine="708"/>
+                              <w:spacing w:after="0" w:afterAutospacing="0" w:line="360" w:lineRule="auto"/>
+                              <w:rPr>
+                                <w:highlight w:val="none"/>
+                              </w:rPr>
+                            </w:pPr>
+                            <w:r>
+                              <w:rPr>
+                                <w:highlight w:val="none"/>
+                              </w:rPr>
+                              <w:t xml:space="preserve">3.1 Функциональное тестирование</w:t>
+                            </w:r>
+                            <w:r>
+                              <w:rPr>
+                                <w:highlight w:val="none"/>
+                              </w:rPr>
+                            </w:r>
+                          </w:p>
+                          <w:p>
+                            <w:pPr>
+                              <w:ind w:firstLine="708"/>
+                              <w:spacing w:after="0" w:afterAutospacing="0" w:line="360" w:lineRule="auto"/>
+                              <w:rPr>
+                                <w:highlight w:val="none"/>
+                              </w:rPr>
+                            </w:pPr>
+                            <w:r>
+                              <w:rPr>
+                                <w:highlight w:val="none"/>
+                              </w:rPr>
+                              <w:t xml:space="preserve">3.2 Нагрузочное тестирование</w:t>
+                            </w:r>
+                            <w:r>
+                              <w:rPr>
+                                <w:highlight w:val="none"/>
+                              </w:rPr>
+                            </w:r>
+                          </w:p>
+                          <w:p>
+                            <w:pPr>
+                              <w:ind w:firstLine="708"/>
+                              <w:spacing w:after="0" w:afterAutospacing="0" w:line="360" w:lineRule="auto"/>
+                            </w:pPr>
+                            <w:r>
+                              <w:rPr>
+                                <w:highlight w:val="none"/>
+                              </w:rPr>
+                              <w:t xml:space="preserve">3.3 Описание процесса развертывания (руководство </w:t>
+                              <w:tab/>
+                              <w:t xml:space="preserve">системного программиста)</w:t>
+                            </w:r>
+                            <w:r>
+                              <w:rPr>
+                                <w:highlight w:val="none"/>
+                              </w:rPr>
+                            </w:r>
+                          </w:p>
+                        </w:txbxContent>
+                      </wps:txbx>
+                      <wps:bodyPr vertOverflow="overflow" horzOverflow="overflow" vert="horz" wrap="square" lIns="91440" tIns="45720" rIns="91440" bIns="45720" numCol="1" spcCol="0" rtlCol="0" fromWordArt="0" anchor="t" anchorCtr="0" forceAA="0" upright="0" compatLnSpc="0"/>
+                    </wps:wsp>
+                  </a:graphicData>
+                </a:graphic>
+              </wp:anchor>
+            </w:drawing>
+          </mc:Choice>
+          <mc:Fallback>
+            <w:pict>
+              <v:shape id="shape 1" o:spid="_x0000_s1" o:spt="202" type="#_x0000_t202" style="position:absolute;z-index:99328;o:allowoverlap:true;o:allowincell:true;mso-position-horizontal-relative:text;margin-left:-19.0pt;mso-position-horizontal:absolute;mso-position-vertical-relative:text;margin-top:4.3pt;mso-position-vertical:absolute;width:430.5pt;height:448.5pt;mso-wrap-distance-left:9.1pt;mso-wrap-distance-top:0.0pt;mso-wrap-distance-right:9.1pt;mso-wrap-distance-bottom:0.0pt;v-text-anchor:top;visibility:visible;" fillcolor="#FFFFFF" strokecolor="#000000" strokeweight="0.50pt">
+                <v:textbox inset="0,0,0,0">
+                  <w:txbxContent>
+                    <w:p>
+                      <w:pPr>
+                        <w:spacing w:after="0" w:afterAutospacing="0" w:line="360" w:lineRule="auto"/>
+                        <w:rPr>
+                          <w:highlight w:val="none"/>
+                        </w:rPr>
+                      </w:pPr>
+                      <w:r>
+                        <w:t xml:space="preserve">1 Исследовательская часть</w:t>
+                      </w:r>
+                      <w:r/>
+                    </w:p>
+                    <w:p>
+                      <w:pPr>
+                        <w:ind w:firstLine="708"/>
+                        <w:spacing w:after="0" w:afterAutospacing="0" w:line="360" w:lineRule="auto"/>
+                        <w:rPr>
+                          <w:highlight w:val="none"/>
+                        </w:rPr>
+                      </w:pPr>
+                      <w:r>
+                        <w:rPr>
+                          <w:highlight w:val="none"/>
+                        </w:rPr>
+                        <w:t xml:space="preserve">1.1 </w:t>
+                      </w:r>
+                      <w:r>
+                        <w:rPr>
+                          <w:highlight w:val="none"/>
+                        </w:rPr>
+                        <w:t xml:space="preserve">Проблематика изучения языков описания аппаратуры</w:t>
+                      </w:r>
+                      <w:r/>
+                      <w:r>
+                        <w:rPr>
+                          <w:highlight w:val="none"/>
+                        </w:rPr>
+                        <w:t xml:space="preserve"> </w:t>
+                      </w:r>
+                      <w:r>
+                        <w:rPr>
+                          <w:highlight w:val="none"/>
+                        </w:rPr>
+                      </w:r>
+                    </w:p>
+                    <w:p>
+                      <w:pPr>
+                        <w:ind w:firstLine="708"/>
+                        <w:spacing w:after="0" w:afterAutospacing="0" w:line="360" w:lineRule="auto"/>
+                        <w:rPr>
+                          <w:highlight w:val="none"/>
+                        </w:rPr>
+                      </w:pPr>
+                      <w:r>
+                        <w:rPr>
+                          <w:highlight w:val="none"/>
+                        </w:rPr>
+                        <w:t xml:space="preserve">1.2 </w:t>
+                      </w:r>
+                      <w:r>
+                        <w:rPr>
+                          <w:highlight w:val="none"/>
+                        </w:rPr>
+                        <w:t xml:space="preserve">Классификация методов</w:t>
+                      </w:r>
+                      <w:r>
+                        <w:t xml:space="preserve"> </w:t>
+                      </w:r>
+                      <w:r>
+                        <w:t xml:space="preserve">тестирования знаний</w:t>
+                      </w:r>
+                      <w:r/>
+                      <w:r>
+                        <w:rPr>
+                          <w:highlight w:val="none"/>
+                        </w:rPr>
+                      </w:r>
+                      <w:r>
+                        <w:rPr>
+                          <w:highlight w:val="none"/>
+                        </w:rPr>
+                      </w:r>
+                    </w:p>
+                    <w:p>
+                      <w:pPr>
+                        <w:ind w:firstLine="708"/>
+                        <w:spacing w:after="0" w:afterAutospacing="0" w:line="360" w:lineRule="auto"/>
+                        <w:rPr>
+                          <w:highlight w:val="none"/>
+                        </w:rPr>
+                      </w:pPr>
+                      <w:r>
+                        <w:rPr>
+                          <w:highlight w:val="none"/>
+                        </w:rPr>
+                        <w:t xml:space="preserve">1.3 Анализ методов тестирования знаний</w:t>
+                      </w:r>
+                      <w:r>
+                        <w:rPr>
+                          <w:highlight w:val="none"/>
+                        </w:rPr>
+                      </w:r>
+                    </w:p>
+                    <w:p>
+                      <w:pPr>
+                        <w:ind w:firstLine="708"/>
+                        <w:spacing w:after="0" w:afterAutospacing="0" w:line="360" w:lineRule="auto"/>
+                        <w:rPr>
+                          <w:highlight w:val="none"/>
+                        </w:rPr>
+                      </w:pPr>
+                      <w:r>
+                        <w:rPr>
+                          <w:highlight w:val="none"/>
+                        </w:rPr>
+                        <w:t xml:space="preserve">1.4 Выделение вариантов использования и </w:t>
+                        <w:tab/>
+                        <w:t xml:space="preserve">функциональных требований к системе тестирования </w:t>
+                        <w:tab/>
+                        <w:t xml:space="preserve">знаний</w:t>
+                      </w:r>
+                      <w:r>
+                        <w:rPr>
+                          <w:highlight w:val="none"/>
+                        </w:rPr>
+                      </w:r>
+                    </w:p>
+                    <w:p>
+                      <w:pPr>
+                        <w:spacing w:after="0" w:afterAutospacing="0" w:line="360" w:lineRule="auto"/>
+                        <w:rPr>
+                          <w:highlight w:val="none"/>
+                        </w:rPr>
+                      </w:pPr>
+                      <w:r>
+                        <w:rPr>
+                          <w:highlight w:val="none"/>
+                        </w:rPr>
+                        <w:t xml:space="preserve">2 Конструкторская часть</w:t>
+                      </w:r>
+                      <w:r>
+                        <w:rPr>
+                          <w:highlight w:val="none"/>
+                        </w:rPr>
+                      </w:r>
+                    </w:p>
+                    <w:p>
+                      <w:pPr>
+                        <w:ind w:firstLine="708"/>
+                        <w:spacing w:after="0" w:afterAutospacing="0" w:line="360" w:lineRule="auto"/>
+                        <w:rPr>
+                          <w:highlight w:val="none"/>
+                        </w:rPr>
+                      </w:pPr>
+                      <w:r>
+                        <w:rPr>
+                          <w:highlight w:val="none"/>
+                        </w:rPr>
+                        <w:t xml:space="preserve">2.1 Проектирование структуры подсистемы</w:t>
+                      </w:r>
+                      <w:r>
+                        <w:rPr>
+                          <w:highlight w:val="none"/>
+                        </w:rPr>
+                      </w:r>
+                    </w:p>
+                    <w:p>
+                      <w:pPr>
+                        <w:ind w:firstLine="708"/>
+                        <w:spacing w:after="0" w:afterAutospacing="0" w:line="360" w:lineRule="auto"/>
+                        <w:rPr>
+                          <w:highlight w:val="none"/>
+                        </w:rPr>
+                      </w:pPr>
+                      <w:r>
+                        <w:rPr>
+                          <w:highlight w:val="none"/>
+                        </w:rPr>
+                        <w:t xml:space="preserve">2.2 Проектирование базы данных</w:t>
+                      </w:r>
+                      <w:r>
+                        <w:rPr>
+                          <w:highlight w:val="none"/>
+                        </w:rPr>
+                      </w:r>
+                    </w:p>
+                    <w:p>
+                      <w:pPr>
+                        <w:ind w:firstLine="708"/>
+                        <w:spacing w:after="0" w:afterAutospacing="0" w:line="360" w:lineRule="auto"/>
+                        <w:rPr>
+                          <w:highlight w:val="none"/>
+                        </w:rPr>
+                      </w:pPr>
+                      <w:r>
+                        <w:rPr>
+                          <w:highlight w:val="none"/>
+                        </w:rPr>
+                        <w:t xml:space="preserve">2.3 Реализация программных компонентов подсистемы</w:t>
+                      </w:r>
+                      <w:r>
+                        <w:rPr>
+                          <w:highlight w:val="none"/>
+                        </w:rPr>
+                      </w:r>
+                    </w:p>
+                    <w:p>
+                      <w:pPr>
+                        <w:spacing w:after="0" w:afterAutospacing="0" w:line="360" w:lineRule="auto"/>
+                        <w:rPr>
+                          <w:highlight w:val="none"/>
+                        </w:rPr>
+                      </w:pPr>
+                      <w:r>
+                        <w:rPr>
+                          <w:highlight w:val="none"/>
+                        </w:rPr>
+                        <w:t xml:space="preserve">3 Технологическая часть</w:t>
+                      </w:r>
+                      <w:r>
+                        <w:rPr>
+                          <w:highlight w:val="none"/>
+                        </w:rPr>
+                      </w:r>
+                    </w:p>
+                    <w:p>
+                      <w:pPr>
+                        <w:ind w:firstLine="708"/>
+                        <w:spacing w:after="0" w:afterAutospacing="0" w:line="360" w:lineRule="auto"/>
+                        <w:rPr>
+                          <w:highlight w:val="none"/>
+                        </w:rPr>
+                      </w:pPr>
+                      <w:r>
+                        <w:rPr>
+                          <w:highlight w:val="none"/>
+                        </w:rPr>
+                        <w:t xml:space="preserve">3.1 Функциональное тестирование</w:t>
+                      </w:r>
+                      <w:r>
+                        <w:rPr>
+                          <w:highlight w:val="none"/>
+                        </w:rPr>
+                      </w:r>
+                    </w:p>
+                    <w:p>
+                      <w:pPr>
+                        <w:ind w:firstLine="708"/>
+                        <w:spacing w:after="0" w:afterAutospacing="0" w:line="360" w:lineRule="auto"/>
+                        <w:rPr>
+                          <w:highlight w:val="none"/>
+                        </w:rPr>
+                      </w:pPr>
+                      <w:r>
+                        <w:rPr>
+                          <w:highlight w:val="none"/>
+                        </w:rPr>
+                        <w:t xml:space="preserve">3.2 Нагрузочное тестирование</w:t>
+                      </w:r>
+                      <w:r>
+                        <w:rPr>
+                          <w:highlight w:val="none"/>
+                        </w:rPr>
+                      </w:r>
+                    </w:p>
+                    <w:p>
+                      <w:pPr>
+                        <w:ind w:firstLine="708"/>
+                        <w:spacing w:after="0" w:afterAutospacing="0" w:line="360" w:lineRule="auto"/>
+                      </w:pPr>
+                      <w:r>
+                        <w:rPr>
+                          <w:highlight w:val="none"/>
+                        </w:rPr>
+                        <w:t xml:space="preserve">3.3 Описание процесса развертывания (руководство </w:t>
+                        <w:tab/>
+                        <w:t xml:space="preserve">системного программиста)</w:t>
+                      </w:r>
+                      <w:r>
+                        <w:rPr>
+                          <w:highlight w:val="none"/>
+                        </w:rPr>
+                      </w:r>
+                    </w:p>
+                  </w:txbxContent>
+                </v:textbox>
+              </v:shape>
+            </w:pict>
+          </mc:Fallback>
+        </mc:AlternateContent>
+      </w:r>
+      <w:r/>
+      <w:r>
+        <mc:AlternateContent>
+          <mc:Choice Requires="wpg">
+            <w:drawing>
+              <wp:anchor xmlns:wp="http://schemas.openxmlformats.org/drawingml/2006/wordprocessingDrawing" xmlns:wp14="http://schemas.microsoft.com/office/word/2010/wordprocessingDrawing" distT="0" distB="0" distL="115200" distR="115200" simplePos="0" relativeHeight="98304" behindDoc="0" locked="0" layoutInCell="1" allowOverlap="1">
+                <wp:simplePos x="0" y="0"/>
+                <wp:positionH relativeFrom="column">
+                  <wp:posOffset>-241890</wp:posOffset>
+                </wp:positionH>
+                <wp:positionV relativeFrom="paragraph">
+                  <wp:posOffset>-784035</wp:posOffset>
+                </wp:positionV>
+                <wp:extent cx="9829800" cy="552450"/>
+                <wp:effectExtent l="3175" t="3175" r="3175" b="3175"/>
+                <wp:wrapNone/>
+                <wp:docPr id="3" name=""/>
+                <wp:cNvGraphicFramePr/>
+                <a:graphic xmlns:a="http://schemas.openxmlformats.org/drawingml/2006/main">
+                  <a:graphicData uri="http://schemas.microsoft.com/office/word/2010/wordprocessingShape">
+                    <wps:wsp>
+                      <wps:cNvPr id="0" name=""/>
+                      <wps:cNvSpPr txBox="1"/>
+                      <wps:spPr bwMode="auto">
+                        <a:xfrm flipH="0" flipV="0">
+                          <a:off x="0" y="0"/>
+                          <a:ext cx="9829799" cy="552449"/>
+                        </a:xfrm>
+                        <a:prstGeom prst="rect">
+                          <a:avLst/>
+                        </a:prstGeom>
+                        <a:solidFill>
+                          <a:schemeClr val="lt1"/>
+                        </a:solidFill>
+                        <a:ln w="6350">
+                          <a:solidFill>
+                            <a:prstClr val="black"/>
+                          </a:solidFill>
+                        </a:ln>
+                      </wps:spPr>
+                      <wps:txbx>
+                        <w:txbxContent>
+                          <w:p>
+                            <w:pPr>
+                              <w:jc w:val="center"/>
+                            </w:pPr>
+                            <w:r>
+                              <w:t xml:space="preserve">Этапы разработки </w:t>
+                            </w:r>
+                            <w:r>
+                              <w:t xml:space="preserve">программной подсистемы тестирования знаний языков описания аппаратуры</w:t>
+                            </w:r>
+                            <w:r/>
+                            <w:r/>
+                          </w:p>
+                        </w:txbxContent>
+                      </wps:txbx>
+                      <wps:bodyPr vertOverflow="overflow" horzOverflow="overflow" vert="horz" wrap="square" lIns="91440" tIns="45720" rIns="91440" bIns="45720" numCol="1" spcCol="0" rtlCol="0" fromWordArt="0" anchor="t" anchorCtr="0" forceAA="0" upright="0" compatLnSpc="0"/>
+                    </wps:wsp>
+                  </a:graphicData>
+                </a:graphic>
+              </wp:anchor>
+            </w:drawing>
+          </mc:Choice>
+          <mc:Fallback>
+            <w:pict>
+              <v:shape id="shape 2" o:spid="_x0000_s2" o:spt="202" type="#_x0000_t202" style="position:absolute;z-index:98304;o:allowoverlap:true;o:allowincell:true;mso-position-horizontal-relative:text;margin-left:-19.0pt;mso-position-horizontal:absolute;mso-position-vertical-relative:text;margin-top:-61.7pt;mso-position-vertical:absolute;width:774.0pt;height:43.5pt;mso-wrap-distance-left:9.1pt;mso-wrap-distance-top:0.0pt;mso-wrap-distance-right:9.1pt;mso-wrap-distance-bottom:0.0pt;v-text-anchor:top;visibility:visible;" fillcolor="#FFFFFF" strokecolor="#000000" strokeweight="0.50pt">
+                <v:textbox inset="0,0,0,0">
+                  <w:txbxContent>
+                    <w:p>
+                      <w:pPr>
+                        <w:jc w:val="center"/>
+                      </w:pPr>
+                      <w:r>
+                        <w:t xml:space="preserve">Этапы разработки </w:t>
+                      </w:r>
+                      <w:r>
+                        <w:t xml:space="preserve">программной подсистемы тестирования знаний языков описания аппаратуры</w:t>
+                      </w:r>
+                      <w:r/>
+                      <w:r/>
+                    </w:p>
+                  </w:txbxContent>
+                </v:textbox>
+              </v:shape>
+            </w:pict>
+          </mc:Fallback>
+        </mc:AlternateContent>
+      </w:r>
       <w:r>
         <w:br w:type="page" w:clear="all"/>
       </w:r>
@@ -31,7 +1928,7 @@
                 <wp:extent cx="4438650" cy="3943350"/>
                 <wp:effectExtent l="3175" t="3175" r="3175" b="3175"/>
                 <wp:wrapNone/>
-                <wp:docPr id="1" name=""/>
+                <wp:docPr id="4" name=""/>
                 <wp:cNvGraphicFramePr/>
                 <a:graphic xmlns:a="http://schemas.openxmlformats.org/drawingml/2006/main">
                   <a:graphicData uri="http://schemas.microsoft.com/office/word/2010/wordprocessingShape">
@@ -90,7 +1987,7 @@
                                     <wp:inline xmlns:wp="http://schemas.openxmlformats.org/drawingml/2006/wordprocessingDrawing" distT="0" distB="0" distL="0" distR="0">
                                       <wp:extent cx="4248785" cy="3009784"/>
                                       <wp:effectExtent l="0" t="0" r="0" b="0"/>
-                                      <wp:docPr id="2" name=""/>
+                                      <wp:docPr id="5" name=""/>
                                       <wp:cNvGraphicFramePr>
                                         <a:graphicFrameLocks xmlns:a="http://schemas.openxmlformats.org/drawingml/2006/main" noChangeAspect="1"/>
                                       </wp:cNvGraphicFramePr>
@@ -105,7 +2002,7 @@
                                               <pic:nvPr/>
                                             </pic:nvPicPr>
                                             <pic:blipFill>
-                                              <a:blip r:embed="rId9"/>
+                                              <a:blip r:embed="rId10"/>
                                               <a:stretch/>
                                             </pic:blipFill>
                                             <pic:spPr bwMode="auto">
@@ -141,9 +2038,9 @@
                                         <v:f eqn="sum @10 21600 0"/>
                                       </v:formulas>
                                     </v:shapetype>
-                                    <v:shape id="_x0000_i0" o:spid="_x0000_s0" type="#_x0000_t75" style="width:334.6pt;height:237.0pt;mso-wrap-distance-left:0.0pt;mso-wrap-distance-top:0.0pt;mso-wrap-distance-right:0.0pt;mso-wrap-distance-bottom:0.0pt;" stroked="false">
+                                    <v:shape id="_x0000_i3" o:spid="_x0000_s3" type="#_x0000_t75" style="width:334.6pt;height:237.0pt;mso-wrap-distance-left:0.0pt;mso-wrap-distance-top:0.0pt;mso-wrap-distance-right:0.0pt;mso-wrap-distance-bottom:0.0pt;" stroked="false">
                                       <v:path textboxrect="0,0,0,0"/>
-                                      <v:imagedata r:id="rId9" o:title=""/>
+                                      <v:imagedata r:id="rId10" o:title=""/>
                                     </v:shape>
                                   </w:pict>
                                 </mc:Fallback>
@@ -175,7 +2072,7 @@
           </mc:Choice>
           <mc:Fallback>
             <w:pict>
-              <v:shape id="shape 1" o:spid="_x0000_s1" o:spt="202" type="#_x0000_t202" style="position:absolute;z-index:13312;o:allowoverlap:true;o:allowincell:true;mso-position-horizontal-relative:text;margin-left:-7.0pt;mso-position-horizontal:absolute;mso-position-vertical-relative:text;margin-top:-54.2pt;mso-position-vertical:absolute;width:349.5pt;height:310.5pt;mso-wrap-distance-left:9.1pt;mso-wrap-distance-top:0.0pt;mso-wrap-distance-right:9.1pt;mso-wrap-distance-bottom:0.0pt;v-text-anchor:top;visibility:visible;" fillcolor="#FFFFFF" strokecolor="#000000" strokeweight="0.50pt">
+              <v:shape id="shape 4" o:spid="_x0000_s4" o:spt="202" type="#_x0000_t202" style="position:absolute;z-index:13312;o:allowoverlap:true;o:allowincell:true;mso-position-horizontal-relative:text;margin-left:-7.0pt;mso-position-horizontal:absolute;mso-position-vertical-relative:text;margin-top:-54.2pt;mso-position-vertical:absolute;width:349.5pt;height:310.5pt;mso-wrap-distance-left:9.1pt;mso-wrap-distance-top:0.0pt;mso-wrap-distance-right:9.1pt;mso-wrap-distance-bottom:0.0pt;v-text-anchor:top;visibility:visible;" fillcolor="#FFFFFF" strokecolor="#000000" strokeweight="0.50pt">
                 <v:textbox inset="0,0,0,0">
                   <w:txbxContent>
                     <w:p>
@@ -211,7 +2108,7 @@
                               <wp:inline xmlns:wp="http://schemas.openxmlformats.org/drawingml/2006/wordprocessingDrawing" distT="0" distB="0" distL="0" distR="0">
                                 <wp:extent cx="4248785" cy="3009784"/>
                                 <wp:effectExtent l="0" t="0" r="0" b="0"/>
-                                <wp:docPr id="2" name=""/>
+                                <wp:docPr id="5" name=""/>
                                 <wp:cNvGraphicFramePr>
                                   <a:graphicFrameLocks xmlns:a="http://schemas.openxmlformats.org/drawingml/2006/main" noChangeAspect="1"/>
                                 </wp:cNvGraphicFramePr>
@@ -226,7 +2123,7 @@
                                         <pic:nvPr/>
                                       </pic:nvPicPr>
                                       <pic:blipFill>
-                                        <a:blip r:embed="rId9"/>
+                                        <a:blip r:embed="rId10"/>
                                         <a:stretch/>
                                       </pic:blipFill>
                                       <pic:spPr bwMode="auto">
@@ -262,9 +2159,9 @@
                                   <v:f eqn="sum @10 21600 0"/>
                                 </v:formulas>
                               </v:shapetype>
-                              <v:shape id="_x0000_i0" o:spid="_x0000_s0" type="#_x0000_t75" style="width:334.6pt;height:237.0pt;mso-wrap-distance-left:0.0pt;mso-wrap-distance-top:0.0pt;mso-wrap-distance-right:0.0pt;mso-wrap-distance-bottom:0.0pt;" stroked="false">
+                              <v:shape id="_x0000_i3" o:spid="_x0000_s3" type="#_x0000_t75" style="width:334.6pt;height:237.0pt;mso-wrap-distance-left:0.0pt;mso-wrap-distance-top:0.0pt;mso-wrap-distance-right:0.0pt;mso-wrap-distance-bottom:0.0pt;" stroked="false">
                                 <v:path textboxrect="0,0,0,0"/>
-                                <v:imagedata r:id="rId9" o:title=""/>
+                                <v:imagedata r:id="rId10" o:title=""/>
                               </v:shape>
                             </w:pict>
                           </mc:Fallback>
@@ -307,7 +2204,7 @@
                 <wp:extent cx="4438650" cy="2914650"/>
                 <wp:effectExtent l="3175" t="3175" r="3175" b="3175"/>
                 <wp:wrapNone/>
-                <wp:docPr id="3" name=""/>
+                <wp:docPr id="6" name=""/>
                 <wp:cNvGraphicFramePr/>
                 <a:graphic xmlns:a="http://schemas.openxmlformats.org/drawingml/2006/main">
                   <a:graphicData uri="http://schemas.microsoft.com/office/word/2010/wordprocessingShape">
@@ -366,7 +2263,7 @@
                                     <wp:inline xmlns:wp="http://schemas.openxmlformats.org/drawingml/2006/wordprocessingDrawing" distT="0" distB="0" distL="0" distR="0">
                                       <wp:extent cx="4255770" cy="2117083"/>
                                       <wp:effectExtent l="0" t="0" r="0" b="0"/>
-                                      <wp:docPr id="4" name=""/>
+                                      <wp:docPr id="7" name=""/>
                                       <wp:cNvGraphicFramePr>
                                         <a:graphicFrameLocks xmlns:a="http://schemas.openxmlformats.org/drawingml/2006/main" noChangeAspect="1"/>
                                       </wp:cNvGraphicFramePr>
@@ -381,7 +2278,7 @@
                                               <pic:nvPr/>
                                             </pic:nvPicPr>
                                             <pic:blipFill>
-                                              <a:blip r:embed="rId10"/>
+                                              <a:blip r:embed="rId11"/>
                                               <a:stretch/>
                                             </pic:blipFill>
                                             <pic:spPr bwMode="auto">
@@ -417,9 +2314,9 @@
                                         <v:f eqn="sum @10 21600 0"/>
                                       </v:formulas>
                                     </v:shapetype>
-                                    <v:shape id="_x0000_i2" o:spid="_x0000_s2" type="#_x0000_t75" style="width:335.1pt;height:166.7pt;mso-wrap-distance-left:0.0pt;mso-wrap-distance-top:0.0pt;mso-wrap-distance-right:0.0pt;mso-wrap-distance-bottom:0.0pt;" stroked="false">
+                                    <v:shape id="_x0000_i5" o:spid="_x0000_s5" type="#_x0000_t75" style="width:335.1pt;height:166.7pt;mso-wrap-distance-left:0.0pt;mso-wrap-distance-top:0.0pt;mso-wrap-distance-right:0.0pt;mso-wrap-distance-bottom:0.0pt;" stroked="false">
                                       <v:path textboxrect="0,0,0,0"/>
-                                      <v:imagedata r:id="rId10" o:title=""/>
+                                      <v:imagedata r:id="rId11" o:title=""/>
                                     </v:shape>
                                   </w:pict>
                                 </mc:Fallback>
@@ -451,7 +2348,7 @@
           </mc:Choice>
           <mc:Fallback>
             <w:pict>
-              <v:shape id="shape 3" o:spid="_x0000_s3" o:spt="202" type="#_x0000_t202" style="position:absolute;z-index:16384;o:allowoverlap:true;o:allowincell:true;mso-position-horizontal-relative:text;margin-left:-7.0pt;mso-position-horizontal:absolute;mso-position-vertical-relative:text;margin-top:272.8pt;mso-position-vertical:absolute;width:349.5pt;height:229.5pt;mso-wrap-distance-left:9.1pt;mso-wrap-distance-top:0.0pt;mso-wrap-distance-right:9.1pt;mso-wrap-distance-bottom:0.0pt;v-text-anchor:top;visibility:visible;" fillcolor="#FFFFFF" strokecolor="#000000" strokeweight="0.50pt">
+              <v:shape id="shape 6" o:spid="_x0000_s6" o:spt="202" type="#_x0000_t202" style="position:absolute;z-index:16384;o:allowoverlap:true;o:allowincell:true;mso-position-horizontal-relative:text;margin-left:-7.0pt;mso-position-horizontal:absolute;mso-position-vertical-relative:text;margin-top:272.8pt;mso-position-vertical:absolute;width:349.5pt;height:229.5pt;mso-wrap-distance-left:9.1pt;mso-wrap-distance-top:0.0pt;mso-wrap-distance-right:9.1pt;mso-wrap-distance-bottom:0.0pt;v-text-anchor:top;visibility:visible;" fillcolor="#FFFFFF" strokecolor="#000000" strokeweight="0.50pt">
                 <v:textbox inset="0,0,0,0">
                   <w:txbxContent>
                     <w:p>
@@ -487,7 +2384,7 @@
                               <wp:inline xmlns:wp="http://schemas.openxmlformats.org/drawingml/2006/wordprocessingDrawing" distT="0" distB="0" distL="0" distR="0">
                                 <wp:extent cx="4255770" cy="2117083"/>
                                 <wp:effectExtent l="0" t="0" r="0" b="0"/>
-                                <wp:docPr id="4" name=""/>
+                                <wp:docPr id="7" name=""/>
                                 <wp:cNvGraphicFramePr>
                                   <a:graphicFrameLocks xmlns:a="http://schemas.openxmlformats.org/drawingml/2006/main" noChangeAspect="1"/>
                                 </wp:cNvGraphicFramePr>
@@ -502,7 +2399,7 @@
                                         <pic:nvPr/>
                                       </pic:nvPicPr>
                                       <pic:blipFill>
-                                        <a:blip r:embed="rId10"/>
+                                        <a:blip r:embed="rId11"/>
                                         <a:stretch/>
                                       </pic:blipFill>
                                       <pic:spPr bwMode="auto">
@@ -538,9 +2435,9 @@
                                   <v:f eqn="sum @10 21600 0"/>
                                 </v:formulas>
                               </v:shapetype>
-                              <v:shape id="_x0000_i2" o:spid="_x0000_s2" type="#_x0000_t75" style="width:335.1pt;height:166.7pt;mso-wrap-distance-left:0.0pt;mso-wrap-distance-top:0.0pt;mso-wrap-distance-right:0.0pt;mso-wrap-distance-bottom:0.0pt;" stroked="false">
+                              <v:shape id="_x0000_i5" o:spid="_x0000_s5" type="#_x0000_t75" style="width:335.1pt;height:166.7pt;mso-wrap-distance-left:0.0pt;mso-wrap-distance-top:0.0pt;mso-wrap-distance-right:0.0pt;mso-wrap-distance-bottom:0.0pt;" stroked="false">
                                 <v:path textboxrect="0,0,0,0"/>
-                                <v:imagedata r:id="rId10" o:title=""/>
+                                <v:imagedata r:id="rId11" o:title=""/>
                               </v:shape>
                             </w:pict>
                           </mc:Fallback>
@@ -583,7 +2480,7 @@
                 <wp:extent cx="5219700" cy="7048500"/>
                 <wp:effectExtent l="3175" t="3175" r="3175" b="3175"/>
                 <wp:wrapNone/>
-                <wp:docPr id="5" name=""/>
+                <wp:docPr id="8" name=""/>
                 <wp:cNvGraphicFramePr/>
                 <a:graphic xmlns:a="http://schemas.openxmlformats.org/drawingml/2006/main">
                   <a:graphicData uri="http://schemas.microsoft.com/office/word/2010/wordprocessingShape">
@@ -642,7 +2539,7 @@
                                     <wp:inline xmlns:wp="http://schemas.openxmlformats.org/drawingml/2006/wordprocessingDrawing" distT="0" distB="0" distL="0" distR="0">
                                       <wp:extent cx="5036820" cy="6012495"/>
                                       <wp:effectExtent l="0" t="0" r="0" b="0"/>
-                                      <wp:docPr id="6" name=""/>
+                                      <wp:docPr id="9" name=""/>
                                       <wp:cNvGraphicFramePr>
                                         <a:graphicFrameLocks xmlns:a="http://schemas.openxmlformats.org/drawingml/2006/main" noChangeAspect="1"/>
                                       </wp:cNvGraphicFramePr>
@@ -657,7 +2554,7 @@
                                               <pic:nvPr/>
                                             </pic:nvPicPr>
                                             <pic:blipFill>
-                                              <a:blip r:embed="rId11"/>
+                                              <a:blip r:embed="rId12"/>
                                               <a:stretch/>
                                             </pic:blipFill>
                                             <pic:spPr bwMode="auto">
@@ -693,9 +2590,9 @@
                                         <v:f eqn="sum @10 21600 0"/>
                                       </v:formulas>
                                     </v:shapetype>
-                                    <v:shape id="_x0000_i4" o:spid="_x0000_s4" type="#_x0000_t75" style="width:396.6pt;height:473.4pt;mso-wrap-distance-left:0.0pt;mso-wrap-distance-top:0.0pt;mso-wrap-distance-right:0.0pt;mso-wrap-distance-bottom:0.0pt;" stroked="false">
+                                    <v:shape id="_x0000_i7" o:spid="_x0000_s7" type="#_x0000_t75" style="width:396.6pt;height:473.4pt;mso-wrap-distance-left:0.0pt;mso-wrap-distance-top:0.0pt;mso-wrap-distance-right:0.0pt;mso-wrap-distance-bottom:0.0pt;" stroked="false">
                                       <v:path textboxrect="0,0,0,0"/>
-                                      <v:imagedata r:id="rId11" o:title=""/>
+                                      <v:imagedata r:id="rId12" o:title=""/>
                                     </v:shape>
                                   </w:pict>
                                 </mc:Fallback>
@@ -727,7 +2624,7 @@
           </mc:Choice>
           <mc:Fallback>
             <w:pict>
-              <v:shape id="shape 5" o:spid="_x0000_s5" o:spt="202" type="#_x0000_t202" style="position:absolute;z-index:18432;o:allowoverlap:true;o:allowincell:true;mso-position-horizontal-relative:text;margin-left:357.5pt;mso-position-horizontal:absolute;mso-position-vertical-relative:text;margin-top:-55.7pt;mso-position-vertical:absolute;width:411.0pt;height:555.0pt;mso-wrap-distance-left:9.1pt;mso-wrap-distance-top:0.0pt;mso-wrap-distance-right:9.1pt;mso-wrap-distance-bottom:0.0pt;v-text-anchor:top;visibility:visible;" fillcolor="#FFFFFF" strokecolor="#000000" strokeweight="0.50pt">
+              <v:shape id="shape 8" o:spid="_x0000_s8" o:spt="202" type="#_x0000_t202" style="position:absolute;z-index:18432;o:allowoverlap:true;o:allowincell:true;mso-position-horizontal-relative:text;margin-left:357.5pt;mso-position-horizontal:absolute;mso-position-vertical-relative:text;margin-top:-55.7pt;mso-position-vertical:absolute;width:411.0pt;height:555.0pt;mso-wrap-distance-left:9.1pt;mso-wrap-distance-top:0.0pt;mso-wrap-distance-right:9.1pt;mso-wrap-distance-bottom:0.0pt;v-text-anchor:top;visibility:visible;" fillcolor="#FFFFFF" strokecolor="#000000" strokeweight="0.50pt">
                 <v:textbox inset="0,0,0,0">
                   <w:txbxContent>
                     <w:p>
@@ -763,7 +2660,7 @@
                               <wp:inline xmlns:wp="http://schemas.openxmlformats.org/drawingml/2006/wordprocessingDrawing" distT="0" distB="0" distL="0" distR="0">
                                 <wp:extent cx="5036820" cy="6012495"/>
                                 <wp:effectExtent l="0" t="0" r="0" b="0"/>
-                                <wp:docPr id="6" name=""/>
+                                <wp:docPr id="9" name=""/>
                                 <wp:cNvGraphicFramePr>
                                   <a:graphicFrameLocks xmlns:a="http://schemas.openxmlformats.org/drawingml/2006/main" noChangeAspect="1"/>
                                 </wp:cNvGraphicFramePr>
@@ -778,7 +2675,7 @@
                                         <pic:nvPr/>
                                       </pic:nvPicPr>
                                       <pic:blipFill>
-                                        <a:blip r:embed="rId11"/>
+                                        <a:blip r:embed="rId12"/>
                                         <a:stretch/>
                                       </pic:blipFill>
                                       <pic:spPr bwMode="auto">
@@ -814,9 +2711,9 @@
                                   <v:f eqn="sum @10 21600 0"/>
                                 </v:formulas>
                               </v:shapetype>
-                              <v:shape id="_x0000_i4" o:spid="_x0000_s4" type="#_x0000_t75" style="width:396.6pt;height:473.4pt;mso-wrap-distance-left:0.0pt;mso-wrap-distance-top:0.0pt;mso-wrap-distance-right:0.0pt;mso-wrap-distance-bottom:0.0pt;" stroked="false">
+                              <v:shape id="_x0000_i7" o:spid="_x0000_s7" type="#_x0000_t75" style="width:396.6pt;height:473.4pt;mso-wrap-distance-left:0.0pt;mso-wrap-distance-top:0.0pt;mso-wrap-distance-right:0.0pt;mso-wrap-distance-bottom:0.0pt;" stroked="false">
                                 <v:path textboxrect="0,0,0,0"/>
-                                <v:imagedata r:id="rId11" o:title=""/>
+                                <v:imagedata r:id="rId12" o:title=""/>
                               </v:shape>
                             </w:pict>
                           </mc:Fallback>
@@ -866,7 +2763,7 @@
                 <wp:extent cx="2876550" cy="6743700"/>
                 <wp:effectExtent l="3175" t="3175" r="3175" b="3175"/>
                 <wp:wrapNone/>
-                <wp:docPr id="7" name=""/>
+                <wp:docPr id="10" name=""/>
                 <wp:cNvGraphicFramePr/>
                 <a:graphic xmlns:a="http://schemas.openxmlformats.org/drawingml/2006/main">
                   <a:graphicData uri="http://schemas.microsoft.com/office/word/2010/wordprocessingShape">
@@ -930,7 +2827,7 @@
                                     <wp:inline xmlns:wp="http://schemas.openxmlformats.org/drawingml/2006/wordprocessingDrawing" distT="0" distB="0" distL="0" distR="0">
                                       <wp:extent cx="2248535" cy="5033954"/>
                                       <wp:effectExtent l="0" t="0" r="0" b="0"/>
-                                      <wp:docPr id="8" name=""/>
+                                      <wp:docPr id="11" name=""/>
                                       <wp:cNvGraphicFramePr>
                                         <a:graphicFrameLocks xmlns:a="http://schemas.openxmlformats.org/drawingml/2006/main" noChangeAspect="1"/>
                                       </wp:cNvGraphicFramePr>
@@ -945,7 +2842,7 @@
                                               <pic:nvPr/>
                                             </pic:nvPicPr>
                                             <pic:blipFill>
-                                              <a:blip r:embed="rId12"/>
+                                              <a:blip r:embed="rId13"/>
                                               <a:stretch/>
                                             </pic:blipFill>
                                             <pic:spPr bwMode="auto">
@@ -981,9 +2878,9 @@
                                         <v:f eqn="sum @10 21600 0"/>
                                       </v:formulas>
                                     </v:shapetype>
-                                    <v:shape id="_x0000_i6" o:spid="_x0000_s6" type="#_x0000_t75" style="width:177.0pt;height:396.4pt;mso-wrap-distance-left:0.0pt;mso-wrap-distance-top:0.0pt;mso-wrap-distance-right:0.0pt;mso-wrap-distance-bottom:0.0pt;" stroked="false">
+                                    <v:shape id="_x0000_i9" o:spid="_x0000_s9" type="#_x0000_t75" style="width:177.0pt;height:396.4pt;mso-wrap-distance-left:0.0pt;mso-wrap-distance-top:0.0pt;mso-wrap-distance-right:0.0pt;mso-wrap-distance-bottom:0.0pt;" stroked="false">
                                       <v:path textboxrect="0,0,0,0"/>
-                                      <v:imagedata r:id="rId12" o:title=""/>
+                                      <v:imagedata r:id="rId13" o:title=""/>
                                     </v:shape>
                                   </w:pict>
                                 </mc:Fallback>
@@ -1037,7 +2934,7 @@
           </mc:Choice>
           <mc:Fallback>
             <w:pict>
-              <v:shape id="shape 7" o:spid="_x0000_s7" o:spt="202" type="#_x0000_t202" style="position:absolute;z-index:20480;o:allowoverlap:true;o:allowincell:true;mso-position-horizontal-relative:text;margin-left:-7.0pt;mso-position-horizontal:absolute;mso-position-vertical-relative:text;margin-top:-34.7pt;mso-position-vertical:absolute;width:226.5pt;height:531.0pt;mso-wrap-distance-left:9.1pt;mso-wrap-distance-top:0.0pt;mso-wrap-distance-right:9.1pt;mso-wrap-distance-bottom:0.0pt;v-text-anchor:top;visibility:visible;" fillcolor="#FFFFFF" strokecolor="#000000" strokeweight="0.50pt">
+              <v:shape id="shape 10" o:spid="_x0000_s10" o:spt="202" type="#_x0000_t202" style="position:absolute;z-index:20480;o:allowoverlap:true;o:allowincell:true;mso-position-horizontal-relative:text;margin-left:-7.0pt;mso-position-horizontal:absolute;mso-position-vertical-relative:text;margin-top:-34.7pt;mso-position-vertical:absolute;width:226.5pt;height:531.0pt;mso-wrap-distance-left:9.1pt;mso-wrap-distance-top:0.0pt;mso-wrap-distance-right:9.1pt;mso-wrap-distance-bottom:0.0pt;v-text-anchor:top;visibility:visible;" fillcolor="#FFFFFF" strokecolor="#000000" strokeweight="0.50pt">
                 <v:textbox inset="0,0,0,0">
                   <w:txbxContent>
                     <w:p>
@@ -1078,7 +2975,7 @@
                               <wp:inline xmlns:wp="http://schemas.openxmlformats.org/drawingml/2006/wordprocessingDrawing" distT="0" distB="0" distL="0" distR="0">
                                 <wp:extent cx="2248535" cy="5033954"/>
                                 <wp:effectExtent l="0" t="0" r="0" b="0"/>
-                                <wp:docPr id="8" name=""/>
+                                <wp:docPr id="11" name=""/>
                                 <wp:cNvGraphicFramePr>
                                   <a:graphicFrameLocks xmlns:a="http://schemas.openxmlformats.org/drawingml/2006/main" noChangeAspect="1"/>
                                 </wp:cNvGraphicFramePr>
@@ -1093,7 +2990,7 @@
                                         <pic:nvPr/>
                                       </pic:nvPicPr>
                                       <pic:blipFill>
-                                        <a:blip r:embed="rId12"/>
+                                        <a:blip r:embed="rId13"/>
                                         <a:stretch/>
                                       </pic:blipFill>
                                       <pic:spPr bwMode="auto">
@@ -1129,9 +3026,9 @@
                                   <v:f eqn="sum @10 21600 0"/>
                                 </v:formulas>
                               </v:shapetype>
-                              <v:shape id="_x0000_i6" o:spid="_x0000_s6" type="#_x0000_t75" style="width:177.0pt;height:396.4pt;mso-wrap-distance-left:0.0pt;mso-wrap-distance-top:0.0pt;mso-wrap-distance-right:0.0pt;mso-wrap-distance-bottom:0.0pt;" stroked="false">
+                              <v:shape id="_x0000_i9" o:spid="_x0000_s9" type="#_x0000_t75" style="width:177.0pt;height:396.4pt;mso-wrap-distance-left:0.0pt;mso-wrap-distance-top:0.0pt;mso-wrap-distance-right:0.0pt;mso-wrap-distance-bottom:0.0pt;" stroked="false">
                                 <v:path textboxrect="0,0,0,0"/>
-                                <v:imagedata r:id="rId12" o:title=""/>
+                                <v:imagedata r:id="rId13" o:title=""/>
                               </v:shape>
                             </w:pict>
                           </mc:Fallback>
@@ -1196,7 +3093,7 @@
                 <wp:extent cx="6286500" cy="6705600"/>
                 <wp:effectExtent l="3175" t="3175" r="3175" b="3175"/>
                 <wp:wrapNone/>
-                <wp:docPr id="9" name=""/>
+                <wp:docPr id="12" name=""/>
                 <wp:cNvGraphicFramePr/>
                 <a:graphic xmlns:a="http://schemas.openxmlformats.org/drawingml/2006/main">
                   <a:graphicData uri="http://schemas.microsoft.com/office/word/2010/wordprocessingShape">
@@ -1253,7 +3150,7 @@
                                     <wp:inline xmlns:wp="http://schemas.openxmlformats.org/drawingml/2006/wordprocessingDrawing" distT="0" distB="0" distL="0" distR="0">
                                       <wp:extent cx="3677285" cy="5478908"/>
                                       <wp:effectExtent l="0" t="0" r="0" b="0"/>
-                                      <wp:docPr id="10" name=""/>
+                                      <wp:docPr id="13" name=""/>
                                       <wp:cNvGraphicFramePr>
                                         <a:graphicFrameLocks xmlns:a="http://schemas.openxmlformats.org/drawingml/2006/main" noChangeAspect="1"/>
                                       </wp:cNvGraphicFramePr>
@@ -1268,7 +3165,7 @@
                                               <pic:nvPr/>
                                             </pic:nvPicPr>
                                             <pic:blipFill>
-                                              <a:blip r:embed="rId13"/>
+                                              <a:blip r:embed="rId14"/>
                                               <a:stretch/>
                                             </pic:blipFill>
                                             <pic:spPr bwMode="auto">
@@ -1304,9 +3201,9 @@
                                         <v:f eqn="sum @10 21600 0"/>
                                       </v:formulas>
                                     </v:shapetype>
-                                    <v:shape id="_x0000_i8" o:spid="_x0000_s8" type="#_x0000_t75" style="width:289.6pt;height:431.4pt;mso-wrap-distance-left:0.0pt;mso-wrap-distance-top:0.0pt;mso-wrap-distance-right:0.0pt;mso-wrap-distance-bottom:0.0pt;" stroked="false">
+                                    <v:shape id="_x0000_i11" o:spid="_x0000_s11" type="#_x0000_t75" style="width:289.6pt;height:431.4pt;mso-wrap-distance-left:0.0pt;mso-wrap-distance-top:0.0pt;mso-wrap-distance-right:0.0pt;mso-wrap-distance-bottom:0.0pt;" stroked="false">
                                       <v:path textboxrect="0,0,0,0"/>
-                                      <v:imagedata r:id="rId13" o:title=""/>
+                                      <v:imagedata r:id="rId14" o:title=""/>
                                     </v:shape>
                                   </w:pict>
                                 </mc:Fallback>
@@ -1335,7 +3232,7 @@
           </mc:Choice>
           <mc:Fallback>
             <w:pict>
-              <v:shape id="shape 9" o:spid="_x0000_s9" o:spt="202" type="#_x0000_t202" style="position:absolute;z-index:27648;o:allowoverlap:true;o:allowincell:true;mso-position-horizontal-relative:text;margin-left:249.5pt;mso-position-horizontal:absolute;mso-position-vertical-relative:text;margin-top:-34.7pt;mso-position-vertical:absolute;width:495.0pt;height:528.0pt;mso-wrap-distance-left:9.1pt;mso-wrap-distance-top:0.0pt;mso-wrap-distance-right:9.1pt;mso-wrap-distance-bottom:0.0pt;v-text-anchor:top;visibility:visible;" fillcolor="#FFFFFF" strokecolor="#000000" strokeweight="0.50pt">
+              <v:shape id="shape 12" o:spid="_x0000_s12" o:spt="202" type="#_x0000_t202" style="position:absolute;z-index:27648;o:allowoverlap:true;o:allowincell:true;mso-position-horizontal-relative:text;margin-left:249.5pt;mso-position-horizontal:absolute;mso-position-vertical-relative:text;margin-top:-34.7pt;mso-position-vertical:absolute;width:495.0pt;height:528.0pt;mso-wrap-distance-left:9.1pt;mso-wrap-distance-top:0.0pt;mso-wrap-distance-right:9.1pt;mso-wrap-distance-bottom:0.0pt;v-text-anchor:top;visibility:visible;" fillcolor="#FFFFFF" strokecolor="#000000" strokeweight="0.50pt">
                 <v:textbox inset="0,0,0,0">
                   <w:txbxContent>
                     <w:p>
@@ -1369,7 +3266,7 @@
                               <wp:inline xmlns:wp="http://schemas.openxmlformats.org/drawingml/2006/wordprocessingDrawing" distT="0" distB="0" distL="0" distR="0">
                                 <wp:extent cx="3677285" cy="5478908"/>
                                 <wp:effectExtent l="0" t="0" r="0" b="0"/>
-                                <wp:docPr id="10" name=""/>
+                                <wp:docPr id="13" name=""/>
                                 <wp:cNvGraphicFramePr>
                                   <a:graphicFrameLocks xmlns:a="http://schemas.openxmlformats.org/drawingml/2006/main" noChangeAspect="1"/>
                                 </wp:cNvGraphicFramePr>
@@ -1384,7 +3281,7 @@
                                         <pic:nvPr/>
                                       </pic:nvPicPr>
                                       <pic:blipFill>
-                                        <a:blip r:embed="rId13"/>
+                                        <a:blip r:embed="rId14"/>
                                         <a:stretch/>
                                       </pic:blipFill>
                                       <pic:spPr bwMode="auto">
@@ -1420,9 +3317,9 @@
                                   <v:f eqn="sum @10 21600 0"/>
                                 </v:formulas>
                               </v:shapetype>
-                              <v:shape id="_x0000_i8" o:spid="_x0000_s8" type="#_x0000_t75" style="width:289.6pt;height:431.4pt;mso-wrap-distance-left:0.0pt;mso-wrap-distance-top:0.0pt;mso-wrap-distance-right:0.0pt;mso-wrap-distance-bottom:0.0pt;" stroked="false">
+                              <v:shape id="_x0000_i11" o:spid="_x0000_s11" type="#_x0000_t75" style="width:289.6pt;height:431.4pt;mso-wrap-distance-left:0.0pt;mso-wrap-distance-top:0.0pt;mso-wrap-distance-right:0.0pt;mso-wrap-distance-bottom:0.0pt;" stroked="false">
                                 <v:path textboxrect="0,0,0,0"/>
-                                <v:imagedata r:id="rId13" o:title=""/>
+                                <v:imagedata r:id="rId14" o:title=""/>
                               </v:shape>
                             </w:pict>
                           </mc:Fallback>
@@ -1478,7 +3375,7 @@
                 <wp:extent cx="9601200" cy="3733800"/>
                 <wp:effectExtent l="3175" t="3175" r="3175" b="3175"/>
                 <wp:wrapNone/>
-                <wp:docPr id="11" name=""/>
+                <wp:docPr id="14" name=""/>
                 <wp:cNvGraphicFramePr/>
                 <a:graphic xmlns:a="http://schemas.openxmlformats.org/drawingml/2006/main">
                   <a:graphicData uri="http://schemas.microsoft.com/office/word/2010/wordprocessingShape">
@@ -1539,7 +3436,7 @@
                                     <wp:inline xmlns:wp="http://schemas.openxmlformats.org/drawingml/2006/wordprocessingDrawing" distT="0" distB="0" distL="0" distR="0">
                                       <wp:extent cx="7800354" cy="3337560"/>
                                       <wp:effectExtent l="0" t="0" r="0" b="0"/>
-                                      <wp:docPr id="12" name=""/>
+                                      <wp:docPr id="15" name=""/>
                                       <wp:cNvGraphicFramePr>
                                         <a:graphicFrameLocks xmlns:a="http://schemas.openxmlformats.org/drawingml/2006/main" noChangeAspect="1"/>
                                       </wp:cNvGraphicFramePr>
@@ -1554,7 +3451,7 @@
                                               <pic:nvPr/>
                                             </pic:nvPicPr>
                                             <pic:blipFill>
-                                              <a:blip r:embed="rId14"/>
+                                              <a:blip r:embed="rId15"/>
                                               <a:stretch/>
                                             </pic:blipFill>
                                             <pic:spPr bwMode="auto">
@@ -1590,9 +3487,9 @@
                                         <v:f eqn="sum @10 21600 0"/>
                                       </v:formulas>
                                     </v:shapetype>
-                                    <v:shape id="_x0000_i10" o:spid="_x0000_s10" type="#_x0000_t75" style="width:614.2pt;height:262.8pt;mso-wrap-distance-left:0.0pt;mso-wrap-distance-top:0.0pt;mso-wrap-distance-right:0.0pt;mso-wrap-distance-bottom:0.0pt;" stroked="false">
+                                    <v:shape id="_x0000_i13" o:spid="_x0000_s13" type="#_x0000_t75" style="width:614.2pt;height:262.8pt;mso-wrap-distance-left:0.0pt;mso-wrap-distance-top:0.0pt;mso-wrap-distance-right:0.0pt;mso-wrap-distance-bottom:0.0pt;" stroked="false">
                                       <v:path textboxrect="0,0,0,0"/>
-                                      <v:imagedata r:id="rId14" o:title=""/>
+                                      <v:imagedata r:id="rId15" o:title=""/>
                                     </v:shape>
                                   </w:pict>
                                 </mc:Fallback>
@@ -1620,7 +3517,7 @@
           </mc:Choice>
           <mc:Fallback>
             <w:pict>
-              <v:shape id="shape 11" o:spid="_x0000_s11" o:spt="202" type="#_x0000_t202" style="position:absolute;z-index:68608;o:allowoverlap:true;o:allowincell:true;mso-position-horizontal-relative:text;margin-left:-10.0pt;mso-position-horizontal:absolute;mso-position-vertical-relative:text;margin-top:-61.7pt;mso-position-vertical:absolute;width:756.0pt;height:294.0pt;mso-wrap-distance-left:9.1pt;mso-wrap-distance-top:0.0pt;mso-wrap-distance-right:9.1pt;mso-wrap-distance-bottom:0.0pt;v-text-anchor:top;visibility:visible;" fillcolor="#FFFFFF" strokecolor="#000000" strokeweight="0.50pt">
+              <v:shape id="shape 14" o:spid="_x0000_s14" o:spt="202" type="#_x0000_t202" style="position:absolute;z-index:68608;o:allowoverlap:true;o:allowincell:true;mso-position-horizontal-relative:text;margin-left:-10.0pt;mso-position-horizontal:absolute;mso-position-vertical-relative:text;margin-top:-61.7pt;mso-position-vertical:absolute;width:756.0pt;height:294.0pt;mso-wrap-distance-left:9.1pt;mso-wrap-distance-top:0.0pt;mso-wrap-distance-right:9.1pt;mso-wrap-distance-bottom:0.0pt;v-text-anchor:top;visibility:visible;" fillcolor="#FFFFFF" strokecolor="#000000" strokeweight="0.50pt">
                 <v:textbox inset="0,0,0,0">
                   <w:txbxContent>
                     <w:p>
@@ -1658,7 +3555,7 @@
                               <wp:inline xmlns:wp="http://schemas.openxmlformats.org/drawingml/2006/wordprocessingDrawing" distT="0" distB="0" distL="0" distR="0">
                                 <wp:extent cx="7800354" cy="3337560"/>
                                 <wp:effectExtent l="0" t="0" r="0" b="0"/>
-                                <wp:docPr id="12" name=""/>
+                                <wp:docPr id="15" name=""/>
                                 <wp:cNvGraphicFramePr>
                                   <a:graphicFrameLocks xmlns:a="http://schemas.openxmlformats.org/drawingml/2006/main" noChangeAspect="1"/>
                                 </wp:cNvGraphicFramePr>
@@ -1673,7 +3570,7 @@
                                         <pic:nvPr/>
                                       </pic:nvPicPr>
                                       <pic:blipFill>
-                                        <a:blip r:embed="rId14"/>
+                                        <a:blip r:embed="rId15"/>
                                         <a:stretch/>
                                       </pic:blipFill>
                                       <pic:spPr bwMode="auto">
@@ -1709,9 +3606,9 @@
                                   <v:f eqn="sum @10 21600 0"/>
                                 </v:formulas>
                               </v:shapetype>
-                              <v:shape id="_x0000_i10" o:spid="_x0000_s10" type="#_x0000_t75" style="width:614.2pt;height:262.8pt;mso-wrap-distance-left:0.0pt;mso-wrap-distance-top:0.0pt;mso-wrap-distance-right:0.0pt;mso-wrap-distance-bottom:0.0pt;" stroked="false">
+                              <v:shape id="_x0000_i13" o:spid="_x0000_s13" type="#_x0000_t75" style="width:614.2pt;height:262.8pt;mso-wrap-distance-left:0.0pt;mso-wrap-distance-top:0.0pt;mso-wrap-distance-right:0.0pt;mso-wrap-distance-bottom:0.0pt;" stroked="false">
                                 <v:path textboxrect="0,0,0,0"/>
-                                <v:imagedata r:id="rId14" o:title=""/>
+                                <v:imagedata r:id="rId15" o:title=""/>
                               </v:shape>
                             </w:pict>
                           </mc:Fallback>
@@ -1750,7 +3647,7 @@
                 <wp:extent cx="7448550" cy="3048000"/>
                 <wp:effectExtent l="3175" t="3175" r="3175" b="3175"/>
                 <wp:wrapNone/>
-                <wp:docPr id="13" name=""/>
+                <wp:docPr id="16" name=""/>
                 <wp:cNvGraphicFramePr/>
                 <a:graphic xmlns:a="http://schemas.openxmlformats.org/drawingml/2006/main">
                   <a:graphicData uri="http://schemas.microsoft.com/office/word/2010/wordprocessingShape">
@@ -1812,7 +3709,7 @@
                                     <wp:inline xmlns:wp="http://schemas.openxmlformats.org/drawingml/2006/wordprocessingDrawing" distT="0" distB="0" distL="0" distR="0">
                                       <wp:extent cx="7265670" cy="2525160"/>
                                       <wp:effectExtent l="0" t="0" r="0" b="0"/>
-                                      <wp:docPr id="14" name=""/>
+                                      <wp:docPr id="17" name=""/>
                                       <wp:cNvGraphicFramePr>
                                         <a:graphicFrameLocks xmlns:a="http://schemas.openxmlformats.org/drawingml/2006/main" noChangeAspect="1"/>
                                       </wp:cNvGraphicFramePr>
@@ -1827,7 +3724,7 @@
                                               <pic:nvPr/>
                                             </pic:nvPicPr>
                                             <pic:blipFill>
-                                              <a:blip r:embed="rId15"/>
+                                              <a:blip r:embed="rId16"/>
                                               <a:stretch/>
                                             </pic:blipFill>
                                             <pic:spPr bwMode="auto">
@@ -1863,9 +3760,9 @@
                                         <v:f eqn="sum @10 21600 0"/>
                                       </v:formulas>
                                     </v:shapetype>
-                                    <v:shape id="_x0000_i12" o:spid="_x0000_s12" type="#_x0000_t75" style="width:572.1pt;height:198.8pt;mso-wrap-distance-left:0.0pt;mso-wrap-distance-top:0.0pt;mso-wrap-distance-right:0.0pt;mso-wrap-distance-bottom:0.0pt;" stroked="false">
+                                    <v:shape id="_x0000_i15" o:spid="_x0000_s15" type="#_x0000_t75" style="width:572.1pt;height:198.8pt;mso-wrap-distance-left:0.0pt;mso-wrap-distance-top:0.0pt;mso-wrap-distance-right:0.0pt;mso-wrap-distance-bottom:0.0pt;" stroked="false">
                                       <v:path textboxrect="0,0,0,0"/>
-                                      <v:imagedata r:id="rId15" o:title=""/>
+                                      <v:imagedata r:id="rId16" o:title=""/>
                                     </v:shape>
                                   </w:pict>
                                 </mc:Fallback>
@@ -1885,7 +3782,7 @@
           </mc:Choice>
           <mc:Fallback>
             <w:pict>
-              <v:shape id="shape 13" o:spid="_x0000_s13" o:spt="202" type="#_x0000_t202" style="position:absolute;z-index:69632;o:allowoverlap:true;o:allowincell:true;mso-position-horizontal-relative:text;margin-left:-10.0pt;mso-position-horizontal:absolute;mso-position-vertical-relative:text;margin-top:248.8pt;mso-position-vertical:absolute;width:586.5pt;height:240.0pt;mso-wrap-distance-left:9.1pt;mso-wrap-distance-top:0.0pt;mso-wrap-distance-right:9.1pt;mso-wrap-distance-bottom:0.0pt;v-text-anchor:top;visibility:visible;" fillcolor="#FFFFFF" strokecolor="#000000" strokeweight="0.50pt">
+              <v:shape id="shape 16" o:spid="_x0000_s16" o:spt="202" type="#_x0000_t202" style="position:absolute;z-index:69632;o:allowoverlap:true;o:allowincell:true;mso-position-horizontal-relative:text;margin-left:-10.0pt;mso-position-horizontal:absolute;mso-position-vertical-relative:text;margin-top:248.8pt;mso-position-vertical:absolute;width:586.5pt;height:240.0pt;mso-wrap-distance-left:9.1pt;mso-wrap-distance-top:0.0pt;mso-wrap-distance-right:9.1pt;mso-wrap-distance-bottom:0.0pt;v-text-anchor:top;visibility:visible;" fillcolor="#FFFFFF" strokecolor="#000000" strokeweight="0.50pt">
                 <v:textbox inset="0,0,0,0">
                   <w:txbxContent>
                     <w:p>
@@ -1924,7 +3821,7 @@
                               <wp:inline xmlns:wp="http://schemas.openxmlformats.org/drawingml/2006/wordprocessingDrawing" distT="0" distB="0" distL="0" distR="0">
                                 <wp:extent cx="7265670" cy="2525160"/>
                                 <wp:effectExtent l="0" t="0" r="0" b="0"/>
-                                <wp:docPr id="14" name=""/>
+                                <wp:docPr id="17" name=""/>
                                 <wp:cNvGraphicFramePr>
                                   <a:graphicFrameLocks xmlns:a="http://schemas.openxmlformats.org/drawingml/2006/main" noChangeAspect="1"/>
                                 </wp:cNvGraphicFramePr>
@@ -1939,7 +3836,7 @@
                                         <pic:nvPr/>
                                       </pic:nvPicPr>
                                       <pic:blipFill>
-                                        <a:blip r:embed="rId15"/>
+                                        <a:blip r:embed="rId16"/>
                                         <a:stretch/>
                                       </pic:blipFill>
                                       <pic:spPr bwMode="auto">
@@ -1975,9 +3872,9 @@
                                   <v:f eqn="sum @10 21600 0"/>
                                 </v:formulas>
                               </v:shapetype>
-                              <v:shape id="_x0000_i12" o:spid="_x0000_s12" type="#_x0000_t75" style="width:572.1pt;height:198.8pt;mso-wrap-distance-left:0.0pt;mso-wrap-distance-top:0.0pt;mso-wrap-distance-right:0.0pt;mso-wrap-distance-bottom:0.0pt;" stroked="false">
+                              <v:shape id="_x0000_i15" o:spid="_x0000_s15" type="#_x0000_t75" style="width:572.1pt;height:198.8pt;mso-wrap-distance-left:0.0pt;mso-wrap-distance-top:0.0pt;mso-wrap-distance-right:0.0pt;mso-wrap-distance-bottom:0.0pt;" stroked="false">
                                 <v:path textboxrect="0,0,0,0"/>
-                                <v:imagedata r:id="rId15" o:title=""/>
+                                <v:imagedata r:id="rId16" o:title=""/>
                               </v:shape>
                             </w:pict>
                           </mc:Fallback>
@@ -2029,7 +3926,7 @@
                 <wp:extent cx="3676650" cy="5372100"/>
                 <wp:effectExtent l="3175" t="3175" r="3175" b="3175"/>
                 <wp:wrapNone/>
-                <wp:docPr id="15" name=""/>
+                <wp:docPr id="18" name=""/>
                 <wp:cNvGraphicFramePr/>
                 <a:graphic xmlns:a="http://schemas.openxmlformats.org/drawingml/2006/main">
                   <a:graphicData uri="http://schemas.microsoft.com/office/word/2010/wordprocessingShape">
@@ -2097,7 +3994,7 @@
                                     <wp:inline xmlns:wp="http://schemas.openxmlformats.org/drawingml/2006/wordprocessingDrawing" distT="0" distB="0" distL="0" distR="0">
                                       <wp:extent cx="3472483" cy="4631718"/>
                                       <wp:effectExtent l="0" t="0" r="0" b="0"/>
-                                      <wp:docPr id="16" name=""/>
+                                      <wp:docPr id="19" name=""/>
                                       <wp:cNvGraphicFramePr>
                                         <a:graphicFrameLocks xmlns:a="http://schemas.openxmlformats.org/drawingml/2006/main" noChangeAspect="1"/>
                                       </wp:cNvGraphicFramePr>
@@ -2112,7 +4009,7 @@
                                               <pic:nvPr/>
                                             </pic:nvPicPr>
                                             <pic:blipFill>
-                                              <a:blip r:embed="rId16"/>
+                                              <a:blip r:embed="rId17"/>
                                               <a:stretch/>
                                             </pic:blipFill>
                                             <pic:spPr bwMode="auto">
@@ -2148,9 +4045,9 @@
                                         <v:f eqn="sum @10 21600 0"/>
                                       </v:formulas>
                                     </v:shapetype>
-                                    <v:shape id="_x0000_i14" o:spid="_x0000_s14" type="#_x0000_t75" style="width:273.4pt;height:364.7pt;mso-wrap-distance-left:0.0pt;mso-wrap-distance-top:0.0pt;mso-wrap-distance-right:0.0pt;mso-wrap-distance-bottom:0.0pt;" stroked="false">
+                                    <v:shape id="_x0000_i17" o:spid="_x0000_s17" type="#_x0000_t75" style="width:273.4pt;height:364.7pt;mso-wrap-distance-left:0.0pt;mso-wrap-distance-top:0.0pt;mso-wrap-distance-right:0.0pt;mso-wrap-distance-bottom:0.0pt;" stroked="false">
                                       <v:path textboxrect="0,0,0,0"/>
-                                      <v:imagedata r:id="rId16" o:title=""/>
+                                      <v:imagedata r:id="rId17" o:title=""/>
                                     </v:shape>
                                   </w:pict>
                                 </mc:Fallback>
@@ -2194,7 +4091,7 @@
           </mc:Choice>
           <mc:Fallback>
             <w:pict>
-              <v:shape id="shape 15" o:spid="_x0000_s15" o:spt="202" type="#_x0000_t202" style="position:absolute;z-index:32768;o:allowoverlap:true;o:allowincell:true;mso-position-horizontal-relative:text;margin-left:-16.0pt;mso-position-horizontal:absolute;mso-position-vertical-relative:text;margin-top:-28.7pt;mso-position-vertical:absolute;width:289.5pt;height:423.0pt;mso-wrap-distance-left:9.1pt;mso-wrap-distance-top:0.0pt;mso-wrap-distance-right:9.1pt;mso-wrap-distance-bottom:0.0pt;v-text-anchor:top;visibility:visible;" fillcolor="#FFFFFF" strokecolor="#000000" strokeweight="0.50pt">
+              <v:shape id="shape 18" o:spid="_x0000_s18" o:spt="202" type="#_x0000_t202" style="position:absolute;z-index:32768;o:allowoverlap:true;o:allowincell:true;mso-position-horizontal-relative:text;margin-left:-16.0pt;mso-position-horizontal:absolute;mso-position-vertical-relative:text;margin-top:-28.7pt;mso-position-vertical:absolute;width:289.5pt;height:423.0pt;mso-wrap-distance-left:9.1pt;mso-wrap-distance-top:0.0pt;mso-wrap-distance-right:9.1pt;mso-wrap-distance-bottom:0.0pt;v-text-anchor:top;visibility:visible;" fillcolor="#FFFFFF" strokecolor="#000000" strokeweight="0.50pt">
                 <v:textbox inset="0,0,0,0">
                   <w:txbxContent>
                     <w:p>
@@ -2239,7 +4136,7 @@
                               <wp:inline xmlns:wp="http://schemas.openxmlformats.org/drawingml/2006/wordprocessingDrawing" distT="0" distB="0" distL="0" distR="0">
                                 <wp:extent cx="3472483" cy="4631718"/>
                                 <wp:effectExtent l="0" t="0" r="0" b="0"/>
-                                <wp:docPr id="16" name=""/>
+                                <wp:docPr id="19" name=""/>
                                 <wp:cNvGraphicFramePr>
                                   <a:graphicFrameLocks xmlns:a="http://schemas.openxmlformats.org/drawingml/2006/main" noChangeAspect="1"/>
                                 </wp:cNvGraphicFramePr>
@@ -2254,7 +4151,7 @@
                                         <pic:nvPr/>
                                       </pic:nvPicPr>
                                       <pic:blipFill>
-                                        <a:blip r:embed="rId16"/>
+                                        <a:blip r:embed="rId17"/>
                                         <a:stretch/>
                                       </pic:blipFill>
                                       <pic:spPr bwMode="auto">
@@ -2290,9 +4187,9 @@
                                   <v:f eqn="sum @10 21600 0"/>
                                 </v:formulas>
                               </v:shapetype>
-                              <v:shape id="_x0000_i14" o:spid="_x0000_s14" type="#_x0000_t75" style="width:273.4pt;height:364.7pt;mso-wrap-distance-left:0.0pt;mso-wrap-distance-top:0.0pt;mso-wrap-distance-right:0.0pt;mso-wrap-distance-bottom:0.0pt;" stroked="false">
+                              <v:shape id="_x0000_i17" o:spid="_x0000_s17" type="#_x0000_t75" style="width:273.4pt;height:364.7pt;mso-wrap-distance-left:0.0pt;mso-wrap-distance-top:0.0pt;mso-wrap-distance-right:0.0pt;mso-wrap-distance-bottom:0.0pt;" stroked="false">
                                 <v:path textboxrect="0,0,0,0"/>
-                                <v:imagedata r:id="rId16" o:title=""/>
+                                <v:imagedata r:id="rId17" o:title=""/>
                               </v:shape>
                             </w:pict>
                           </mc:Fallback>
@@ -2347,7 +4244,7 @@
                 <wp:extent cx="5867400" cy="6553200"/>
                 <wp:effectExtent l="3175" t="3175" r="3175" b="3175"/>
                 <wp:wrapNone/>
-                <wp:docPr id="17" name=""/>
+                <wp:docPr id="20" name=""/>
                 <wp:cNvGraphicFramePr/>
                 <a:graphic xmlns:a="http://schemas.openxmlformats.org/drawingml/2006/main">
                   <a:graphicData uri="http://schemas.microsoft.com/office/word/2010/wordprocessingShape">
@@ -2422,7 +4319,7 @@
                                     <wp:inline xmlns:wp="http://schemas.openxmlformats.org/drawingml/2006/wordprocessingDrawing" distT="0" distB="0" distL="0" distR="0">
                                       <wp:extent cx="3848735" cy="5107998"/>
                                       <wp:effectExtent l="0" t="0" r="0" b="0"/>
-                                      <wp:docPr id="18" name=""/>
+                                      <wp:docPr id="21" name=""/>
                                       <wp:cNvGraphicFramePr>
                                         <a:graphicFrameLocks xmlns:a="http://schemas.openxmlformats.org/drawingml/2006/main" noChangeAspect="1"/>
                                       </wp:cNvGraphicFramePr>
@@ -2437,7 +4334,7 @@
                                               <pic:nvPr/>
                                             </pic:nvPicPr>
                                             <pic:blipFill>
-                                              <a:blip r:embed="rId17"/>
+                                              <a:blip r:embed="rId18"/>
                                               <a:stretch/>
                                             </pic:blipFill>
                                             <pic:spPr bwMode="auto">
@@ -2473,9 +4370,9 @@
                                         <v:f eqn="sum @10 21600 0"/>
                                       </v:formulas>
                                     </v:shapetype>
-                                    <v:shape id="_x0000_i16" o:spid="_x0000_s16" type="#_x0000_t75" style="width:303.1pt;height:402.2pt;mso-wrap-distance-left:0.0pt;mso-wrap-distance-top:0.0pt;mso-wrap-distance-right:0.0pt;mso-wrap-distance-bottom:0.0pt;" stroked="false">
+                                    <v:shape id="_x0000_i19" o:spid="_x0000_s19" type="#_x0000_t75" style="width:303.1pt;height:402.2pt;mso-wrap-distance-left:0.0pt;mso-wrap-distance-top:0.0pt;mso-wrap-distance-right:0.0pt;mso-wrap-distance-bottom:0.0pt;" stroked="false">
                                       <v:path textboxrect="0,0,0,0"/>
-                                      <v:imagedata r:id="rId17" o:title=""/>
+                                      <v:imagedata r:id="rId18" o:title=""/>
                                     </v:shape>
                                   </w:pict>
                                 </mc:Fallback>
@@ -2519,7 +4416,7 @@
           </mc:Choice>
           <mc:Fallback>
             <w:pict>
-              <v:shape id="shape 17" o:spid="_x0000_s17" o:spt="202" type="#_x0000_t202" style="position:absolute;z-index:34816;o:allowoverlap:true;o:allowincell:true;mso-position-horizontal-relative:text;margin-left:287.0pt;mso-position-horizontal:absolute;mso-position-vertical-relative:text;margin-top:-28.7pt;mso-position-vertical:absolute;width:462.0pt;height:516.0pt;mso-wrap-distance-left:9.1pt;mso-wrap-distance-top:0.0pt;mso-wrap-distance-right:9.1pt;mso-wrap-distance-bottom:0.0pt;v-text-anchor:top;visibility:visible;" fillcolor="#FFFFFF" strokecolor="#000000" strokeweight="0.50pt">
+              <v:shape id="shape 20" o:spid="_x0000_s20" o:spt="202" type="#_x0000_t202" style="position:absolute;z-index:34816;o:allowoverlap:true;o:allowincell:true;mso-position-horizontal-relative:text;margin-left:287.0pt;mso-position-horizontal:absolute;mso-position-vertical-relative:text;margin-top:-28.7pt;mso-position-vertical:absolute;width:462.0pt;height:516.0pt;mso-wrap-distance-left:9.1pt;mso-wrap-distance-top:0.0pt;mso-wrap-distance-right:9.1pt;mso-wrap-distance-bottom:0.0pt;v-text-anchor:top;visibility:visible;" fillcolor="#FFFFFF" strokecolor="#000000" strokeweight="0.50pt">
                 <v:textbox inset="0,0,0,0">
                   <w:txbxContent>
                     <w:p>
@@ -2571,7 +4468,7 @@
                               <wp:inline xmlns:wp="http://schemas.openxmlformats.org/drawingml/2006/wordprocessingDrawing" distT="0" distB="0" distL="0" distR="0">
                                 <wp:extent cx="3848735" cy="5107998"/>
                                 <wp:effectExtent l="0" t="0" r="0" b="0"/>
-                                <wp:docPr id="18" name=""/>
+                                <wp:docPr id="21" name=""/>
                                 <wp:cNvGraphicFramePr>
                                   <a:graphicFrameLocks xmlns:a="http://schemas.openxmlformats.org/drawingml/2006/main" noChangeAspect="1"/>
                                 </wp:cNvGraphicFramePr>
@@ -2586,7 +4483,7 @@
                                         <pic:nvPr/>
                                       </pic:nvPicPr>
                                       <pic:blipFill>
-                                        <a:blip r:embed="rId17"/>
+                                        <a:blip r:embed="rId18"/>
                                         <a:stretch/>
                                       </pic:blipFill>
                                       <pic:spPr bwMode="auto">
@@ -2622,9 +4519,9 @@
                                   <v:f eqn="sum @10 21600 0"/>
                                 </v:formulas>
                               </v:shapetype>
-                              <v:shape id="_x0000_i16" o:spid="_x0000_s16" type="#_x0000_t75" style="width:303.1pt;height:402.2pt;mso-wrap-distance-left:0.0pt;mso-wrap-distance-top:0.0pt;mso-wrap-distance-right:0.0pt;mso-wrap-distance-bottom:0.0pt;" stroked="false">
+                              <v:shape id="_x0000_i19" o:spid="_x0000_s19" type="#_x0000_t75" style="width:303.1pt;height:402.2pt;mso-wrap-distance-left:0.0pt;mso-wrap-distance-top:0.0pt;mso-wrap-distance-right:0.0pt;mso-wrap-distance-bottom:0.0pt;" stroked="false">
                                 <v:path textboxrect="0,0,0,0"/>
-                                <v:imagedata r:id="rId17" o:title=""/>
+                                <v:imagedata r:id="rId18" o:title=""/>
                               </v:shape>
                             </w:pict>
                           </mc:Fallback>
@@ -2690,7 +4587,7 @@
                 <wp:extent cx="10210800" cy="6972300"/>
                 <wp:effectExtent l="3175" t="3175" r="3175" b="3175"/>
                 <wp:wrapNone/>
-                <wp:docPr id="19" name=""/>
+                <wp:docPr id="22" name=""/>
                 <wp:cNvGraphicFramePr/>
                 <a:graphic xmlns:a="http://schemas.openxmlformats.org/drawingml/2006/main">
                   <a:graphicData uri="http://schemas.microsoft.com/office/word/2010/wordprocessingShape">
@@ -2741,7 +4638,7 @@
                                     <wp:inline xmlns:wp="http://schemas.openxmlformats.org/drawingml/2006/wordprocessingDrawing" distT="0" distB="0" distL="0" distR="0">
                                       <wp:extent cx="9761220" cy="5961806"/>
                                       <wp:effectExtent l="0" t="0" r="0" b="0"/>
-                                      <wp:docPr id="20" name=""/>
+                                      <wp:docPr id="23" name=""/>
                                       <wp:cNvGraphicFramePr>
                                         <a:graphicFrameLocks xmlns:a="http://schemas.openxmlformats.org/drawingml/2006/main" noChangeAspect="1"/>
                                       </wp:cNvGraphicFramePr>
@@ -2756,7 +4653,7 @@
                                               <pic:nvPr/>
                                             </pic:nvPicPr>
                                             <pic:blipFill>
-                                              <a:blip r:embed="rId18"/>
+                                              <a:blip r:embed="rId19"/>
                                               <a:stretch/>
                                             </pic:blipFill>
                                             <pic:spPr bwMode="auto">
@@ -2792,9 +4689,9 @@
                                         <v:f eqn="sum @10 21600 0"/>
                                       </v:formulas>
                                     </v:shapetype>
-                                    <v:shape id="_x0000_i18" o:spid="_x0000_s18" type="#_x0000_t75" style="width:768.6pt;height:469.4pt;mso-wrap-distance-left:0.0pt;mso-wrap-distance-top:0.0pt;mso-wrap-distance-right:0.0pt;mso-wrap-distance-bottom:0.0pt;" stroked="false">
+                                    <v:shape id="_x0000_i21" o:spid="_x0000_s21" type="#_x0000_t75" style="width:768.6pt;height:469.4pt;mso-wrap-distance-left:0.0pt;mso-wrap-distance-top:0.0pt;mso-wrap-distance-right:0.0pt;mso-wrap-distance-bottom:0.0pt;" stroked="false">
                                       <v:path textboxrect="0,0,0,0"/>
-                                      <v:imagedata r:id="rId18" o:title=""/>
+                                      <v:imagedata r:id="rId19" o:title=""/>
                                     </v:shape>
                                   </w:pict>
                                 </mc:Fallback>
@@ -2828,7 +4725,7 @@
           </mc:Choice>
           <mc:Fallback>
             <w:pict>
-              <v:shape id="shape 19" o:spid="_x0000_s19" o:spt="202" type="#_x0000_t202" style="position:absolute;z-index:37888;o:allowoverlap:true;o:allowincell:true;mso-position-horizontal-relative:text;margin-left:-29.5pt;mso-position-horizontal:absolute;mso-position-vertical-relative:text;margin-top:-54.2pt;mso-position-vertical:absolute;width:804.0pt;height:549.0pt;mso-wrap-distance-left:9.1pt;mso-wrap-distance-top:0.0pt;mso-wrap-distance-right:9.1pt;mso-wrap-distance-bottom:0.0pt;v-text-anchor:top;visibility:visible;" fillcolor="#FFFFFF" strokecolor="#000000" strokeweight="0.50pt">
+              <v:shape id="shape 22" o:spid="_x0000_s22" o:spt="202" type="#_x0000_t202" style="position:absolute;z-index:37888;o:allowoverlap:true;o:allowincell:true;mso-position-horizontal-relative:text;margin-left:-29.5pt;mso-position-horizontal:absolute;mso-position-vertical-relative:text;margin-top:-54.2pt;mso-position-vertical:absolute;width:804.0pt;height:549.0pt;mso-wrap-distance-left:9.1pt;mso-wrap-distance-top:0.0pt;mso-wrap-distance-right:9.1pt;mso-wrap-distance-bottom:0.0pt;v-text-anchor:top;visibility:visible;" fillcolor="#FFFFFF" strokecolor="#000000" strokeweight="0.50pt">
                 <v:textbox inset="0,0,0,0">
                   <w:txbxContent>
                     <w:p>
@@ -2856,7 +4753,7 @@
                               <wp:inline xmlns:wp="http://schemas.openxmlformats.org/drawingml/2006/wordprocessingDrawing" distT="0" distB="0" distL="0" distR="0">
                                 <wp:extent cx="9761220" cy="5961806"/>
                                 <wp:effectExtent l="0" t="0" r="0" b="0"/>
-                                <wp:docPr id="20" name=""/>
+                                <wp:docPr id="23" name=""/>
                                 <wp:cNvGraphicFramePr>
                                   <a:graphicFrameLocks xmlns:a="http://schemas.openxmlformats.org/drawingml/2006/main" noChangeAspect="1"/>
                                 </wp:cNvGraphicFramePr>
@@ -2871,7 +4768,7 @@
                                         <pic:nvPr/>
                                       </pic:nvPicPr>
                                       <pic:blipFill>
-                                        <a:blip r:embed="rId18"/>
+                                        <a:blip r:embed="rId19"/>
                                         <a:stretch/>
                                       </pic:blipFill>
                                       <pic:spPr bwMode="auto">
@@ -2907,9 +4804,9 @@
                                   <v:f eqn="sum @10 21600 0"/>
                                 </v:formulas>
                               </v:shapetype>
-                              <v:shape id="_x0000_i18" o:spid="_x0000_s18" type="#_x0000_t75" style="width:768.6pt;height:469.4pt;mso-wrap-distance-left:0.0pt;mso-wrap-distance-top:0.0pt;mso-wrap-distance-right:0.0pt;mso-wrap-distance-bottom:0.0pt;" stroked="false">
+                              <v:shape id="_x0000_i21" o:spid="_x0000_s21" type="#_x0000_t75" style="width:768.6pt;height:469.4pt;mso-wrap-distance-left:0.0pt;mso-wrap-distance-top:0.0pt;mso-wrap-distance-right:0.0pt;mso-wrap-distance-bottom:0.0pt;" stroked="false">
                                 <v:path textboxrect="0,0,0,0"/>
-                                <v:imagedata r:id="rId18" o:title=""/>
+                                <v:imagedata r:id="rId19" o:title=""/>
                               </v:shape>
                             </w:pict>
                           </mc:Fallback>
@@ -2968,7 +4865,7 @@
                 <wp:extent cx="4953000" cy="3848100"/>
                 <wp:effectExtent l="3175" t="3175" r="3175" b="3175"/>
                 <wp:wrapNone/>
-                <wp:docPr id="21" name=""/>
+                <wp:docPr id="24" name=""/>
                 <wp:cNvGraphicFramePr/>
                 <a:graphic xmlns:a="http://schemas.openxmlformats.org/drawingml/2006/main">
                   <a:graphicData uri="http://schemas.microsoft.com/office/word/2010/wordprocessingShape">
@@ -3037,7 +4934,7 @@
                                     <wp:inline xmlns:wp="http://schemas.openxmlformats.org/drawingml/2006/wordprocessingDrawing" distT="0" distB="0" distL="0" distR="0">
                                       <wp:extent cx="4712970" cy="2705403"/>
                                       <wp:effectExtent l="0" t="0" r="0" b="0"/>
-                                      <wp:docPr id="22" name=""/>
+                                      <wp:docPr id="25" name=""/>
                                       <wp:cNvGraphicFramePr>
                                         <a:graphicFrameLocks xmlns:a="http://schemas.openxmlformats.org/drawingml/2006/main" noChangeAspect="1"/>
                                       </wp:cNvGraphicFramePr>
@@ -3052,7 +4949,7 @@
                                               <pic:nvPr/>
                                             </pic:nvPicPr>
                                             <pic:blipFill>
-                                              <a:blip r:embed="rId19"/>
+                                              <a:blip r:embed="rId20"/>
                                               <a:stretch/>
                                             </pic:blipFill>
                                             <pic:spPr bwMode="auto">
@@ -3088,9 +4985,9 @@
                                         <v:f eqn="sum @10 21600 0"/>
                                       </v:formulas>
                                     </v:shapetype>
-                                    <v:shape id="_x0000_i20" o:spid="_x0000_s20" type="#_x0000_t75" style="width:371.1pt;height:213.0pt;mso-wrap-distance-left:0.0pt;mso-wrap-distance-top:0.0pt;mso-wrap-distance-right:0.0pt;mso-wrap-distance-bottom:0.0pt;" stroked="false">
+                                    <v:shape id="_x0000_i23" o:spid="_x0000_s23" type="#_x0000_t75" style="width:371.1pt;height:213.0pt;mso-wrap-distance-left:0.0pt;mso-wrap-distance-top:0.0pt;mso-wrap-distance-right:0.0pt;mso-wrap-distance-bottom:0.0pt;" stroked="false">
                                       <v:path textboxrect="0,0,0,0"/>
-                                      <v:imagedata r:id="rId19" o:title=""/>
+                                      <v:imagedata r:id="rId20" o:title=""/>
                                     </v:shape>
                                   </w:pict>
                                 </mc:Fallback>
@@ -3122,7 +5019,7 @@
           </mc:Choice>
           <mc:Fallback>
             <w:pict>
-              <v:shape id="shape 21" o:spid="_x0000_s21" o:spt="202" type="#_x0000_t202" style="position:absolute;z-index:72704;o:allowoverlap:true;o:allowincell:true;mso-position-horizontal-relative:text;margin-left:2.0pt;mso-position-horizontal:absolute;mso-position-vertical-relative:text;margin-top:-51.2pt;mso-position-vertical:absolute;width:390.0pt;height:303.0pt;mso-wrap-distance-left:9.1pt;mso-wrap-distance-top:0.0pt;mso-wrap-distance-right:9.1pt;mso-wrap-distance-bottom:0.0pt;v-text-anchor:top;visibility:visible;" fillcolor="#FFFFFF" strokecolor="#000000" strokeweight="0.50pt">
+              <v:shape id="shape 24" o:spid="_x0000_s24" o:spt="202" type="#_x0000_t202" style="position:absolute;z-index:72704;o:allowoverlap:true;o:allowincell:true;mso-position-horizontal-relative:text;margin-left:2.0pt;mso-position-horizontal:absolute;mso-position-vertical-relative:text;margin-top:-51.2pt;mso-position-vertical:absolute;width:390.0pt;height:303.0pt;mso-wrap-distance-left:9.1pt;mso-wrap-distance-top:0.0pt;mso-wrap-distance-right:9.1pt;mso-wrap-distance-bottom:0.0pt;v-text-anchor:top;visibility:visible;" fillcolor="#FFFFFF" strokecolor="#000000" strokeweight="0.50pt">
                 <v:textbox inset="0,0,0,0">
                   <w:txbxContent>
                     <w:p>
@@ -3168,7 +5065,7 @@
                               <wp:inline xmlns:wp="http://schemas.openxmlformats.org/drawingml/2006/wordprocessingDrawing" distT="0" distB="0" distL="0" distR="0">
                                 <wp:extent cx="4712970" cy="2705403"/>
                                 <wp:effectExtent l="0" t="0" r="0" b="0"/>
-                                <wp:docPr id="22" name=""/>
+                                <wp:docPr id="25" name=""/>
                                 <wp:cNvGraphicFramePr>
                                   <a:graphicFrameLocks xmlns:a="http://schemas.openxmlformats.org/drawingml/2006/main" noChangeAspect="1"/>
                                 </wp:cNvGraphicFramePr>
@@ -3183,7 +5080,7 @@
                                         <pic:nvPr/>
                                       </pic:nvPicPr>
                                       <pic:blipFill>
-                                        <a:blip r:embed="rId19"/>
+                                        <a:blip r:embed="rId20"/>
                                         <a:stretch/>
                                       </pic:blipFill>
                                       <pic:spPr bwMode="auto">
@@ -3219,9 +5116,9 @@
                                   <v:f eqn="sum @10 21600 0"/>
                                 </v:formulas>
                               </v:shapetype>
-                              <v:shape id="_x0000_i20" o:spid="_x0000_s20" type="#_x0000_t75" style="width:371.1pt;height:213.0pt;mso-wrap-distance-left:0.0pt;mso-wrap-distance-top:0.0pt;mso-wrap-distance-right:0.0pt;mso-wrap-distance-bottom:0.0pt;" stroked="false">
+                              <v:shape id="_x0000_i23" o:spid="_x0000_s23" type="#_x0000_t75" style="width:371.1pt;height:213.0pt;mso-wrap-distance-left:0.0pt;mso-wrap-distance-top:0.0pt;mso-wrap-distance-right:0.0pt;mso-wrap-distance-bottom:0.0pt;" stroked="false">
                                 <v:path textboxrect="0,0,0,0"/>
-                                <v:imagedata r:id="rId19" o:title=""/>
+                                <v:imagedata r:id="rId20" o:title=""/>
                               </v:shape>
                             </w:pict>
                           </mc:Fallback>
@@ -3264,7 +5161,7 @@
                 <wp:extent cx="4133850" cy="3848100"/>
                 <wp:effectExtent l="3175" t="3175" r="3175" b="3175"/>
                 <wp:wrapNone/>
-                <wp:docPr id="23" name=""/>
+                <wp:docPr id="26" name=""/>
                 <wp:cNvGraphicFramePr/>
                 <a:graphic xmlns:a="http://schemas.openxmlformats.org/drawingml/2006/main">
                   <a:graphicData uri="http://schemas.microsoft.com/office/word/2010/wordprocessingShape">
@@ -3332,7 +5229,7 @@
                                     <wp:inline xmlns:wp="http://schemas.openxmlformats.org/drawingml/2006/wordprocessingDrawing" distT="0" distB="0" distL="0" distR="0">
                                       <wp:extent cx="3950970" cy="3093684"/>
                                       <wp:effectExtent l="0" t="0" r="0" b="0"/>
-                                      <wp:docPr id="24" name=""/>
+                                      <wp:docPr id="27" name=""/>
                                       <wp:cNvGraphicFramePr>
                                         <a:graphicFrameLocks xmlns:a="http://schemas.openxmlformats.org/drawingml/2006/main" noChangeAspect="1"/>
                                       </wp:cNvGraphicFramePr>
@@ -3347,7 +5244,7 @@
                                               <pic:nvPr/>
                                             </pic:nvPicPr>
                                             <pic:blipFill>
-                                              <a:blip r:embed="rId20"/>
+                                              <a:blip r:embed="rId21"/>
                                               <a:stretch/>
                                             </pic:blipFill>
                                             <pic:spPr bwMode="auto">
@@ -3383,9 +5280,9 @@
                                         <v:f eqn="sum @10 21600 0"/>
                                       </v:formulas>
                                     </v:shapetype>
-                                    <v:shape id="_x0000_i22" o:spid="_x0000_s22" type="#_x0000_t75" style="width:311.1pt;height:243.6pt;mso-wrap-distance-left:0.0pt;mso-wrap-distance-top:0.0pt;mso-wrap-distance-right:0.0pt;mso-wrap-distance-bottom:0.0pt;" stroked="false">
+                                    <v:shape id="_x0000_i25" o:spid="_x0000_s25" type="#_x0000_t75" style="width:311.1pt;height:243.6pt;mso-wrap-distance-left:0.0pt;mso-wrap-distance-top:0.0pt;mso-wrap-distance-right:0.0pt;mso-wrap-distance-bottom:0.0pt;" stroked="false">
                                       <v:path textboxrect="0,0,0,0"/>
-                                      <v:imagedata r:id="rId20" o:title=""/>
+                                      <v:imagedata r:id="rId21" o:title=""/>
                                     </v:shape>
                                   </w:pict>
                                 </mc:Fallback>
@@ -3413,7 +5310,7 @@
           </mc:Choice>
           <mc:Fallback>
             <w:pict>
-              <v:shape id="shape 23" o:spid="_x0000_s23" o:spt="202" type="#_x0000_t202" style="position:absolute;z-index:74752;o:allowoverlap:true;o:allowincell:true;mso-position-horizontal-relative:text;margin-left:413.0pt;mso-position-horizontal:absolute;mso-position-vertical-relative:text;margin-top:-51.2pt;mso-position-vertical:absolute;width:325.5pt;height:303.0pt;mso-wrap-distance-left:9.1pt;mso-wrap-distance-top:0.0pt;mso-wrap-distance-right:9.1pt;mso-wrap-distance-bottom:0.0pt;v-text-anchor:top;visibility:visible;" fillcolor="#FFFFFF" strokecolor="#000000" strokeweight="0.50pt">
+              <v:shape id="shape 26" o:spid="_x0000_s26" o:spt="202" type="#_x0000_t202" style="position:absolute;z-index:74752;o:allowoverlap:true;o:allowincell:true;mso-position-horizontal-relative:text;margin-left:413.0pt;mso-position-horizontal:absolute;mso-position-vertical-relative:text;margin-top:-51.2pt;mso-position-vertical:absolute;width:325.5pt;height:303.0pt;mso-wrap-distance-left:9.1pt;mso-wrap-distance-top:0.0pt;mso-wrap-distance-right:9.1pt;mso-wrap-distance-bottom:0.0pt;v-text-anchor:top;visibility:visible;" fillcolor="#FFFFFF" strokecolor="#000000" strokeweight="0.50pt">
                 <v:textbox inset="0,0,0,0">
                   <w:txbxContent>
                     <w:p>
@@ -3458,7 +5355,7 @@
                               <wp:inline xmlns:wp="http://schemas.openxmlformats.org/drawingml/2006/wordprocessingDrawing" distT="0" distB="0" distL="0" distR="0">
                                 <wp:extent cx="3950970" cy="3093684"/>
                                 <wp:effectExtent l="0" t="0" r="0" b="0"/>
-                                <wp:docPr id="24" name=""/>
+                                <wp:docPr id="27" name=""/>
                                 <wp:cNvGraphicFramePr>
                                   <a:graphicFrameLocks xmlns:a="http://schemas.openxmlformats.org/drawingml/2006/main" noChangeAspect="1"/>
                                 </wp:cNvGraphicFramePr>
@@ -3473,7 +5370,7 @@
                                         <pic:nvPr/>
                                       </pic:nvPicPr>
                                       <pic:blipFill>
-                                        <a:blip r:embed="rId20"/>
+                                        <a:blip r:embed="rId21"/>
                                         <a:stretch/>
                                       </pic:blipFill>
                                       <pic:spPr bwMode="auto">
@@ -3509,9 +5406,9 @@
                                   <v:f eqn="sum @10 21600 0"/>
                                 </v:formulas>
                               </v:shapetype>
-                              <v:shape id="_x0000_i22" o:spid="_x0000_s22" type="#_x0000_t75" style="width:311.1pt;height:243.6pt;mso-wrap-distance-left:0.0pt;mso-wrap-distance-top:0.0pt;mso-wrap-distance-right:0.0pt;mso-wrap-distance-bottom:0.0pt;" stroked="false">
+                              <v:shape id="_x0000_i25" o:spid="_x0000_s25" type="#_x0000_t75" style="width:311.1pt;height:243.6pt;mso-wrap-distance-left:0.0pt;mso-wrap-distance-top:0.0pt;mso-wrap-distance-right:0.0pt;mso-wrap-distance-bottom:0.0pt;" stroked="false">
                                 <v:path textboxrect="0,0,0,0"/>
-                                <v:imagedata r:id="rId20" o:title=""/>
+                                <v:imagedata r:id="rId21" o:title=""/>
                               </v:shape>
                             </w:pict>
                           </mc:Fallback>
@@ -3550,7 +5447,7 @@
                 <wp:extent cx="2901360" cy="2933700"/>
                 <wp:effectExtent l="3175" t="3175" r="3175" b="3175"/>
                 <wp:wrapNone/>
-                <wp:docPr id="25" name=""/>
+                <wp:docPr id="28" name=""/>
                 <wp:cNvGraphicFramePr/>
                 <a:graphic xmlns:a="http://schemas.openxmlformats.org/drawingml/2006/main">
                   <a:graphicData uri="http://schemas.microsoft.com/office/word/2010/wordprocessingShape">
@@ -3600,7 +5497,7 @@
                                     <wp:inline xmlns:wp="http://schemas.openxmlformats.org/drawingml/2006/wordprocessingDrawing" distT="0" distB="0" distL="0" distR="0">
                                       <wp:extent cx="2779889" cy="2251710"/>
                                       <wp:effectExtent l="0" t="0" r="0" b="0"/>
-                                      <wp:docPr id="26" name=""/>
+                                      <wp:docPr id="29" name=""/>
                                       <wp:cNvGraphicFramePr>
                                         <a:graphicFrameLocks xmlns:a="http://schemas.openxmlformats.org/drawingml/2006/main" noChangeAspect="1"/>
                                       </wp:cNvGraphicFramePr>
@@ -3615,7 +5512,7 @@
                                               <pic:nvPr/>
                                             </pic:nvPicPr>
                                             <pic:blipFill>
-                                              <a:blip r:embed="rId21"/>
+                                              <a:blip r:embed="rId22"/>
                                               <a:stretch/>
                                             </pic:blipFill>
                                             <pic:spPr bwMode="auto">
@@ -3651,9 +5548,9 @@
                                         <v:f eqn="sum @10 21600 0"/>
                                       </v:formulas>
                                     </v:shapetype>
-                                    <v:shape id="_x0000_i24" o:spid="_x0000_s24" type="#_x0000_t75" style="width:218.9pt;height:177.3pt;mso-wrap-distance-left:0.0pt;mso-wrap-distance-top:0.0pt;mso-wrap-distance-right:0.0pt;mso-wrap-distance-bottom:0.0pt;" stroked="false">
+                                    <v:shape id="_x0000_i27" o:spid="_x0000_s27" type="#_x0000_t75" style="width:218.9pt;height:177.3pt;mso-wrap-distance-left:0.0pt;mso-wrap-distance-top:0.0pt;mso-wrap-distance-right:0.0pt;mso-wrap-distance-bottom:0.0pt;" stroked="false">
                                       <v:path textboxrect="0,0,0,0"/>
-                                      <v:imagedata r:id="rId21" o:title=""/>
+                                      <v:imagedata r:id="rId22" o:title=""/>
                                     </v:shape>
                                   </w:pict>
                                 </mc:Fallback>
@@ -3681,7 +5578,7 @@
           </mc:Choice>
           <mc:Fallback>
             <w:pict>
-              <v:shape id="shape 25" o:spid="_x0000_s25" o:spt="202" type="#_x0000_t202" style="position:absolute;z-index:78848;o:allowoverlap:true;o:allowincell:true;mso-position-horizontal-relative:text;margin-left:0.0pt;mso-position-horizontal:absolute;mso-position-vertical-relative:text;margin-top:265.3pt;mso-position-vertical:absolute;width:228.5pt;height:231.0pt;mso-wrap-distance-left:9.1pt;mso-wrap-distance-top:0.0pt;mso-wrap-distance-right:9.1pt;mso-wrap-distance-bottom:0.0pt;v-text-anchor:top;visibility:visible;" fillcolor="#FFFFFF" strokecolor="#000000" strokeweight="0.50pt">
+              <v:shape id="shape 28" o:spid="_x0000_s28" o:spt="202" type="#_x0000_t202" style="position:absolute;z-index:78848;o:allowoverlap:true;o:allowincell:true;mso-position-horizontal-relative:text;margin-left:0.0pt;mso-position-horizontal:absolute;mso-position-vertical-relative:text;margin-top:265.3pt;mso-position-vertical:absolute;width:228.5pt;height:231.0pt;mso-wrap-distance-left:9.1pt;mso-wrap-distance-top:0.0pt;mso-wrap-distance-right:9.1pt;mso-wrap-distance-bottom:0.0pt;v-text-anchor:top;visibility:visible;" fillcolor="#FFFFFF" strokecolor="#000000" strokeweight="0.50pt">
                 <v:textbox inset="0,0,0,0">
                   <w:txbxContent>
                     <w:p>
@@ -3708,7 +5605,7 @@
                               <wp:inline xmlns:wp="http://schemas.openxmlformats.org/drawingml/2006/wordprocessingDrawing" distT="0" distB="0" distL="0" distR="0">
                                 <wp:extent cx="2779889" cy="2251710"/>
                                 <wp:effectExtent l="0" t="0" r="0" b="0"/>
-                                <wp:docPr id="26" name=""/>
+                                <wp:docPr id="29" name=""/>
                                 <wp:cNvGraphicFramePr>
                                   <a:graphicFrameLocks xmlns:a="http://schemas.openxmlformats.org/drawingml/2006/main" noChangeAspect="1"/>
                                 </wp:cNvGraphicFramePr>
@@ -3723,7 +5620,7 @@
                                         <pic:nvPr/>
                                       </pic:nvPicPr>
                                       <pic:blipFill>
-                                        <a:blip r:embed="rId21"/>
+                                        <a:blip r:embed="rId22"/>
                                         <a:stretch/>
                                       </pic:blipFill>
                                       <pic:spPr bwMode="auto">
@@ -3759,9 +5656,9 @@
                                   <v:f eqn="sum @10 21600 0"/>
                                 </v:formulas>
                               </v:shapetype>
-                              <v:shape id="_x0000_i24" o:spid="_x0000_s24" type="#_x0000_t75" style="width:218.9pt;height:177.3pt;mso-wrap-distance-left:0.0pt;mso-wrap-distance-top:0.0pt;mso-wrap-distance-right:0.0pt;mso-wrap-distance-bottom:0.0pt;" stroked="false">
+                              <v:shape id="_x0000_i27" o:spid="_x0000_s27" type="#_x0000_t75" style="width:218.9pt;height:177.3pt;mso-wrap-distance-left:0.0pt;mso-wrap-distance-top:0.0pt;mso-wrap-distance-right:0.0pt;mso-wrap-distance-bottom:0.0pt;" stroked="false">
                                 <v:path textboxrect="0,0,0,0"/>
-                                <v:imagedata r:id="rId21" o:title=""/>
+                                <v:imagedata r:id="rId22" o:title=""/>
                               </v:shape>
                             </w:pict>
                           </mc:Fallback>
@@ -3800,7 +5697,7 @@
                 <wp:extent cx="2850690" cy="2933700"/>
                 <wp:effectExtent l="3175" t="3175" r="3175" b="3175"/>
                 <wp:wrapNone/>
-                <wp:docPr id="27" name=""/>
+                <wp:docPr id="30" name=""/>
                 <wp:cNvGraphicFramePr/>
                 <a:graphic xmlns:a="http://schemas.openxmlformats.org/drawingml/2006/main">
                   <a:graphicData uri="http://schemas.microsoft.com/office/word/2010/wordprocessingShape">
@@ -3846,7 +5743,7 @@
                                     <wp:inline xmlns:wp="http://schemas.openxmlformats.org/drawingml/2006/wordprocessingDrawing" distT="0" distB="0" distL="0" distR="0">
                                       <wp:extent cx="2705735" cy="2304306"/>
                                       <wp:effectExtent l="0" t="0" r="0" b="0"/>
-                                      <wp:docPr id="28" name=""/>
+                                      <wp:docPr id="31" name=""/>
                                       <wp:cNvGraphicFramePr>
                                         <a:graphicFrameLocks xmlns:a="http://schemas.openxmlformats.org/drawingml/2006/main" noChangeAspect="1"/>
                                       </wp:cNvGraphicFramePr>
@@ -3861,7 +5758,7 @@
                                               <pic:nvPr/>
                                             </pic:nvPicPr>
                                             <pic:blipFill>
-                                              <a:blip r:embed="rId22"/>
+                                              <a:blip r:embed="rId23"/>
                                               <a:stretch/>
                                             </pic:blipFill>
                                             <pic:spPr bwMode="auto">
@@ -3897,9 +5794,9 @@
                                         <v:f eqn="sum @10 21600 0"/>
                                       </v:formulas>
                                     </v:shapetype>
-                                    <v:shape id="_x0000_i26" o:spid="_x0000_s26" type="#_x0000_t75" style="width:213.0pt;height:181.4pt;mso-wrap-distance-left:0.0pt;mso-wrap-distance-top:0.0pt;mso-wrap-distance-right:0.0pt;mso-wrap-distance-bottom:0.0pt;" stroked="false">
+                                    <v:shape id="_x0000_i29" o:spid="_x0000_s29" type="#_x0000_t75" style="width:213.0pt;height:181.4pt;mso-wrap-distance-left:0.0pt;mso-wrap-distance-top:0.0pt;mso-wrap-distance-right:0.0pt;mso-wrap-distance-bottom:0.0pt;" stroked="false">
                                       <v:path textboxrect="0,0,0,0"/>
-                                      <v:imagedata r:id="rId22" o:title=""/>
+                                      <v:imagedata r:id="rId23" o:title=""/>
                                     </v:shape>
                                   </w:pict>
                                 </mc:Fallback>
@@ -3919,7 +5816,7 @@
           </mc:Choice>
           <mc:Fallback>
             <w:pict>
-              <v:shape id="shape 27" o:spid="_x0000_s27" o:spt="202" type="#_x0000_t202" style="position:absolute;z-index:94208;o:allowoverlap:true;o:allowincell:true;mso-position-horizontal-relative:text;margin-left:404.5pt;mso-position-horizontal:absolute;mso-position-vertical-relative:text;margin-top:265.3pt;mso-position-vertical:absolute;width:224.5pt;height:231.0pt;mso-wrap-distance-left:9.1pt;mso-wrap-distance-top:0.0pt;mso-wrap-distance-right:9.1pt;mso-wrap-distance-bottom:0.0pt;v-text-anchor:top;visibility:visible;" fillcolor="#FFFFFF" strokecolor="#000000" strokeweight="0.50pt">
+              <v:shape id="shape 30" o:spid="_x0000_s30" o:spt="202" type="#_x0000_t202" style="position:absolute;z-index:94208;o:allowoverlap:true;o:allowincell:true;mso-position-horizontal-relative:text;margin-left:404.5pt;mso-position-horizontal:absolute;mso-position-vertical-relative:text;margin-top:265.3pt;mso-position-vertical:absolute;width:224.5pt;height:231.0pt;mso-wrap-distance-left:9.1pt;mso-wrap-distance-top:0.0pt;mso-wrap-distance-right:9.1pt;mso-wrap-distance-bottom:0.0pt;v-text-anchor:top;visibility:visible;" fillcolor="#FFFFFF" strokecolor="#000000" strokeweight="0.50pt">
                 <v:textbox inset="0,0,0,0">
                   <w:txbxContent>
                     <w:p>
@@ -3942,7 +5839,7 @@
                               <wp:inline xmlns:wp="http://schemas.openxmlformats.org/drawingml/2006/wordprocessingDrawing" distT="0" distB="0" distL="0" distR="0">
                                 <wp:extent cx="2705735" cy="2304306"/>
                                 <wp:effectExtent l="0" t="0" r="0" b="0"/>
-                                <wp:docPr id="28" name=""/>
+                                <wp:docPr id="31" name=""/>
                                 <wp:cNvGraphicFramePr>
                                   <a:graphicFrameLocks xmlns:a="http://schemas.openxmlformats.org/drawingml/2006/main" noChangeAspect="1"/>
                                 </wp:cNvGraphicFramePr>
@@ -3957,7 +5854,7 @@
                                         <pic:nvPr/>
                                       </pic:nvPicPr>
                                       <pic:blipFill>
-                                        <a:blip r:embed="rId22"/>
+                                        <a:blip r:embed="rId23"/>
                                         <a:stretch/>
                                       </pic:blipFill>
                                       <pic:spPr bwMode="auto">
@@ -3993,9 +5890,9 @@
                                   <v:f eqn="sum @10 21600 0"/>
                                 </v:formulas>
                               </v:shapetype>
-                              <v:shape id="_x0000_i26" o:spid="_x0000_s26" type="#_x0000_t75" style="width:213.0pt;height:181.4pt;mso-wrap-distance-left:0.0pt;mso-wrap-distance-top:0.0pt;mso-wrap-distance-right:0.0pt;mso-wrap-distance-bottom:0.0pt;" stroked="false">
+                              <v:shape id="_x0000_i29" o:spid="_x0000_s29" type="#_x0000_t75" style="width:213.0pt;height:181.4pt;mso-wrap-distance-left:0.0pt;mso-wrap-distance-top:0.0pt;mso-wrap-distance-right:0.0pt;mso-wrap-distance-bottom:0.0pt;" stroked="false">
                                 <v:path textboxrect="0,0,0,0"/>
-                                <v:imagedata r:id="rId22" o:title=""/>
+                                <v:imagedata r:id="rId23" o:title=""/>
                               </v:shape>
                             </w:pict>
                           </mc:Fallback>
@@ -4026,7 +5923,7 @@
                 <wp:extent cx="1924050" cy="2743200"/>
                 <wp:effectExtent l="3175" t="3175" r="3175" b="3175"/>
                 <wp:wrapNone/>
-                <wp:docPr id="29" name=""/>
+                <wp:docPr id="32" name=""/>
                 <wp:cNvGraphicFramePr/>
                 <a:graphic xmlns:a="http://schemas.openxmlformats.org/drawingml/2006/main">
                   <a:graphicData uri="http://schemas.microsoft.com/office/word/2010/wordprocessingShape">
@@ -4636,7 +6533,7 @@
           </mc:Choice>
           <mc:Fallback>
             <w:pict>
-              <v:shape id="shape 28" o:spid="_x0000_s28" o:spt="202" type="#_x0000_t202" style="position:absolute;z-index:96256;o:allowoverlap:true;o:allowincell:true;mso-position-horizontal-relative:text;margin-left:240.5pt;mso-position-horizontal:absolute;mso-position-vertical-relative:text;margin-top:265.3pt;mso-position-vertical:absolute;width:151.5pt;height:216.0pt;mso-wrap-distance-left:9.1pt;mso-wrap-distance-top:0.0pt;mso-wrap-distance-right:9.1pt;mso-wrap-distance-bottom:0.0pt;v-text-anchor:top;visibility:visible;" fillcolor="#FFFFFF" strokecolor="#000000" strokeweight="0.50pt">
+              <v:shape id="shape 31" o:spid="_x0000_s31" o:spt="202" type="#_x0000_t202" style="position:absolute;z-index:96256;o:allowoverlap:true;o:allowincell:true;mso-position-horizontal-relative:text;margin-left:240.5pt;mso-position-horizontal:absolute;mso-position-vertical-relative:text;margin-top:265.3pt;mso-position-vertical:absolute;width:151.5pt;height:216.0pt;mso-wrap-distance-left:9.1pt;mso-wrap-distance-top:0.0pt;mso-wrap-distance-right:9.1pt;mso-wrap-distance-bottom:0.0pt;v-text-anchor:top;visibility:visible;" fillcolor="#FFFFFF" strokecolor="#000000" strokeweight="0.50pt">
                 <v:textbox inset="0,0,0,0">
                   <w:txbxContent>
                     <w:tbl>
@@ -5234,7 +7131,7 @@
                 <wp:extent cx="1714500" cy="2247900"/>
                 <wp:effectExtent l="3175" t="3175" r="3175" b="3175"/>
                 <wp:wrapNone/>
-                <wp:docPr id="30" name=""/>
+                <wp:docPr id="33" name=""/>
                 <wp:cNvGraphicFramePr/>
                 <a:graphic xmlns:a="http://schemas.openxmlformats.org/drawingml/2006/main">
                   <a:graphicData uri="http://schemas.microsoft.com/office/word/2010/wordprocessingShape">
@@ -5616,7 +7513,7 @@
           </mc:Choice>
           <mc:Fallback>
             <w:pict>
-              <v:shape id="shape 29" o:spid="_x0000_s29" o:spt="202" type="#_x0000_t202" style="position:absolute;z-index:97280;o:allowoverlap:true;o:allowincell:true;mso-position-horizontal-relative:text;margin-left:639.5pt;mso-position-horizontal:absolute;mso-position-vertical-relative:text;margin-top:266.8pt;mso-position-vertical:absolute;width:135.0pt;height:177.0pt;mso-wrap-distance-left:9.1pt;mso-wrap-distance-top:0.0pt;mso-wrap-distance-right:9.1pt;mso-wrap-distance-bottom:0.0pt;v-text-anchor:top;visibility:visible;" fillcolor="#FFFFFF" strokecolor="#000000" strokeweight="0.50pt">
+              <v:shape id="shape 32" o:spid="_x0000_s32" o:spt="202" type="#_x0000_t202" style="position:absolute;z-index:97280;o:allowoverlap:true;o:allowincell:true;mso-position-horizontal-relative:text;margin-left:639.5pt;mso-position-horizontal:absolute;mso-position-vertical-relative:text;margin-top:266.8pt;mso-position-vertical:absolute;width:135.0pt;height:177.0pt;mso-wrap-distance-left:9.1pt;mso-wrap-distance-top:0.0pt;mso-wrap-distance-right:9.1pt;mso-wrap-distance-bottom:0.0pt;v-text-anchor:top;visibility:visible;" fillcolor="#FFFFFF" strokecolor="#000000" strokeweight="0.50pt">
                 <v:textbox inset="0,0,0,0">
                   <w:txbxContent>
                     <w:tbl>
@@ -6009,7 +7906,7 @@
                 <wp:extent cx="4705350" cy="2964863"/>
                 <wp:effectExtent l="3175" t="3175" r="3175" b="3175"/>
                 <wp:wrapNone/>
-                <wp:docPr id="31" name=""/>
+                <wp:docPr id="34" name=""/>
                 <wp:cNvGraphicFramePr/>
                 <a:graphic xmlns:a="http://schemas.openxmlformats.org/drawingml/2006/main">
                   <a:graphicData uri="http://schemas.microsoft.com/office/word/2010/wordprocessingShape">
@@ -6038,31 +7935,17 @@
                           <w:p>
                             <w:pPr>
                               <w:rPr>
-                                <w:sz w:val="40"/>
-                                <w:szCs w:val="40"/>
                                 <w:highlight w:val="none"/>
+                                <w14:ligatures w14:val="none"/>
                               </w:rPr>
                             </w:pPr>
                             <w:r>
-                              <w:rPr>
-                                <w:sz w:val="40"/>
-                                <w:szCs w:val="40"/>
-                              </w:rPr>
                               <w:t xml:space="preserve">Результаты нагрузочного тестирования</w:t>
                             </w:r>
                             <w:r>
-                              <w:rPr>
-                                <w:sz w:val="40"/>
-                                <w:szCs w:val="40"/>
-                              </w:rPr>
                               <w:t xml:space="preserve"> (пример – locust)</w:t>
                             </w:r>
-                            <w:r>
-                              <w:rPr>
-                                <w:sz w:val="40"/>
-                                <w:szCs w:val="40"/>
-                              </w:rPr>
-                            </w:r>
+                            <w:r/>
                           </w:p>
                           <w:p>
                             <w:pPr>
@@ -6085,7 +7968,7 @@
                                     <wp:inline xmlns:wp="http://schemas.openxmlformats.org/drawingml/2006/wordprocessingDrawing" distT="0" distB="0" distL="0" distR="0">
                                       <wp:extent cx="4858385" cy="4046886"/>
                                       <wp:effectExtent l="0" t="0" r="0" b="0"/>
-                                      <wp:docPr id="32" name=""/>
+                                      <wp:docPr id="35" name=""/>
                                       <wp:cNvGraphicFramePr>
                                         <a:graphicFrameLocks xmlns:a="http://schemas.openxmlformats.org/drawingml/2006/main" noChangeAspect="1"/>
                                       </wp:cNvGraphicFramePr>
@@ -6100,7 +7983,7 @@
                                               <pic:nvPr/>
                                             </pic:nvPicPr>
                                             <pic:blipFill>
-                                              <a:blip r:embed="rId23"/>
+                                              <a:blip r:embed="rId24"/>
                                               <a:stretch/>
                                             </pic:blipFill>
                                             <pic:spPr bwMode="auto">
@@ -6136,9 +8019,9 @@
                                         <v:f eqn="sum @10 21600 0"/>
                                       </v:formulas>
                                     </v:shapetype>
-                                    <v:shape id="_x0000_i30" o:spid="_x0000_s30" type="#_x0000_t75" style="width:382.5pt;height:318.7pt;mso-wrap-distance-left:0.0pt;mso-wrap-distance-top:0.0pt;mso-wrap-distance-right:0.0pt;mso-wrap-distance-bottom:0.0pt;" stroked="false">
+                                    <v:shape id="_x0000_i33" o:spid="_x0000_s33" type="#_x0000_t75" style="width:382.5pt;height:318.7pt;mso-wrap-distance-left:0.0pt;mso-wrap-distance-top:0.0pt;mso-wrap-distance-right:0.0pt;mso-wrap-distance-bottom:0.0pt;" stroked="false">
                                       <v:path textboxrect="0,0,0,0"/>
-                                      <v:imagedata r:id="rId23" o:title=""/>
+                                      <v:imagedata r:id="rId24" o:title=""/>
                                     </v:shape>
                                   </w:pict>
                                 </mc:Fallback>
@@ -6170,37 +8053,23 @@
           </mc:Choice>
           <mc:Fallback>
             <w:pict>
-              <v:shape id="shape 31" o:spid="_x0000_s31" o:spt="202" type="#_x0000_t202" style="position:absolute;z-index:-2048;o:allowoverlap:true;o:allowincell:true;mso-position-horizontal-relative:text;margin-left:390.5pt;mso-position-horizontal:absolute;mso-position-vertical-relative:text;margin-top:-16.2pt;mso-position-vertical:absolute;width:370.5pt;height:233.5pt;mso-wrap-distance-left:9.1pt;mso-wrap-distance-top:0.0pt;mso-wrap-distance-right:9.1pt;mso-wrap-distance-bottom:0.0pt;rotation:0;v-text-anchor:top;visibility:visible;" fillcolor="#FFFFFF" strokecolor="#000000" strokeweight="0.50pt">
+              <v:shape id="shape 34" o:spid="_x0000_s34" o:spt="202" type="#_x0000_t202" style="position:absolute;z-index:-2048;o:allowoverlap:true;o:allowincell:true;mso-position-horizontal-relative:text;margin-left:390.5pt;mso-position-horizontal:absolute;mso-position-vertical-relative:text;margin-top:-16.2pt;mso-position-vertical:absolute;width:370.5pt;height:233.5pt;mso-wrap-distance-left:9.1pt;mso-wrap-distance-top:0.0pt;mso-wrap-distance-right:9.1pt;mso-wrap-distance-bottom:0.0pt;rotation:0;v-text-anchor:top;visibility:visible;" fillcolor="#FFFFFF" strokecolor="#000000" strokeweight="0.50pt">
                 <v:textbox inset="0,0,0,0">
                   <w:txbxContent>
                     <w:p>
                       <w:pPr>
                         <w:rPr>
-                          <w:sz w:val="40"/>
-                          <w:szCs w:val="40"/>
                           <w:highlight w:val="none"/>
+                          <w14:ligatures w14:val="none"/>
                         </w:rPr>
                       </w:pPr>
                       <w:r>
-                        <w:rPr>
-                          <w:sz w:val="40"/>
-                          <w:szCs w:val="40"/>
-                        </w:rPr>
                         <w:t xml:space="preserve">Результаты нагрузочного тестирования</w:t>
                       </w:r>
                       <w:r>
-                        <w:rPr>
-                          <w:sz w:val="40"/>
-                          <w:szCs w:val="40"/>
-                        </w:rPr>
                         <w:t xml:space="preserve"> (пример – locust)</w:t>
                       </w:r>
-                      <w:r>
-                        <w:rPr>
-                          <w:sz w:val="40"/>
-                          <w:szCs w:val="40"/>
-                        </w:rPr>
-                      </w:r>
+                      <w:r/>
                     </w:p>
                     <w:p>
                       <w:pPr>
@@ -6223,7 +8092,7 @@
                               <wp:inline xmlns:wp="http://schemas.openxmlformats.org/drawingml/2006/wordprocessingDrawing" distT="0" distB="0" distL="0" distR="0">
                                 <wp:extent cx="4858385" cy="4046886"/>
                                 <wp:effectExtent l="0" t="0" r="0" b="0"/>
-                                <wp:docPr id="32" name=""/>
+                                <wp:docPr id="35" name=""/>
                                 <wp:cNvGraphicFramePr>
                                   <a:graphicFrameLocks xmlns:a="http://schemas.openxmlformats.org/drawingml/2006/main" noChangeAspect="1"/>
                                 </wp:cNvGraphicFramePr>
@@ -6238,7 +8107,7 @@
                                         <pic:nvPr/>
                                       </pic:nvPicPr>
                                       <pic:blipFill>
-                                        <a:blip r:embed="rId23"/>
+                                        <a:blip r:embed="rId24"/>
                                         <a:stretch/>
                                       </pic:blipFill>
                                       <pic:spPr bwMode="auto">
@@ -6274,9 +8143,9 @@
                                   <v:f eqn="sum @10 21600 0"/>
                                 </v:formulas>
                               </v:shapetype>
-                              <v:shape id="_x0000_i30" o:spid="_x0000_s30" type="#_x0000_t75" style="width:382.5pt;height:318.7pt;mso-wrap-distance-left:0.0pt;mso-wrap-distance-top:0.0pt;mso-wrap-distance-right:0.0pt;mso-wrap-distance-bottom:0.0pt;" stroked="false">
+                              <v:shape id="_x0000_i33" o:spid="_x0000_s33" type="#_x0000_t75" style="width:382.5pt;height:318.7pt;mso-wrap-distance-left:0.0pt;mso-wrap-distance-top:0.0pt;mso-wrap-distance-right:0.0pt;mso-wrap-distance-bottom:0.0pt;" stroked="false">
                                 <v:path textboxrect="0,0,0,0"/>
-                                <v:imagedata r:id="rId23" o:title=""/>
+                                <v:imagedata r:id="rId24" o:title=""/>
                               </v:shape>
                             </w:pict>
                           </mc:Fallback>
@@ -6319,7 +8188,7 @@
                 <wp:extent cx="5010150" cy="6451012"/>
                 <wp:effectExtent l="3175" t="3175" r="3175" b="3175"/>
                 <wp:wrapNone/>
-                <wp:docPr id="33" name=""/>
+                <wp:docPr id="36" name=""/>
                 <wp:cNvGraphicFramePr/>
                 <a:graphic xmlns:a="http://schemas.openxmlformats.org/drawingml/2006/main">
                   <a:graphicData uri="http://schemas.microsoft.com/office/word/2010/wordprocessingShape">
@@ -6348,31 +8217,17 @@
                           <w:p>
                             <w:pPr>
                               <w:rPr>
-                                <w:sz w:val="40"/>
-                                <w:szCs w:val="40"/>
                                 <w:highlight w:val="none"/>
+                                <w14:ligatures w14:val="none"/>
                               </w:rPr>
                             </w:pPr>
                             <w:r>
-                              <w:rPr>
-                                <w:sz w:val="40"/>
-                                <w:szCs w:val="40"/>
-                              </w:rPr>
                               <w:t xml:space="preserve">Таблицы тестов</w:t>
                             </w:r>
                             <w:r>
-                              <w:rPr>
-                                <w:sz w:val="40"/>
-                                <w:szCs w:val="40"/>
-                              </w:rPr>
                               <w:t xml:space="preserve"> (пример)</w:t>
                             </w:r>
-                            <w:r>
-                              <w:rPr>
-                                <w:sz w:val="40"/>
-                                <w:szCs w:val="40"/>
-                              </w:rPr>
-                            </w:r>
+                            <w:r/>
                           </w:p>
                           <w:p>
                             <w:pPr>
@@ -6395,7 +8250,7 @@
                                     <wp:inline xmlns:wp="http://schemas.openxmlformats.org/drawingml/2006/wordprocessingDrawing" distT="0" distB="0" distL="0" distR="0">
                                       <wp:extent cx="4189029" cy="5889019"/>
                                       <wp:effectExtent l="0" t="0" r="0" b="0"/>
-                                      <wp:docPr id="34" name=""/>
+                                      <wp:docPr id="37" name=""/>
                                       <wp:cNvGraphicFramePr>
                                         <a:graphicFrameLocks xmlns:a="http://schemas.openxmlformats.org/drawingml/2006/main" noChangeAspect="1"/>
                                       </wp:cNvGraphicFramePr>
@@ -6410,7 +8265,7 @@
                                               <pic:nvPr/>
                                             </pic:nvPicPr>
                                             <pic:blipFill>
-                                              <a:blip r:embed="rId24"/>
+                                              <a:blip r:embed="rId25"/>
                                               <a:stretch/>
                                             </pic:blipFill>
                                             <pic:spPr bwMode="auto">
@@ -6446,9 +8301,9 @@
                                         <v:f eqn="sum @10 21600 0"/>
                                       </v:formulas>
                                     </v:shapetype>
-                                    <v:shape id="_x0000_i32" o:spid="_x0000_s32" type="#_x0000_t75" style="width:329.8pt;height:463.7pt;mso-wrap-distance-left:0.0pt;mso-wrap-distance-top:0.0pt;mso-wrap-distance-right:0.0pt;mso-wrap-distance-bottom:0.0pt;" stroked="false">
+                                    <v:shape id="_x0000_i35" o:spid="_x0000_s35" type="#_x0000_t75" style="width:329.8pt;height:463.7pt;mso-wrap-distance-left:0.0pt;mso-wrap-distance-top:0.0pt;mso-wrap-distance-right:0.0pt;mso-wrap-distance-bottom:0.0pt;" stroked="false">
                                       <v:path textboxrect="0,0,0,0"/>
-                                      <v:imagedata r:id="rId24" o:title=""/>
+                                      <v:imagedata r:id="rId25" o:title=""/>
                                     </v:shape>
                                   </w:pict>
                                 </mc:Fallback>
@@ -6480,37 +8335,23 @@
           </mc:Choice>
           <mc:Fallback>
             <w:pict>
-              <v:shape id="shape 33" o:spid="_x0000_s33" o:spt="202" type="#_x0000_t202" style="position:absolute;z-index:-2048;o:allowoverlap:true;o:allowincell:true;mso-position-horizontal-relative:text;margin-left:-23.5pt;mso-position-horizontal:absolute;mso-position-vertical-relative:text;margin-top:-16.2pt;mso-position-vertical:absolute;width:394.5pt;height:508.0pt;mso-wrap-distance-left:9.1pt;mso-wrap-distance-top:0.0pt;mso-wrap-distance-right:9.1pt;mso-wrap-distance-bottom:0.0pt;v-text-anchor:top;visibility:visible;" fillcolor="#FFFFFF" strokecolor="#000000" strokeweight="0.50pt">
+              <v:shape id="shape 36" o:spid="_x0000_s36" o:spt="202" type="#_x0000_t202" style="position:absolute;z-index:-2048;o:allowoverlap:true;o:allowincell:true;mso-position-horizontal-relative:text;margin-left:-23.5pt;mso-position-horizontal:absolute;mso-position-vertical-relative:text;margin-top:-16.2pt;mso-position-vertical:absolute;width:394.5pt;height:508.0pt;mso-wrap-distance-left:9.1pt;mso-wrap-distance-top:0.0pt;mso-wrap-distance-right:9.1pt;mso-wrap-distance-bottom:0.0pt;v-text-anchor:top;visibility:visible;" fillcolor="#FFFFFF" strokecolor="#000000" strokeweight="0.50pt">
                 <v:textbox inset="0,0,0,0">
                   <w:txbxContent>
                     <w:p>
                       <w:pPr>
                         <w:rPr>
-                          <w:sz w:val="40"/>
-                          <w:szCs w:val="40"/>
                           <w:highlight w:val="none"/>
+                          <w14:ligatures w14:val="none"/>
                         </w:rPr>
                       </w:pPr>
                       <w:r>
-                        <w:rPr>
-                          <w:sz w:val="40"/>
-                          <w:szCs w:val="40"/>
-                        </w:rPr>
                         <w:t xml:space="preserve">Таблицы тестов</w:t>
                       </w:r>
                       <w:r>
-                        <w:rPr>
-                          <w:sz w:val="40"/>
-                          <w:szCs w:val="40"/>
-                        </w:rPr>
                         <w:t xml:space="preserve"> (пример)</w:t>
                       </w:r>
-                      <w:r>
-                        <w:rPr>
-                          <w:sz w:val="40"/>
-                          <w:szCs w:val="40"/>
-                        </w:rPr>
-                      </w:r>
+                      <w:r/>
                     </w:p>
                     <w:p>
                       <w:pPr>
@@ -6533,7 +8374,7 @@
                               <wp:inline xmlns:wp="http://schemas.openxmlformats.org/drawingml/2006/wordprocessingDrawing" distT="0" distB="0" distL="0" distR="0">
                                 <wp:extent cx="4189029" cy="5889019"/>
                                 <wp:effectExtent l="0" t="0" r="0" b="0"/>
-                                <wp:docPr id="34" name=""/>
+                                <wp:docPr id="37" name=""/>
                                 <wp:cNvGraphicFramePr>
                                   <a:graphicFrameLocks xmlns:a="http://schemas.openxmlformats.org/drawingml/2006/main" noChangeAspect="1"/>
                                 </wp:cNvGraphicFramePr>
@@ -6548,7 +8389,7 @@
                                         <pic:nvPr/>
                                       </pic:nvPicPr>
                                       <pic:blipFill>
-                                        <a:blip r:embed="rId24"/>
+                                        <a:blip r:embed="rId25"/>
                                         <a:stretch/>
                                       </pic:blipFill>
                                       <pic:spPr bwMode="auto">
@@ -6584,9 +8425,9 @@
                                   <v:f eqn="sum @10 21600 0"/>
                                 </v:formulas>
                               </v:shapetype>
-                              <v:shape id="_x0000_i32" o:spid="_x0000_s32" type="#_x0000_t75" style="width:329.8pt;height:463.7pt;mso-wrap-distance-left:0.0pt;mso-wrap-distance-top:0.0pt;mso-wrap-distance-right:0.0pt;mso-wrap-distance-bottom:0.0pt;" stroked="false">
+                              <v:shape id="_x0000_i35" o:spid="_x0000_s35" type="#_x0000_t75" style="width:329.8pt;height:463.7pt;mso-wrap-distance-left:0.0pt;mso-wrap-distance-top:0.0pt;mso-wrap-distance-right:0.0pt;mso-wrap-distance-bottom:0.0pt;" stroked="false">
                                 <v:path textboxrect="0,0,0,0"/>
-                                <v:imagedata r:id="rId24" o:title=""/>
+                                <v:imagedata r:id="rId25" o:title=""/>
                               </v:shape>
                             </w:pict>
                           </mc:Fallback>
@@ -6640,7 +8481,7 @@
                 <wp:extent cx="4705350" cy="3175294"/>
                 <wp:effectExtent l="3175" t="3175" r="3175" b="3175"/>
                 <wp:wrapNone/>
-                <wp:docPr id="35" name=""/>
+                <wp:docPr id="38" name=""/>
                 <wp:cNvGraphicFramePr/>
                 <a:graphic xmlns:a="http://schemas.openxmlformats.org/drawingml/2006/main">
                   <a:graphicData uri="http://schemas.microsoft.com/office/word/2010/wordprocessingShape">
@@ -6669,31 +8510,17 @@
                           <w:p>
                             <w:pPr>
                               <w:rPr>
-                                <w:sz w:val="40"/>
-                                <w:szCs w:val="40"/>
                                 <w:highlight w:val="none"/>
+                                <w14:ligatures w14:val="none"/>
                               </w:rPr>
                             </w:pPr>
                             <w:r>
-                              <w:rPr>
-                                <w:sz w:val="40"/>
-                                <w:szCs w:val="40"/>
-                              </w:rPr>
                               <w:t xml:space="preserve">Скриншот отчета в allure</w:t>
                             </w:r>
                             <w:r>
-                              <w:rPr>
-                                <w:sz w:val="40"/>
-                                <w:szCs w:val="40"/>
-                              </w:rPr>
                               <w:t xml:space="preserve"> (пример)</w:t>
                             </w:r>
-                            <w:r>
-                              <w:rPr>
-                                <w:sz w:val="40"/>
-                                <w:szCs w:val="40"/>
-                              </w:rPr>
-                            </w:r>
+                            <w:r/>
                           </w:p>
                           <w:p>
                             <w:pPr>
@@ -6714,7 +8541,7 @@
                                     <wp:inline xmlns:wp="http://schemas.openxmlformats.org/drawingml/2006/wordprocessingDrawing" distT="0" distB="0" distL="0" distR="0">
                                       <wp:extent cx="4522470" cy="2229420"/>
                                       <wp:effectExtent l="0" t="0" r="0" b="0"/>
-                                      <wp:docPr id="36" name=""/>
+                                      <wp:docPr id="39" name=""/>
                                       <wp:cNvGraphicFramePr>
                                         <a:graphicFrameLocks xmlns:a="http://schemas.openxmlformats.org/drawingml/2006/main" noChangeAspect="1"/>
                                       </wp:cNvGraphicFramePr>
@@ -6729,7 +8556,7 @@
                                               <pic:nvPr/>
                                             </pic:nvPicPr>
                                             <pic:blipFill>
-                                              <a:blip r:embed="rId25"/>
+                                              <a:blip r:embed="rId26"/>
                                               <a:stretch/>
                                             </pic:blipFill>
                                             <pic:spPr bwMode="auto">
@@ -6765,9 +8592,9 @@
                                         <v:f eqn="sum @10 21600 0"/>
                                       </v:formulas>
                                     </v:shapetype>
-                                    <v:shape id="_x0000_i34" o:spid="_x0000_s34" type="#_x0000_t75" style="width:356.1pt;height:175.5pt;mso-wrap-distance-left:0.0pt;mso-wrap-distance-top:0.0pt;mso-wrap-distance-right:0.0pt;mso-wrap-distance-bottom:0.0pt;" stroked="false">
+                                    <v:shape id="_x0000_i37" o:spid="_x0000_s37" type="#_x0000_t75" style="width:356.1pt;height:175.5pt;mso-wrap-distance-left:0.0pt;mso-wrap-distance-top:0.0pt;mso-wrap-distance-right:0.0pt;mso-wrap-distance-bottom:0.0pt;" stroked="false">
                                       <v:path textboxrect="0,0,0,0"/>
-                                      <v:imagedata r:id="rId25" o:title=""/>
+                                      <v:imagedata r:id="rId26" o:title=""/>
                                     </v:shape>
                                   </w:pict>
                                 </mc:Fallback>
@@ -6795,37 +8622,23 @@
           </mc:Choice>
           <mc:Fallback>
             <w:pict>
-              <v:shape id="shape 35" o:spid="_x0000_s35" o:spt="202" type="#_x0000_t202" style="position:absolute;z-index:-2048;o:allowoverlap:true;o:allowincell:true;mso-position-horizontal-relative:text;margin-left:390.5pt;mso-position-horizontal:absolute;mso-position-vertical-relative:text;margin-top:188.7pt;mso-position-vertical:absolute;width:370.5pt;height:250.0pt;mso-wrap-distance-left:9.1pt;mso-wrap-distance-top:0.0pt;mso-wrap-distance-right:9.1pt;mso-wrap-distance-bottom:0.0pt;rotation:0;v-text-anchor:top;visibility:visible;" fillcolor="#FFFFFF" strokecolor="#000000" strokeweight="0.50pt">
+              <v:shape id="shape 38" o:spid="_x0000_s38" o:spt="202" type="#_x0000_t202" style="position:absolute;z-index:-2048;o:allowoverlap:true;o:allowincell:true;mso-position-horizontal-relative:text;margin-left:390.5pt;mso-position-horizontal:absolute;mso-position-vertical-relative:text;margin-top:188.7pt;mso-position-vertical:absolute;width:370.5pt;height:250.0pt;mso-wrap-distance-left:9.1pt;mso-wrap-distance-top:0.0pt;mso-wrap-distance-right:9.1pt;mso-wrap-distance-bottom:0.0pt;rotation:0;v-text-anchor:top;visibility:visible;" fillcolor="#FFFFFF" strokecolor="#000000" strokeweight="0.50pt">
                 <v:textbox inset="0,0,0,0">
                   <w:txbxContent>
                     <w:p>
                       <w:pPr>
                         <w:rPr>
-                          <w:sz w:val="40"/>
-                          <w:szCs w:val="40"/>
                           <w:highlight w:val="none"/>
+                          <w14:ligatures w14:val="none"/>
                         </w:rPr>
                       </w:pPr>
                       <w:r>
-                        <w:rPr>
-                          <w:sz w:val="40"/>
-                          <w:szCs w:val="40"/>
-                        </w:rPr>
                         <w:t xml:space="preserve">Скриншот отчета в allure</w:t>
                       </w:r>
                       <w:r>
-                        <w:rPr>
-                          <w:sz w:val="40"/>
-                          <w:szCs w:val="40"/>
-                        </w:rPr>
                         <w:t xml:space="preserve"> (пример)</w:t>
                       </w:r>
-                      <w:r>
-                        <w:rPr>
-                          <w:sz w:val="40"/>
-                          <w:szCs w:val="40"/>
-                        </w:rPr>
-                      </w:r>
+                      <w:r/>
                     </w:p>
                     <w:p>
                       <w:pPr>
@@ -6846,7 +8659,7 @@
                               <wp:inline xmlns:wp="http://schemas.openxmlformats.org/drawingml/2006/wordprocessingDrawing" distT="0" distB="0" distL="0" distR="0">
                                 <wp:extent cx="4522470" cy="2229420"/>
                                 <wp:effectExtent l="0" t="0" r="0" b="0"/>
-                                <wp:docPr id="36" name=""/>
+                                <wp:docPr id="39" name=""/>
                                 <wp:cNvGraphicFramePr>
                                   <a:graphicFrameLocks xmlns:a="http://schemas.openxmlformats.org/drawingml/2006/main" noChangeAspect="1"/>
                                 </wp:cNvGraphicFramePr>
@@ -6861,7 +8674,7 @@
                                         <pic:nvPr/>
                                       </pic:nvPicPr>
                                       <pic:blipFill>
-                                        <a:blip r:embed="rId25"/>
+                                        <a:blip r:embed="rId26"/>
                                         <a:stretch/>
                                       </pic:blipFill>
                                       <pic:spPr bwMode="auto">
@@ -6897,9 +8710,9 @@
                                   <v:f eqn="sum @10 21600 0"/>
                                 </v:formulas>
                               </v:shapetype>
-                              <v:shape id="_x0000_i34" o:spid="_x0000_s34" type="#_x0000_t75" style="width:356.1pt;height:175.5pt;mso-wrap-distance-left:0.0pt;mso-wrap-distance-top:0.0pt;mso-wrap-distance-right:0.0pt;mso-wrap-distance-bottom:0.0pt;" stroked="false">
+                              <v:shape id="_x0000_i37" o:spid="_x0000_s37" type="#_x0000_t75" style="width:356.1pt;height:175.5pt;mso-wrap-distance-left:0.0pt;mso-wrap-distance-top:0.0pt;mso-wrap-distance-right:0.0pt;mso-wrap-distance-bottom:0.0pt;" stroked="false">
                                 <v:path textboxrect="0,0,0,0"/>
-                                <v:imagedata r:id="rId25" o:title=""/>
+                                <v:imagedata r:id="rId26" o:title=""/>
                               </v:shape>
                             </w:pict>
                           </mc:Fallback>
@@ -6929,7 +8742,7 @@
       <w:r/>
     </w:p>
     <w:sectPr>
-      <w:headerReference w:type="default" r:id="rId8"/>
+      <w:headerReference w:type="default" r:id="rId9"/>
       <w:footnotePr/>
       <w:endnotePr/>
       <w:type w:val="nextPage"/>
@@ -7010,6 +8823,1439 @@
     <w:r/>
   </w:p>
 </w:hdr>
+</file>
+
+<file path=word/numbering.xml><?xml version="1.0" encoding="utf-8"?>
+<w:numbering xmlns:wpc="http://schemas.microsoft.com/office/word/2010/wordprocessingCanvas" xmlns:mc="http://schemas.openxmlformats.org/markup-compatibility/2006" xmlns:o="urn:schemas-microsoft-com:office:office" xmlns:r="http://schemas.openxmlformats.org/officeDocument/2006/relationships" xmlns:m="http://schemas.openxmlformats.org/officeDocument/2006/math" xmlns:v="urn:schemas-microsoft-com:vml" xmlns:wp14="http://schemas.microsoft.com/office/word/2010/wordprocessingDrawing" xmlns:wp="http://schemas.openxmlformats.org/drawingml/2006/wordprocessingDrawing" xmlns:w10="urn:schemas-microsoft-com:office:word" xmlns:w="http://schemas.openxmlformats.org/wordprocessingml/2006/main" xmlns:w14="http://schemas.microsoft.com/office/word/2010/wordml" xmlns:w15="http://schemas.microsoft.com/office/word/2012/wordml" xmlns:wpg="http://schemas.microsoft.com/office/word/2010/wordprocessingGroup" xmlns:wpi="http://schemas.microsoft.com/office/word/2010/wordprocessingInk" xmlns:wne="http://schemas.microsoft.com/office/word/2006/wordml" xmlns:wps="http://schemas.microsoft.com/office/word/2010/wordprocessingShape" mc:Ignorable="w14 w15 wp14">
+  <w:abstractNum w:abstractNumId="0">
+    <w:multiLevelType w:val="hybridMultilevel"/>
+    <w:lvl w:ilvl="0">
+      <w:start w:val="1"/>
+      <w:numFmt w:val="bullet"/>
+      <w:isLgl w:val="false"/>
+      <w:suff w:val="tab"/>
+      <w:lvlText w:val="–"/>
+      <w:lvlJc w:val="left"/>
+      <w:pPr>
+        <w:ind w:left="1418" w:hanging="360"/>
+        <w:tabs>
+          <w:tab w:val="num" w:pos="0" w:leader="none"/>
+        </w:tabs>
+      </w:pPr>
+      <w:rPr>
+        <w:rFonts w:hint="default" w:ascii="Arial" w:hAnsi="Arial" w:cs="Arial"/>
+      </w:rPr>
+    </w:lvl>
+    <w:lvl w:ilvl="1">
+      <w:start w:val="1"/>
+      <w:numFmt w:val="bullet"/>
+      <w:isLgl w:val="false"/>
+      <w:suff w:val="tab"/>
+      <w:lvlText w:val="o"/>
+      <w:lvlJc w:val="left"/>
+      <w:pPr>
+        <w:ind w:left="2138" w:hanging="360"/>
+        <w:tabs>
+          <w:tab w:val="num" w:pos="0" w:leader="none"/>
+        </w:tabs>
+      </w:pPr>
+      <w:rPr>
+        <w:rFonts w:hint="default" w:ascii="Courier New" w:hAnsi="Courier New" w:cs="Courier New"/>
+      </w:rPr>
+    </w:lvl>
+    <w:lvl w:ilvl="2">
+      <w:start w:val="1"/>
+      <w:numFmt w:val="bullet"/>
+      <w:isLgl w:val="false"/>
+      <w:suff w:val="tab"/>
+      <w:lvlText w:val="§"/>
+      <w:lvlJc w:val="left"/>
+      <w:pPr>
+        <w:ind w:left="2858" w:hanging="360"/>
+        <w:tabs>
+          <w:tab w:val="num" w:pos="0" w:leader="none"/>
+        </w:tabs>
+      </w:pPr>
+      <w:rPr>
+        <w:rFonts w:hint="default" w:ascii="Wingdings" w:hAnsi="Wingdings" w:cs="Wingdings"/>
+      </w:rPr>
+    </w:lvl>
+    <w:lvl w:ilvl="3">
+      <w:start w:val="1"/>
+      <w:numFmt w:val="bullet"/>
+      <w:isLgl w:val="false"/>
+      <w:suff w:val="tab"/>
+      <w:lvlText w:val="·"/>
+      <w:lvlJc w:val="left"/>
+      <w:pPr>
+        <w:ind w:left="3578" w:hanging="360"/>
+        <w:tabs>
+          <w:tab w:val="num" w:pos="0" w:leader="none"/>
+        </w:tabs>
+      </w:pPr>
+      <w:rPr>
+        <w:rFonts w:hint="default" w:ascii="Symbol" w:hAnsi="Symbol" w:cs="Symbol"/>
+      </w:rPr>
+    </w:lvl>
+    <w:lvl w:ilvl="4">
+      <w:start w:val="1"/>
+      <w:numFmt w:val="bullet"/>
+      <w:isLgl w:val="false"/>
+      <w:suff w:val="tab"/>
+      <w:lvlText w:val="o"/>
+      <w:lvlJc w:val="left"/>
+      <w:pPr>
+        <w:ind w:left="4298" w:hanging="360"/>
+        <w:tabs>
+          <w:tab w:val="num" w:pos="0" w:leader="none"/>
+        </w:tabs>
+      </w:pPr>
+      <w:rPr>
+        <w:rFonts w:hint="default" w:ascii="Courier New" w:hAnsi="Courier New" w:cs="Courier New"/>
+      </w:rPr>
+    </w:lvl>
+    <w:lvl w:ilvl="5">
+      <w:start w:val="1"/>
+      <w:numFmt w:val="bullet"/>
+      <w:isLgl w:val="false"/>
+      <w:suff w:val="tab"/>
+      <w:lvlText w:val="§"/>
+      <w:lvlJc w:val="left"/>
+      <w:pPr>
+        <w:ind w:left="5018" w:hanging="360"/>
+        <w:tabs>
+          <w:tab w:val="num" w:pos="0" w:leader="none"/>
+        </w:tabs>
+      </w:pPr>
+      <w:rPr>
+        <w:rFonts w:hint="default" w:ascii="Wingdings" w:hAnsi="Wingdings" w:cs="Wingdings"/>
+      </w:rPr>
+    </w:lvl>
+    <w:lvl w:ilvl="6">
+      <w:start w:val="1"/>
+      <w:numFmt w:val="bullet"/>
+      <w:isLgl w:val="false"/>
+      <w:suff w:val="tab"/>
+      <w:lvlText w:val="·"/>
+      <w:lvlJc w:val="left"/>
+      <w:pPr>
+        <w:ind w:left="5738" w:hanging="360"/>
+        <w:tabs>
+          <w:tab w:val="num" w:pos="0" w:leader="none"/>
+        </w:tabs>
+      </w:pPr>
+      <w:rPr>
+        <w:rFonts w:hint="default" w:ascii="Symbol" w:hAnsi="Symbol" w:cs="Symbol"/>
+      </w:rPr>
+    </w:lvl>
+    <w:lvl w:ilvl="7">
+      <w:start w:val="1"/>
+      <w:numFmt w:val="bullet"/>
+      <w:isLgl w:val="false"/>
+      <w:suff w:val="tab"/>
+      <w:lvlText w:val="o"/>
+      <w:lvlJc w:val="left"/>
+      <w:pPr>
+        <w:ind w:left="6458" w:hanging="360"/>
+        <w:tabs>
+          <w:tab w:val="num" w:pos="0" w:leader="none"/>
+        </w:tabs>
+      </w:pPr>
+      <w:rPr>
+        <w:rFonts w:hint="default" w:ascii="Courier New" w:hAnsi="Courier New" w:cs="Courier New"/>
+      </w:rPr>
+    </w:lvl>
+    <w:lvl w:ilvl="8">
+      <w:start w:val="1"/>
+      <w:numFmt w:val="bullet"/>
+      <w:isLgl w:val="false"/>
+      <w:suff w:val="tab"/>
+      <w:lvlText w:val="§"/>
+      <w:lvlJc w:val="left"/>
+      <w:pPr>
+        <w:ind w:left="7178" w:hanging="360"/>
+        <w:tabs>
+          <w:tab w:val="num" w:pos="0" w:leader="none"/>
+        </w:tabs>
+      </w:pPr>
+      <w:rPr>
+        <w:rFonts w:hint="default" w:ascii="Wingdings" w:hAnsi="Wingdings" w:cs="Wingdings"/>
+      </w:rPr>
+    </w:lvl>
+  </w:abstractNum>
+  <w:abstractNum w:abstractNumId="1">
+    <w:multiLevelType w:val="hybridMultilevel"/>
+    <w:lvl w:ilvl="0">
+      <w:start w:val="1"/>
+      <w:numFmt w:val="bullet"/>
+      <w:isLgl w:val="false"/>
+      <w:suff w:val="tab"/>
+      <w:lvlText w:val="–"/>
+      <w:lvlJc w:val="left"/>
+      <w:pPr>
+        <w:ind w:left="1418" w:hanging="360"/>
+        <w:tabs>
+          <w:tab w:val="num" w:pos="0" w:leader="none"/>
+        </w:tabs>
+      </w:pPr>
+      <w:rPr>
+        <w:rFonts w:hint="default" w:ascii="Arial" w:hAnsi="Arial" w:cs="Arial"/>
+      </w:rPr>
+    </w:lvl>
+    <w:lvl w:ilvl="1">
+      <w:start w:val="1"/>
+      <w:numFmt w:val="bullet"/>
+      <w:isLgl w:val="false"/>
+      <w:suff w:val="tab"/>
+      <w:lvlText w:val="o"/>
+      <w:lvlJc w:val="left"/>
+      <w:pPr>
+        <w:ind w:left="2138" w:hanging="360"/>
+        <w:tabs>
+          <w:tab w:val="num" w:pos="0" w:leader="none"/>
+        </w:tabs>
+      </w:pPr>
+      <w:rPr>
+        <w:rFonts w:hint="default" w:ascii="Courier New" w:hAnsi="Courier New" w:cs="Courier New"/>
+      </w:rPr>
+    </w:lvl>
+    <w:lvl w:ilvl="2">
+      <w:start w:val="1"/>
+      <w:numFmt w:val="bullet"/>
+      <w:isLgl w:val="false"/>
+      <w:suff w:val="tab"/>
+      <w:lvlText w:val="§"/>
+      <w:lvlJc w:val="left"/>
+      <w:pPr>
+        <w:ind w:left="2858" w:hanging="360"/>
+        <w:tabs>
+          <w:tab w:val="num" w:pos="0" w:leader="none"/>
+        </w:tabs>
+      </w:pPr>
+      <w:rPr>
+        <w:rFonts w:hint="default" w:ascii="Wingdings" w:hAnsi="Wingdings" w:cs="Wingdings"/>
+      </w:rPr>
+    </w:lvl>
+    <w:lvl w:ilvl="3">
+      <w:start w:val="1"/>
+      <w:numFmt w:val="bullet"/>
+      <w:isLgl w:val="false"/>
+      <w:suff w:val="tab"/>
+      <w:lvlText w:val="·"/>
+      <w:lvlJc w:val="left"/>
+      <w:pPr>
+        <w:ind w:left="3578" w:hanging="360"/>
+        <w:tabs>
+          <w:tab w:val="num" w:pos="0" w:leader="none"/>
+        </w:tabs>
+      </w:pPr>
+      <w:rPr>
+        <w:rFonts w:hint="default" w:ascii="Symbol" w:hAnsi="Symbol" w:cs="Symbol"/>
+      </w:rPr>
+    </w:lvl>
+    <w:lvl w:ilvl="4">
+      <w:start w:val="1"/>
+      <w:numFmt w:val="bullet"/>
+      <w:isLgl w:val="false"/>
+      <w:suff w:val="tab"/>
+      <w:lvlText w:val="o"/>
+      <w:lvlJc w:val="left"/>
+      <w:pPr>
+        <w:ind w:left="4298" w:hanging="360"/>
+        <w:tabs>
+          <w:tab w:val="num" w:pos="0" w:leader="none"/>
+        </w:tabs>
+      </w:pPr>
+      <w:rPr>
+        <w:rFonts w:hint="default" w:ascii="Courier New" w:hAnsi="Courier New" w:cs="Courier New"/>
+      </w:rPr>
+    </w:lvl>
+    <w:lvl w:ilvl="5">
+      <w:start w:val="1"/>
+      <w:numFmt w:val="bullet"/>
+      <w:isLgl w:val="false"/>
+      <w:suff w:val="tab"/>
+      <w:lvlText w:val="§"/>
+      <w:lvlJc w:val="left"/>
+      <w:pPr>
+        <w:ind w:left="5018" w:hanging="360"/>
+        <w:tabs>
+          <w:tab w:val="num" w:pos="0" w:leader="none"/>
+        </w:tabs>
+      </w:pPr>
+      <w:rPr>
+        <w:rFonts w:hint="default" w:ascii="Wingdings" w:hAnsi="Wingdings" w:cs="Wingdings"/>
+      </w:rPr>
+    </w:lvl>
+    <w:lvl w:ilvl="6">
+      <w:start w:val="1"/>
+      <w:numFmt w:val="bullet"/>
+      <w:isLgl w:val="false"/>
+      <w:suff w:val="tab"/>
+      <w:lvlText w:val="·"/>
+      <w:lvlJc w:val="left"/>
+      <w:pPr>
+        <w:ind w:left="5738" w:hanging="360"/>
+        <w:tabs>
+          <w:tab w:val="num" w:pos="0" w:leader="none"/>
+        </w:tabs>
+      </w:pPr>
+      <w:rPr>
+        <w:rFonts w:hint="default" w:ascii="Symbol" w:hAnsi="Symbol" w:cs="Symbol"/>
+      </w:rPr>
+    </w:lvl>
+    <w:lvl w:ilvl="7">
+      <w:start w:val="1"/>
+      <w:numFmt w:val="bullet"/>
+      <w:isLgl w:val="false"/>
+      <w:suff w:val="tab"/>
+      <w:lvlText w:val="o"/>
+      <w:lvlJc w:val="left"/>
+      <w:pPr>
+        <w:ind w:left="6458" w:hanging="360"/>
+        <w:tabs>
+          <w:tab w:val="num" w:pos="0" w:leader="none"/>
+        </w:tabs>
+      </w:pPr>
+      <w:rPr>
+        <w:rFonts w:hint="default" w:ascii="Courier New" w:hAnsi="Courier New" w:cs="Courier New"/>
+      </w:rPr>
+    </w:lvl>
+    <w:lvl w:ilvl="8">
+      <w:start w:val="1"/>
+      <w:numFmt w:val="bullet"/>
+      <w:isLgl w:val="false"/>
+      <w:suff w:val="tab"/>
+      <w:lvlText w:val="§"/>
+      <w:lvlJc w:val="left"/>
+      <w:pPr>
+        <w:ind w:left="7178" w:hanging="360"/>
+        <w:tabs>
+          <w:tab w:val="num" w:pos="0" w:leader="none"/>
+        </w:tabs>
+      </w:pPr>
+      <w:rPr>
+        <w:rFonts w:hint="default" w:ascii="Wingdings" w:hAnsi="Wingdings" w:cs="Wingdings"/>
+      </w:rPr>
+    </w:lvl>
+  </w:abstractNum>
+  <w:abstractNum w:abstractNumId="2">
+    <w:multiLevelType w:val="hybridMultilevel"/>
+    <w:lvl w:ilvl="0">
+      <w:start w:val="1"/>
+      <w:numFmt w:val="bullet"/>
+      <w:isLgl w:val="false"/>
+      <w:suff w:val="tab"/>
+      <w:lvlText w:val="–"/>
+      <w:lvlJc w:val="left"/>
+      <w:pPr>
+        <w:ind w:left="1418" w:hanging="360"/>
+        <w:tabs>
+          <w:tab w:val="num" w:pos="0" w:leader="none"/>
+        </w:tabs>
+      </w:pPr>
+      <w:rPr>
+        <w:rFonts w:hint="default" w:ascii="Arial" w:hAnsi="Arial" w:cs="Arial"/>
+      </w:rPr>
+    </w:lvl>
+    <w:lvl w:ilvl="1">
+      <w:start w:val="1"/>
+      <w:numFmt w:val="bullet"/>
+      <w:isLgl w:val="false"/>
+      <w:suff w:val="tab"/>
+      <w:lvlText w:val="o"/>
+      <w:lvlJc w:val="left"/>
+      <w:pPr>
+        <w:ind w:left="2138" w:hanging="360"/>
+        <w:tabs>
+          <w:tab w:val="num" w:pos="0" w:leader="none"/>
+        </w:tabs>
+      </w:pPr>
+      <w:rPr>
+        <w:rFonts w:hint="default" w:ascii="Courier New" w:hAnsi="Courier New" w:cs="Courier New"/>
+      </w:rPr>
+    </w:lvl>
+    <w:lvl w:ilvl="2">
+      <w:start w:val="1"/>
+      <w:numFmt w:val="bullet"/>
+      <w:isLgl w:val="false"/>
+      <w:suff w:val="tab"/>
+      <w:lvlText w:val="§"/>
+      <w:lvlJc w:val="left"/>
+      <w:pPr>
+        <w:ind w:left="2858" w:hanging="360"/>
+        <w:tabs>
+          <w:tab w:val="num" w:pos="0" w:leader="none"/>
+        </w:tabs>
+      </w:pPr>
+      <w:rPr>
+        <w:rFonts w:hint="default" w:ascii="Wingdings" w:hAnsi="Wingdings" w:cs="Wingdings"/>
+      </w:rPr>
+    </w:lvl>
+    <w:lvl w:ilvl="3">
+      <w:start w:val="1"/>
+      <w:numFmt w:val="bullet"/>
+      <w:isLgl w:val="false"/>
+      <w:suff w:val="tab"/>
+      <w:lvlText w:val="·"/>
+      <w:lvlJc w:val="left"/>
+      <w:pPr>
+        <w:ind w:left="3578" w:hanging="360"/>
+        <w:tabs>
+          <w:tab w:val="num" w:pos="0" w:leader="none"/>
+        </w:tabs>
+      </w:pPr>
+      <w:rPr>
+        <w:rFonts w:hint="default" w:ascii="Symbol" w:hAnsi="Symbol" w:cs="Symbol"/>
+      </w:rPr>
+    </w:lvl>
+    <w:lvl w:ilvl="4">
+      <w:start w:val="1"/>
+      <w:numFmt w:val="bullet"/>
+      <w:isLgl w:val="false"/>
+      <w:suff w:val="tab"/>
+      <w:lvlText w:val="o"/>
+      <w:lvlJc w:val="left"/>
+      <w:pPr>
+        <w:ind w:left="4298" w:hanging="360"/>
+        <w:tabs>
+          <w:tab w:val="num" w:pos="0" w:leader="none"/>
+        </w:tabs>
+      </w:pPr>
+      <w:rPr>
+        <w:rFonts w:hint="default" w:ascii="Courier New" w:hAnsi="Courier New" w:cs="Courier New"/>
+      </w:rPr>
+    </w:lvl>
+    <w:lvl w:ilvl="5">
+      <w:start w:val="1"/>
+      <w:numFmt w:val="bullet"/>
+      <w:isLgl w:val="false"/>
+      <w:suff w:val="tab"/>
+      <w:lvlText w:val="§"/>
+      <w:lvlJc w:val="left"/>
+      <w:pPr>
+        <w:ind w:left="5018" w:hanging="360"/>
+        <w:tabs>
+          <w:tab w:val="num" w:pos="0" w:leader="none"/>
+        </w:tabs>
+      </w:pPr>
+      <w:rPr>
+        <w:rFonts w:hint="default" w:ascii="Wingdings" w:hAnsi="Wingdings" w:cs="Wingdings"/>
+      </w:rPr>
+    </w:lvl>
+    <w:lvl w:ilvl="6">
+      <w:start w:val="1"/>
+      <w:numFmt w:val="bullet"/>
+      <w:isLgl w:val="false"/>
+      <w:suff w:val="tab"/>
+      <w:lvlText w:val="·"/>
+      <w:lvlJc w:val="left"/>
+      <w:pPr>
+        <w:ind w:left="5738" w:hanging="360"/>
+        <w:tabs>
+          <w:tab w:val="num" w:pos="0" w:leader="none"/>
+        </w:tabs>
+      </w:pPr>
+      <w:rPr>
+        <w:rFonts w:hint="default" w:ascii="Symbol" w:hAnsi="Symbol" w:cs="Symbol"/>
+      </w:rPr>
+    </w:lvl>
+    <w:lvl w:ilvl="7">
+      <w:start w:val="1"/>
+      <w:numFmt w:val="bullet"/>
+      <w:isLgl w:val="false"/>
+      <w:suff w:val="tab"/>
+      <w:lvlText w:val="o"/>
+      <w:lvlJc w:val="left"/>
+      <w:pPr>
+        <w:ind w:left="6458" w:hanging="360"/>
+        <w:tabs>
+          <w:tab w:val="num" w:pos="0" w:leader="none"/>
+        </w:tabs>
+      </w:pPr>
+      <w:rPr>
+        <w:rFonts w:hint="default" w:ascii="Courier New" w:hAnsi="Courier New" w:cs="Courier New"/>
+      </w:rPr>
+    </w:lvl>
+    <w:lvl w:ilvl="8">
+      <w:start w:val="1"/>
+      <w:numFmt w:val="bullet"/>
+      <w:isLgl w:val="false"/>
+      <w:suff w:val="tab"/>
+      <w:lvlText w:val="§"/>
+      <w:lvlJc w:val="left"/>
+      <w:pPr>
+        <w:ind w:left="7178" w:hanging="360"/>
+        <w:tabs>
+          <w:tab w:val="num" w:pos="0" w:leader="none"/>
+        </w:tabs>
+      </w:pPr>
+      <w:rPr>
+        <w:rFonts w:hint="default" w:ascii="Wingdings" w:hAnsi="Wingdings" w:cs="Wingdings"/>
+      </w:rPr>
+    </w:lvl>
+  </w:abstractNum>
+  <w:abstractNum w:abstractNumId="3">
+    <w:multiLevelType w:val="hybridMultilevel"/>
+    <w:lvl w:ilvl="0">
+      <w:start w:val="1"/>
+      <w:numFmt w:val="bullet"/>
+      <w:isLgl w:val="false"/>
+      <w:suff w:val="tab"/>
+      <w:lvlText w:val="–"/>
+      <w:lvlJc w:val="left"/>
+      <w:pPr>
+        <w:ind w:left="1418" w:hanging="360"/>
+        <w:tabs>
+          <w:tab w:val="num" w:pos="0" w:leader="none"/>
+        </w:tabs>
+      </w:pPr>
+      <w:rPr>
+        <w:rFonts w:hint="default" w:ascii="Arial" w:hAnsi="Arial" w:cs="Arial"/>
+      </w:rPr>
+    </w:lvl>
+    <w:lvl w:ilvl="1">
+      <w:start w:val="1"/>
+      <w:numFmt w:val="bullet"/>
+      <w:isLgl w:val="false"/>
+      <w:suff w:val="tab"/>
+      <w:lvlText w:val="o"/>
+      <w:lvlJc w:val="left"/>
+      <w:pPr>
+        <w:ind w:left="2138" w:hanging="360"/>
+        <w:tabs>
+          <w:tab w:val="num" w:pos="0" w:leader="none"/>
+        </w:tabs>
+      </w:pPr>
+      <w:rPr>
+        <w:rFonts w:hint="default" w:ascii="Courier New" w:hAnsi="Courier New" w:cs="Courier New"/>
+      </w:rPr>
+    </w:lvl>
+    <w:lvl w:ilvl="2">
+      <w:start w:val="1"/>
+      <w:numFmt w:val="bullet"/>
+      <w:isLgl w:val="false"/>
+      <w:suff w:val="tab"/>
+      <w:lvlText w:val="§"/>
+      <w:lvlJc w:val="left"/>
+      <w:pPr>
+        <w:ind w:left="2858" w:hanging="360"/>
+        <w:tabs>
+          <w:tab w:val="num" w:pos="0" w:leader="none"/>
+        </w:tabs>
+      </w:pPr>
+      <w:rPr>
+        <w:rFonts w:hint="default" w:ascii="Wingdings" w:hAnsi="Wingdings" w:cs="Wingdings"/>
+      </w:rPr>
+    </w:lvl>
+    <w:lvl w:ilvl="3">
+      <w:start w:val="1"/>
+      <w:numFmt w:val="bullet"/>
+      <w:isLgl w:val="false"/>
+      <w:suff w:val="tab"/>
+      <w:lvlText w:val="·"/>
+      <w:lvlJc w:val="left"/>
+      <w:pPr>
+        <w:ind w:left="3578" w:hanging="360"/>
+        <w:tabs>
+          <w:tab w:val="num" w:pos="0" w:leader="none"/>
+        </w:tabs>
+      </w:pPr>
+      <w:rPr>
+        <w:rFonts w:hint="default" w:ascii="Symbol" w:hAnsi="Symbol" w:cs="Symbol"/>
+      </w:rPr>
+    </w:lvl>
+    <w:lvl w:ilvl="4">
+      <w:start w:val="1"/>
+      <w:numFmt w:val="bullet"/>
+      <w:isLgl w:val="false"/>
+      <w:suff w:val="tab"/>
+      <w:lvlText w:val="o"/>
+      <w:lvlJc w:val="left"/>
+      <w:pPr>
+        <w:ind w:left="4298" w:hanging="360"/>
+        <w:tabs>
+          <w:tab w:val="num" w:pos="0" w:leader="none"/>
+        </w:tabs>
+      </w:pPr>
+      <w:rPr>
+        <w:rFonts w:hint="default" w:ascii="Courier New" w:hAnsi="Courier New" w:cs="Courier New"/>
+      </w:rPr>
+    </w:lvl>
+    <w:lvl w:ilvl="5">
+      <w:start w:val="1"/>
+      <w:numFmt w:val="bullet"/>
+      <w:isLgl w:val="false"/>
+      <w:suff w:val="tab"/>
+      <w:lvlText w:val="§"/>
+      <w:lvlJc w:val="left"/>
+      <w:pPr>
+        <w:ind w:left="5018" w:hanging="360"/>
+        <w:tabs>
+          <w:tab w:val="num" w:pos="0" w:leader="none"/>
+        </w:tabs>
+      </w:pPr>
+      <w:rPr>
+        <w:rFonts w:hint="default" w:ascii="Wingdings" w:hAnsi="Wingdings" w:cs="Wingdings"/>
+      </w:rPr>
+    </w:lvl>
+    <w:lvl w:ilvl="6">
+      <w:start w:val="1"/>
+      <w:numFmt w:val="bullet"/>
+      <w:isLgl w:val="false"/>
+      <w:suff w:val="tab"/>
+      <w:lvlText w:val="·"/>
+      <w:lvlJc w:val="left"/>
+      <w:pPr>
+        <w:ind w:left="5738" w:hanging="360"/>
+        <w:tabs>
+          <w:tab w:val="num" w:pos="0" w:leader="none"/>
+        </w:tabs>
+      </w:pPr>
+      <w:rPr>
+        <w:rFonts w:hint="default" w:ascii="Symbol" w:hAnsi="Symbol" w:cs="Symbol"/>
+      </w:rPr>
+    </w:lvl>
+    <w:lvl w:ilvl="7">
+      <w:start w:val="1"/>
+      <w:numFmt w:val="bullet"/>
+      <w:isLgl w:val="false"/>
+      <w:suff w:val="tab"/>
+      <w:lvlText w:val="o"/>
+      <w:lvlJc w:val="left"/>
+      <w:pPr>
+        <w:ind w:left="6458" w:hanging="360"/>
+        <w:tabs>
+          <w:tab w:val="num" w:pos="0" w:leader="none"/>
+        </w:tabs>
+      </w:pPr>
+      <w:rPr>
+        <w:rFonts w:hint="default" w:ascii="Courier New" w:hAnsi="Courier New" w:cs="Courier New"/>
+      </w:rPr>
+    </w:lvl>
+    <w:lvl w:ilvl="8">
+      <w:start w:val="1"/>
+      <w:numFmt w:val="bullet"/>
+      <w:isLgl w:val="false"/>
+      <w:suff w:val="tab"/>
+      <w:lvlText w:val="§"/>
+      <w:lvlJc w:val="left"/>
+      <w:pPr>
+        <w:ind w:left="7178" w:hanging="360"/>
+        <w:tabs>
+          <w:tab w:val="num" w:pos="0" w:leader="none"/>
+        </w:tabs>
+      </w:pPr>
+      <w:rPr>
+        <w:rFonts w:hint="default" w:ascii="Wingdings" w:hAnsi="Wingdings" w:cs="Wingdings"/>
+      </w:rPr>
+    </w:lvl>
+  </w:abstractNum>
+  <w:abstractNum w:abstractNumId="4">
+    <w:multiLevelType w:val="hybridMultilevel"/>
+    <w:lvl w:ilvl="0">
+      <w:start w:val="1"/>
+      <w:numFmt w:val="bullet"/>
+      <w:isLgl w:val="false"/>
+      <w:suff w:val="tab"/>
+      <w:lvlText w:val="–"/>
+      <w:lvlJc w:val="left"/>
+      <w:pPr>
+        <w:ind w:left="709" w:hanging="360"/>
+      </w:pPr>
+      <w:rPr>
+        <w:rFonts w:hint="default" w:ascii="Arial" w:hAnsi="Arial" w:eastAsia="Arial" w:cs="Arial"/>
+      </w:rPr>
+    </w:lvl>
+    <w:lvl w:ilvl="1">
+      <w:start w:val="1"/>
+      <w:numFmt w:val="bullet"/>
+      <w:isLgl w:val="false"/>
+      <w:suff w:val="tab"/>
+      <w:lvlText w:val="o"/>
+      <w:lvlJc w:val="left"/>
+      <w:pPr>
+        <w:ind w:left="1429" w:hanging="360"/>
+      </w:pPr>
+      <w:rPr>
+        <w:rFonts w:hint="default" w:ascii="Courier New" w:hAnsi="Courier New" w:eastAsia="Courier New" w:cs="Courier New"/>
+      </w:rPr>
+    </w:lvl>
+    <w:lvl w:ilvl="2">
+      <w:start w:val="1"/>
+      <w:numFmt w:val="bullet"/>
+      <w:isLgl w:val="false"/>
+      <w:suff w:val="tab"/>
+      <w:lvlText w:val="§"/>
+      <w:lvlJc w:val="left"/>
+      <w:pPr>
+        <w:ind w:left="2149" w:hanging="360"/>
+      </w:pPr>
+      <w:rPr>
+        <w:rFonts w:hint="default" w:ascii="Wingdings" w:hAnsi="Wingdings" w:eastAsia="Wingdings" w:cs="Wingdings"/>
+      </w:rPr>
+    </w:lvl>
+    <w:lvl w:ilvl="3">
+      <w:start w:val="1"/>
+      <w:numFmt w:val="bullet"/>
+      <w:isLgl w:val="false"/>
+      <w:suff w:val="tab"/>
+      <w:lvlText w:val="·"/>
+      <w:lvlJc w:val="left"/>
+      <w:pPr>
+        <w:ind w:left="2869" w:hanging="360"/>
+      </w:pPr>
+      <w:rPr>
+        <w:rFonts w:hint="default" w:ascii="Symbol" w:hAnsi="Symbol" w:eastAsia="Symbol" w:cs="Symbol"/>
+      </w:rPr>
+    </w:lvl>
+    <w:lvl w:ilvl="4">
+      <w:start w:val="1"/>
+      <w:numFmt w:val="bullet"/>
+      <w:isLgl w:val="false"/>
+      <w:suff w:val="tab"/>
+      <w:lvlText w:val="o"/>
+      <w:lvlJc w:val="left"/>
+      <w:pPr>
+        <w:ind w:left="3589" w:hanging="360"/>
+      </w:pPr>
+      <w:rPr>
+        <w:rFonts w:hint="default" w:ascii="Courier New" w:hAnsi="Courier New" w:eastAsia="Courier New" w:cs="Courier New"/>
+      </w:rPr>
+    </w:lvl>
+    <w:lvl w:ilvl="5">
+      <w:start w:val="1"/>
+      <w:numFmt w:val="bullet"/>
+      <w:isLgl w:val="false"/>
+      <w:suff w:val="tab"/>
+      <w:lvlText w:val="§"/>
+      <w:lvlJc w:val="left"/>
+      <w:pPr>
+        <w:ind w:left="4309" w:hanging="360"/>
+      </w:pPr>
+      <w:rPr>
+        <w:rFonts w:hint="default" w:ascii="Wingdings" w:hAnsi="Wingdings" w:eastAsia="Wingdings" w:cs="Wingdings"/>
+      </w:rPr>
+    </w:lvl>
+    <w:lvl w:ilvl="6">
+      <w:start w:val="1"/>
+      <w:numFmt w:val="bullet"/>
+      <w:isLgl w:val="false"/>
+      <w:suff w:val="tab"/>
+      <w:lvlText w:val="·"/>
+      <w:lvlJc w:val="left"/>
+      <w:pPr>
+        <w:ind w:left="5029" w:hanging="360"/>
+      </w:pPr>
+      <w:rPr>
+        <w:rFonts w:hint="default" w:ascii="Symbol" w:hAnsi="Symbol" w:eastAsia="Symbol" w:cs="Symbol"/>
+      </w:rPr>
+    </w:lvl>
+    <w:lvl w:ilvl="7">
+      <w:start w:val="1"/>
+      <w:numFmt w:val="bullet"/>
+      <w:isLgl w:val="false"/>
+      <w:suff w:val="tab"/>
+      <w:lvlText w:val="o"/>
+      <w:lvlJc w:val="left"/>
+      <w:pPr>
+        <w:ind w:left="5749" w:hanging="360"/>
+      </w:pPr>
+      <w:rPr>
+        <w:rFonts w:hint="default" w:ascii="Courier New" w:hAnsi="Courier New" w:eastAsia="Courier New" w:cs="Courier New"/>
+      </w:rPr>
+    </w:lvl>
+    <w:lvl w:ilvl="8">
+      <w:start w:val="1"/>
+      <w:numFmt w:val="bullet"/>
+      <w:isLgl w:val="false"/>
+      <w:suff w:val="tab"/>
+      <w:lvlText w:val="§"/>
+      <w:lvlJc w:val="left"/>
+      <w:pPr>
+        <w:ind w:left="6469" w:hanging="360"/>
+      </w:pPr>
+      <w:rPr>
+        <w:rFonts w:hint="default" w:ascii="Wingdings" w:hAnsi="Wingdings" w:eastAsia="Wingdings" w:cs="Wingdings"/>
+      </w:rPr>
+    </w:lvl>
+  </w:abstractNum>
+  <w:abstractNum w:abstractNumId="5">
+    <w:multiLevelType w:val="hybridMultilevel"/>
+    <w:lvl w:ilvl="0">
+      <w:start w:val="1"/>
+      <w:numFmt w:val="bullet"/>
+      <w:isLgl w:val="false"/>
+      <w:suff w:val="tab"/>
+      <w:lvlText w:val="–"/>
+      <w:lvlJc w:val="left"/>
+      <w:pPr>
+        <w:ind w:left="709" w:hanging="360"/>
+      </w:pPr>
+      <w:rPr>
+        <w:rFonts w:hint="default" w:ascii="Arial" w:hAnsi="Arial" w:eastAsia="Arial" w:cs="Arial"/>
+      </w:rPr>
+    </w:lvl>
+    <w:lvl w:ilvl="1">
+      <w:start w:val="1"/>
+      <w:numFmt w:val="bullet"/>
+      <w:isLgl w:val="false"/>
+      <w:suff w:val="tab"/>
+      <w:lvlText w:val="o"/>
+      <w:lvlJc w:val="left"/>
+      <w:pPr>
+        <w:ind w:left="1429" w:hanging="360"/>
+      </w:pPr>
+      <w:rPr>
+        <w:rFonts w:hint="default" w:ascii="Courier New" w:hAnsi="Courier New" w:eastAsia="Courier New" w:cs="Courier New"/>
+      </w:rPr>
+    </w:lvl>
+    <w:lvl w:ilvl="2">
+      <w:start w:val="1"/>
+      <w:numFmt w:val="bullet"/>
+      <w:isLgl w:val="false"/>
+      <w:suff w:val="tab"/>
+      <w:lvlText w:val="§"/>
+      <w:lvlJc w:val="left"/>
+      <w:pPr>
+        <w:ind w:left="2149" w:hanging="360"/>
+      </w:pPr>
+      <w:rPr>
+        <w:rFonts w:hint="default" w:ascii="Wingdings" w:hAnsi="Wingdings" w:eastAsia="Wingdings" w:cs="Wingdings"/>
+      </w:rPr>
+    </w:lvl>
+    <w:lvl w:ilvl="3">
+      <w:start w:val="1"/>
+      <w:numFmt w:val="bullet"/>
+      <w:isLgl w:val="false"/>
+      <w:suff w:val="tab"/>
+      <w:lvlText w:val="·"/>
+      <w:lvlJc w:val="left"/>
+      <w:pPr>
+        <w:ind w:left="2869" w:hanging="360"/>
+      </w:pPr>
+      <w:rPr>
+        <w:rFonts w:hint="default" w:ascii="Symbol" w:hAnsi="Symbol" w:eastAsia="Symbol" w:cs="Symbol"/>
+      </w:rPr>
+    </w:lvl>
+    <w:lvl w:ilvl="4">
+      <w:start w:val="1"/>
+      <w:numFmt w:val="bullet"/>
+      <w:isLgl w:val="false"/>
+      <w:suff w:val="tab"/>
+      <w:lvlText w:val="o"/>
+      <w:lvlJc w:val="left"/>
+      <w:pPr>
+        <w:ind w:left="3589" w:hanging="360"/>
+      </w:pPr>
+      <w:rPr>
+        <w:rFonts w:hint="default" w:ascii="Courier New" w:hAnsi="Courier New" w:eastAsia="Courier New" w:cs="Courier New"/>
+      </w:rPr>
+    </w:lvl>
+    <w:lvl w:ilvl="5">
+      <w:start w:val="1"/>
+      <w:numFmt w:val="bullet"/>
+      <w:isLgl w:val="false"/>
+      <w:suff w:val="tab"/>
+      <w:lvlText w:val="§"/>
+      <w:lvlJc w:val="left"/>
+      <w:pPr>
+        <w:ind w:left="4309" w:hanging="360"/>
+      </w:pPr>
+      <w:rPr>
+        <w:rFonts w:hint="default" w:ascii="Wingdings" w:hAnsi="Wingdings" w:eastAsia="Wingdings" w:cs="Wingdings"/>
+      </w:rPr>
+    </w:lvl>
+    <w:lvl w:ilvl="6">
+      <w:start w:val="1"/>
+      <w:numFmt w:val="bullet"/>
+      <w:isLgl w:val="false"/>
+      <w:suff w:val="tab"/>
+      <w:lvlText w:val="·"/>
+      <w:lvlJc w:val="left"/>
+      <w:pPr>
+        <w:ind w:left="5029" w:hanging="360"/>
+      </w:pPr>
+      <w:rPr>
+        <w:rFonts w:hint="default" w:ascii="Symbol" w:hAnsi="Symbol" w:eastAsia="Symbol" w:cs="Symbol"/>
+      </w:rPr>
+    </w:lvl>
+    <w:lvl w:ilvl="7">
+      <w:start w:val="1"/>
+      <w:numFmt w:val="bullet"/>
+      <w:isLgl w:val="false"/>
+      <w:suff w:val="tab"/>
+      <w:lvlText w:val="o"/>
+      <w:lvlJc w:val="left"/>
+      <w:pPr>
+        <w:ind w:left="5749" w:hanging="360"/>
+      </w:pPr>
+      <w:rPr>
+        <w:rFonts w:hint="default" w:ascii="Courier New" w:hAnsi="Courier New" w:eastAsia="Courier New" w:cs="Courier New"/>
+      </w:rPr>
+    </w:lvl>
+    <w:lvl w:ilvl="8">
+      <w:start w:val="1"/>
+      <w:numFmt w:val="bullet"/>
+      <w:isLgl w:val="false"/>
+      <w:suff w:val="tab"/>
+      <w:lvlText w:val="§"/>
+      <w:lvlJc w:val="left"/>
+      <w:pPr>
+        <w:ind w:left="6469" w:hanging="360"/>
+      </w:pPr>
+      <w:rPr>
+        <w:rFonts w:hint="default" w:ascii="Wingdings" w:hAnsi="Wingdings" w:eastAsia="Wingdings" w:cs="Wingdings"/>
+      </w:rPr>
+    </w:lvl>
+  </w:abstractNum>
+  <w:abstractNum w:abstractNumId="6">
+    <w:multiLevelType w:val="hybridMultilevel"/>
+    <w:lvl w:ilvl="0">
+      <w:start w:val="1"/>
+      <w:numFmt w:val="bullet"/>
+      <w:isLgl w:val="false"/>
+      <w:suff w:val="tab"/>
+      <w:lvlText w:val="–"/>
+      <w:lvlJc w:val="left"/>
+      <w:pPr>
+        <w:ind w:left="709" w:hanging="360"/>
+      </w:pPr>
+      <w:rPr>
+        <w:rFonts w:hint="default" w:ascii="Arial" w:hAnsi="Arial" w:eastAsia="Arial" w:cs="Arial"/>
+      </w:rPr>
+    </w:lvl>
+    <w:lvl w:ilvl="1">
+      <w:start w:val="1"/>
+      <w:numFmt w:val="bullet"/>
+      <w:isLgl w:val="false"/>
+      <w:suff w:val="tab"/>
+      <w:lvlText w:val="o"/>
+      <w:lvlJc w:val="left"/>
+      <w:pPr>
+        <w:ind w:left="1429" w:hanging="360"/>
+      </w:pPr>
+      <w:rPr>
+        <w:rFonts w:hint="default" w:ascii="Courier New" w:hAnsi="Courier New" w:eastAsia="Courier New" w:cs="Courier New"/>
+      </w:rPr>
+    </w:lvl>
+    <w:lvl w:ilvl="2">
+      <w:start w:val="1"/>
+      <w:numFmt w:val="bullet"/>
+      <w:isLgl w:val="false"/>
+      <w:suff w:val="tab"/>
+      <w:lvlText w:val="§"/>
+      <w:lvlJc w:val="left"/>
+      <w:pPr>
+        <w:ind w:left="2149" w:hanging="360"/>
+      </w:pPr>
+      <w:rPr>
+        <w:rFonts w:hint="default" w:ascii="Wingdings" w:hAnsi="Wingdings" w:eastAsia="Wingdings" w:cs="Wingdings"/>
+      </w:rPr>
+    </w:lvl>
+    <w:lvl w:ilvl="3">
+      <w:start w:val="1"/>
+      <w:numFmt w:val="bullet"/>
+      <w:isLgl w:val="false"/>
+      <w:suff w:val="tab"/>
+      <w:lvlText w:val="·"/>
+      <w:lvlJc w:val="left"/>
+      <w:pPr>
+        <w:ind w:left="2869" w:hanging="360"/>
+      </w:pPr>
+      <w:rPr>
+        <w:rFonts w:hint="default" w:ascii="Symbol" w:hAnsi="Symbol" w:eastAsia="Symbol" w:cs="Symbol"/>
+      </w:rPr>
+    </w:lvl>
+    <w:lvl w:ilvl="4">
+      <w:start w:val="1"/>
+      <w:numFmt w:val="bullet"/>
+      <w:isLgl w:val="false"/>
+      <w:suff w:val="tab"/>
+      <w:lvlText w:val="o"/>
+      <w:lvlJc w:val="left"/>
+      <w:pPr>
+        <w:ind w:left="3589" w:hanging="360"/>
+      </w:pPr>
+      <w:rPr>
+        <w:rFonts w:hint="default" w:ascii="Courier New" w:hAnsi="Courier New" w:eastAsia="Courier New" w:cs="Courier New"/>
+      </w:rPr>
+    </w:lvl>
+    <w:lvl w:ilvl="5">
+      <w:start w:val="1"/>
+      <w:numFmt w:val="bullet"/>
+      <w:isLgl w:val="false"/>
+      <w:suff w:val="tab"/>
+      <w:lvlText w:val="§"/>
+      <w:lvlJc w:val="left"/>
+      <w:pPr>
+        <w:ind w:left="4309" w:hanging="360"/>
+      </w:pPr>
+      <w:rPr>
+        <w:rFonts w:hint="default" w:ascii="Wingdings" w:hAnsi="Wingdings" w:eastAsia="Wingdings" w:cs="Wingdings"/>
+      </w:rPr>
+    </w:lvl>
+    <w:lvl w:ilvl="6">
+      <w:start w:val="1"/>
+      <w:numFmt w:val="bullet"/>
+      <w:isLgl w:val="false"/>
+      <w:suff w:val="tab"/>
+      <w:lvlText w:val="·"/>
+      <w:lvlJc w:val="left"/>
+      <w:pPr>
+        <w:ind w:left="5029" w:hanging="360"/>
+      </w:pPr>
+      <w:rPr>
+        <w:rFonts w:hint="default" w:ascii="Symbol" w:hAnsi="Symbol" w:eastAsia="Symbol" w:cs="Symbol"/>
+      </w:rPr>
+    </w:lvl>
+    <w:lvl w:ilvl="7">
+      <w:start w:val="1"/>
+      <w:numFmt w:val="bullet"/>
+      <w:isLgl w:val="false"/>
+      <w:suff w:val="tab"/>
+      <w:lvlText w:val="o"/>
+      <w:lvlJc w:val="left"/>
+      <w:pPr>
+        <w:ind w:left="5749" w:hanging="360"/>
+      </w:pPr>
+      <w:rPr>
+        <w:rFonts w:hint="default" w:ascii="Courier New" w:hAnsi="Courier New" w:eastAsia="Courier New" w:cs="Courier New"/>
+      </w:rPr>
+    </w:lvl>
+    <w:lvl w:ilvl="8">
+      <w:start w:val="1"/>
+      <w:numFmt w:val="bullet"/>
+      <w:isLgl w:val="false"/>
+      <w:suff w:val="tab"/>
+      <w:lvlText w:val="§"/>
+      <w:lvlJc w:val="left"/>
+      <w:pPr>
+        <w:ind w:left="6469" w:hanging="360"/>
+      </w:pPr>
+      <w:rPr>
+        <w:rFonts w:hint="default" w:ascii="Wingdings" w:hAnsi="Wingdings" w:eastAsia="Wingdings" w:cs="Wingdings"/>
+      </w:rPr>
+    </w:lvl>
+  </w:abstractNum>
+  <w:abstractNum w:abstractNumId="7">
+    <w:multiLevelType w:val="hybridMultilevel"/>
+    <w:lvl w:ilvl="0">
+      <w:start w:val="1"/>
+      <w:numFmt w:val="bullet"/>
+      <w:isLgl w:val="false"/>
+      <w:suff w:val="tab"/>
+      <w:lvlText w:val="–"/>
+      <w:lvlJc w:val="left"/>
+      <w:pPr>
+        <w:ind w:left="709" w:hanging="360"/>
+      </w:pPr>
+      <w:rPr>
+        <w:rFonts w:hint="default" w:ascii="Arial" w:hAnsi="Arial" w:eastAsia="Arial" w:cs="Arial"/>
+      </w:rPr>
+    </w:lvl>
+    <w:lvl w:ilvl="1">
+      <w:start w:val="1"/>
+      <w:numFmt w:val="bullet"/>
+      <w:isLgl w:val="false"/>
+      <w:suff w:val="tab"/>
+      <w:lvlText w:val="o"/>
+      <w:lvlJc w:val="left"/>
+      <w:pPr>
+        <w:ind w:left="1429" w:hanging="360"/>
+      </w:pPr>
+      <w:rPr>
+        <w:rFonts w:hint="default" w:ascii="Courier New" w:hAnsi="Courier New" w:eastAsia="Courier New" w:cs="Courier New"/>
+      </w:rPr>
+    </w:lvl>
+    <w:lvl w:ilvl="2">
+      <w:start w:val="1"/>
+      <w:numFmt w:val="bullet"/>
+      <w:isLgl w:val="false"/>
+      <w:suff w:val="tab"/>
+      <w:lvlText w:val="§"/>
+      <w:lvlJc w:val="left"/>
+      <w:pPr>
+        <w:ind w:left="2149" w:hanging="360"/>
+      </w:pPr>
+      <w:rPr>
+        <w:rFonts w:hint="default" w:ascii="Wingdings" w:hAnsi="Wingdings" w:eastAsia="Wingdings" w:cs="Wingdings"/>
+      </w:rPr>
+    </w:lvl>
+    <w:lvl w:ilvl="3">
+      <w:start w:val="1"/>
+      <w:numFmt w:val="bullet"/>
+      <w:isLgl w:val="false"/>
+      <w:suff w:val="tab"/>
+      <w:lvlText w:val="·"/>
+      <w:lvlJc w:val="left"/>
+      <w:pPr>
+        <w:ind w:left="2869" w:hanging="360"/>
+      </w:pPr>
+      <w:rPr>
+        <w:rFonts w:hint="default" w:ascii="Symbol" w:hAnsi="Symbol" w:eastAsia="Symbol" w:cs="Symbol"/>
+      </w:rPr>
+    </w:lvl>
+    <w:lvl w:ilvl="4">
+      <w:start w:val="1"/>
+      <w:numFmt w:val="bullet"/>
+      <w:isLgl w:val="false"/>
+      <w:suff w:val="tab"/>
+      <w:lvlText w:val="o"/>
+      <w:lvlJc w:val="left"/>
+      <w:pPr>
+        <w:ind w:left="3589" w:hanging="360"/>
+      </w:pPr>
+      <w:rPr>
+        <w:rFonts w:hint="default" w:ascii="Courier New" w:hAnsi="Courier New" w:eastAsia="Courier New" w:cs="Courier New"/>
+      </w:rPr>
+    </w:lvl>
+    <w:lvl w:ilvl="5">
+      <w:start w:val="1"/>
+      <w:numFmt w:val="bullet"/>
+      <w:isLgl w:val="false"/>
+      <w:suff w:val="tab"/>
+      <w:lvlText w:val="§"/>
+      <w:lvlJc w:val="left"/>
+      <w:pPr>
+        <w:ind w:left="4309" w:hanging="360"/>
+      </w:pPr>
+      <w:rPr>
+        <w:rFonts w:hint="default" w:ascii="Wingdings" w:hAnsi="Wingdings" w:eastAsia="Wingdings" w:cs="Wingdings"/>
+      </w:rPr>
+    </w:lvl>
+    <w:lvl w:ilvl="6">
+      <w:start w:val="1"/>
+      <w:numFmt w:val="bullet"/>
+      <w:isLgl w:val="false"/>
+      <w:suff w:val="tab"/>
+      <w:lvlText w:val="·"/>
+      <w:lvlJc w:val="left"/>
+      <w:pPr>
+        <w:ind w:left="5029" w:hanging="360"/>
+      </w:pPr>
+      <w:rPr>
+        <w:rFonts w:hint="default" w:ascii="Symbol" w:hAnsi="Symbol" w:eastAsia="Symbol" w:cs="Symbol"/>
+      </w:rPr>
+    </w:lvl>
+    <w:lvl w:ilvl="7">
+      <w:start w:val="1"/>
+      <w:numFmt w:val="bullet"/>
+      <w:isLgl w:val="false"/>
+      <w:suff w:val="tab"/>
+      <w:lvlText w:val="o"/>
+      <w:lvlJc w:val="left"/>
+      <w:pPr>
+        <w:ind w:left="5749" w:hanging="360"/>
+      </w:pPr>
+      <w:rPr>
+        <w:rFonts w:hint="default" w:ascii="Courier New" w:hAnsi="Courier New" w:eastAsia="Courier New" w:cs="Courier New"/>
+      </w:rPr>
+    </w:lvl>
+    <w:lvl w:ilvl="8">
+      <w:start w:val="1"/>
+      <w:numFmt w:val="bullet"/>
+      <w:isLgl w:val="false"/>
+      <w:suff w:val="tab"/>
+      <w:lvlText w:val="§"/>
+      <w:lvlJc w:val="left"/>
+      <w:pPr>
+        <w:ind w:left="6469" w:hanging="360"/>
+      </w:pPr>
+      <w:rPr>
+        <w:rFonts w:hint="default" w:ascii="Wingdings" w:hAnsi="Wingdings" w:eastAsia="Wingdings" w:cs="Wingdings"/>
+      </w:rPr>
+    </w:lvl>
+  </w:abstractNum>
+  <w:abstractNum w:abstractNumId="8">
+    <w:multiLevelType w:val="hybridMultilevel"/>
+    <w:lvl w:ilvl="0">
+      <w:start w:val="1"/>
+      <w:numFmt w:val="bullet"/>
+      <w:isLgl w:val="false"/>
+      <w:suff w:val="tab"/>
+      <w:lvlText w:val="–"/>
+      <w:lvlJc w:val="left"/>
+      <w:pPr>
+        <w:ind w:left="709" w:hanging="360"/>
+      </w:pPr>
+      <w:rPr>
+        <w:rFonts w:hint="default" w:ascii="Arial" w:hAnsi="Arial" w:eastAsia="Arial" w:cs="Arial"/>
+      </w:rPr>
+    </w:lvl>
+    <w:lvl w:ilvl="1">
+      <w:start w:val="1"/>
+      <w:numFmt w:val="bullet"/>
+      <w:isLgl w:val="false"/>
+      <w:suff w:val="tab"/>
+      <w:lvlText w:val="o"/>
+      <w:lvlJc w:val="left"/>
+      <w:pPr>
+        <w:ind w:left="1429" w:hanging="360"/>
+      </w:pPr>
+      <w:rPr>
+        <w:rFonts w:hint="default" w:ascii="Courier New" w:hAnsi="Courier New" w:eastAsia="Courier New" w:cs="Courier New"/>
+      </w:rPr>
+    </w:lvl>
+    <w:lvl w:ilvl="2">
+      <w:start w:val="1"/>
+      <w:numFmt w:val="bullet"/>
+      <w:isLgl w:val="false"/>
+      <w:suff w:val="tab"/>
+      <w:lvlText w:val="§"/>
+      <w:lvlJc w:val="left"/>
+      <w:pPr>
+        <w:ind w:left="2149" w:hanging="360"/>
+      </w:pPr>
+      <w:rPr>
+        <w:rFonts w:hint="default" w:ascii="Wingdings" w:hAnsi="Wingdings" w:eastAsia="Wingdings" w:cs="Wingdings"/>
+      </w:rPr>
+    </w:lvl>
+    <w:lvl w:ilvl="3">
+      <w:start w:val="1"/>
+      <w:numFmt w:val="bullet"/>
+      <w:isLgl w:val="false"/>
+      <w:suff w:val="tab"/>
+      <w:lvlText w:val="·"/>
+      <w:lvlJc w:val="left"/>
+      <w:pPr>
+        <w:ind w:left="2869" w:hanging="360"/>
+      </w:pPr>
+      <w:rPr>
+        <w:rFonts w:hint="default" w:ascii="Symbol" w:hAnsi="Symbol" w:eastAsia="Symbol" w:cs="Symbol"/>
+      </w:rPr>
+    </w:lvl>
+    <w:lvl w:ilvl="4">
+      <w:start w:val="1"/>
+      <w:numFmt w:val="bullet"/>
+      <w:isLgl w:val="false"/>
+      <w:suff w:val="tab"/>
+      <w:lvlText w:val="o"/>
+      <w:lvlJc w:val="left"/>
+      <w:pPr>
+        <w:ind w:left="3589" w:hanging="360"/>
+      </w:pPr>
+      <w:rPr>
+        <w:rFonts w:hint="default" w:ascii="Courier New" w:hAnsi="Courier New" w:eastAsia="Courier New" w:cs="Courier New"/>
+      </w:rPr>
+    </w:lvl>
+    <w:lvl w:ilvl="5">
+      <w:start w:val="1"/>
+      <w:numFmt w:val="bullet"/>
+      <w:isLgl w:val="false"/>
+      <w:suff w:val="tab"/>
+      <w:lvlText w:val="§"/>
+      <w:lvlJc w:val="left"/>
+      <w:pPr>
+        <w:ind w:left="4309" w:hanging="360"/>
+      </w:pPr>
+      <w:rPr>
+        <w:rFonts w:hint="default" w:ascii="Wingdings" w:hAnsi="Wingdings" w:eastAsia="Wingdings" w:cs="Wingdings"/>
+      </w:rPr>
+    </w:lvl>
+    <w:lvl w:ilvl="6">
+      <w:start w:val="1"/>
+      <w:numFmt w:val="bullet"/>
+      <w:isLgl w:val="false"/>
+      <w:suff w:val="tab"/>
+      <w:lvlText w:val="·"/>
+      <w:lvlJc w:val="left"/>
+      <w:pPr>
+        <w:ind w:left="5029" w:hanging="360"/>
+      </w:pPr>
+      <w:rPr>
+        <w:rFonts w:hint="default" w:ascii="Symbol" w:hAnsi="Symbol" w:eastAsia="Symbol" w:cs="Symbol"/>
+      </w:rPr>
+    </w:lvl>
+    <w:lvl w:ilvl="7">
+      <w:start w:val="1"/>
+      <w:numFmt w:val="bullet"/>
+      <w:isLgl w:val="false"/>
+      <w:suff w:val="tab"/>
+      <w:lvlText w:val="o"/>
+      <w:lvlJc w:val="left"/>
+      <w:pPr>
+        <w:ind w:left="5749" w:hanging="360"/>
+      </w:pPr>
+      <w:rPr>
+        <w:rFonts w:hint="default" w:ascii="Courier New" w:hAnsi="Courier New" w:eastAsia="Courier New" w:cs="Courier New"/>
+      </w:rPr>
+    </w:lvl>
+    <w:lvl w:ilvl="8">
+      <w:start w:val="1"/>
+      <w:numFmt w:val="bullet"/>
+      <w:isLgl w:val="false"/>
+      <w:suff w:val="tab"/>
+      <w:lvlText w:val="§"/>
+      <w:lvlJc w:val="left"/>
+      <w:pPr>
+        <w:ind w:left="6469" w:hanging="360"/>
+      </w:pPr>
+      <w:rPr>
+        <w:rFonts w:hint="default" w:ascii="Wingdings" w:hAnsi="Wingdings" w:eastAsia="Wingdings" w:cs="Wingdings"/>
+      </w:rPr>
+    </w:lvl>
+  </w:abstractNum>
+  <w:abstractNum w:abstractNumId="9">
+    <w:multiLevelType w:val="hybridMultilevel"/>
+    <w:lvl w:ilvl="0">
+      <w:start w:val="1"/>
+      <w:numFmt w:val="bullet"/>
+      <w:isLgl w:val="false"/>
+      <w:suff w:val="tab"/>
+      <w:lvlText w:val="–"/>
+      <w:lvlJc w:val="left"/>
+      <w:pPr>
+        <w:ind w:left="709" w:hanging="360"/>
+      </w:pPr>
+      <w:rPr>
+        <w:rFonts w:hint="default" w:ascii="Arial" w:hAnsi="Arial" w:eastAsia="Arial" w:cs="Arial"/>
+      </w:rPr>
+    </w:lvl>
+    <w:lvl w:ilvl="1">
+      <w:start w:val="1"/>
+      <w:numFmt w:val="bullet"/>
+      <w:isLgl w:val="false"/>
+      <w:suff w:val="tab"/>
+      <w:lvlText w:val="o"/>
+      <w:lvlJc w:val="left"/>
+      <w:pPr>
+        <w:ind w:left="1429" w:hanging="360"/>
+      </w:pPr>
+      <w:rPr>
+        <w:rFonts w:hint="default" w:ascii="Courier New" w:hAnsi="Courier New" w:eastAsia="Courier New" w:cs="Courier New"/>
+      </w:rPr>
+    </w:lvl>
+    <w:lvl w:ilvl="2">
+      <w:start w:val="1"/>
+      <w:numFmt w:val="bullet"/>
+      <w:isLgl w:val="false"/>
+      <w:suff w:val="tab"/>
+      <w:lvlText w:val="§"/>
+      <w:lvlJc w:val="left"/>
+      <w:pPr>
+        <w:ind w:left="2149" w:hanging="360"/>
+      </w:pPr>
+      <w:rPr>
+        <w:rFonts w:hint="default" w:ascii="Wingdings" w:hAnsi="Wingdings" w:eastAsia="Wingdings" w:cs="Wingdings"/>
+      </w:rPr>
+    </w:lvl>
+    <w:lvl w:ilvl="3">
+      <w:start w:val="1"/>
+      <w:numFmt w:val="bullet"/>
+      <w:isLgl w:val="false"/>
+      <w:suff w:val="tab"/>
+      <w:lvlText w:val="·"/>
+      <w:lvlJc w:val="left"/>
+      <w:pPr>
+        <w:ind w:left="2869" w:hanging="360"/>
+      </w:pPr>
+      <w:rPr>
+        <w:rFonts w:hint="default" w:ascii="Symbol" w:hAnsi="Symbol" w:eastAsia="Symbol" w:cs="Symbol"/>
+      </w:rPr>
+    </w:lvl>
+    <w:lvl w:ilvl="4">
+      <w:start w:val="1"/>
+      <w:numFmt w:val="bullet"/>
+      <w:isLgl w:val="false"/>
+      <w:suff w:val="tab"/>
+      <w:lvlText w:val="o"/>
+      <w:lvlJc w:val="left"/>
+      <w:pPr>
+        <w:ind w:left="3589" w:hanging="360"/>
+      </w:pPr>
+      <w:rPr>
+        <w:rFonts w:hint="default" w:ascii="Courier New" w:hAnsi="Courier New" w:eastAsia="Courier New" w:cs="Courier New"/>
+      </w:rPr>
+    </w:lvl>
+    <w:lvl w:ilvl="5">
+      <w:start w:val="1"/>
+      <w:numFmt w:val="bullet"/>
+      <w:isLgl w:val="false"/>
+      <w:suff w:val="tab"/>
+      <w:lvlText w:val="§"/>
+      <w:lvlJc w:val="left"/>
+      <w:pPr>
+        <w:ind w:left="4309" w:hanging="360"/>
+      </w:pPr>
+      <w:rPr>
+        <w:rFonts w:hint="default" w:ascii="Wingdings" w:hAnsi="Wingdings" w:eastAsia="Wingdings" w:cs="Wingdings"/>
+      </w:rPr>
+    </w:lvl>
+    <w:lvl w:ilvl="6">
+      <w:start w:val="1"/>
+      <w:numFmt w:val="bullet"/>
+      <w:isLgl w:val="false"/>
+      <w:suff w:val="tab"/>
+      <w:lvlText w:val="·"/>
+      <w:lvlJc w:val="left"/>
+      <w:pPr>
+        <w:ind w:left="5029" w:hanging="360"/>
+      </w:pPr>
+      <w:rPr>
+        <w:rFonts w:hint="default" w:ascii="Symbol" w:hAnsi="Symbol" w:eastAsia="Symbol" w:cs="Symbol"/>
+      </w:rPr>
+    </w:lvl>
+    <w:lvl w:ilvl="7">
+      <w:start w:val="1"/>
+      <w:numFmt w:val="bullet"/>
+      <w:isLgl w:val="false"/>
+      <w:suff w:val="tab"/>
+      <w:lvlText w:val="o"/>
+      <w:lvlJc w:val="left"/>
+      <w:pPr>
+        <w:ind w:left="5749" w:hanging="360"/>
+      </w:pPr>
+      <w:rPr>
+        <w:rFonts w:hint="default" w:ascii="Courier New" w:hAnsi="Courier New" w:eastAsia="Courier New" w:cs="Courier New"/>
+      </w:rPr>
+    </w:lvl>
+    <w:lvl w:ilvl="8">
+      <w:start w:val="1"/>
+      <w:numFmt w:val="bullet"/>
+      <w:isLgl w:val="false"/>
+      <w:suff w:val="tab"/>
+      <w:lvlText w:val="§"/>
+      <w:lvlJc w:val="left"/>
+      <w:pPr>
+        <w:ind w:left="6469" w:hanging="360"/>
+      </w:pPr>
+      <w:rPr>
+        <w:rFonts w:hint="default" w:ascii="Wingdings" w:hAnsi="Wingdings" w:eastAsia="Wingdings" w:cs="Wingdings"/>
+      </w:rPr>
+    </w:lvl>
+  </w:abstractNum>
+  <w:num w:numId="1">
+    <w:abstractNumId w:val="0"/>
+  </w:num>
+  <w:num w:numId="2">
+    <w:abstractNumId w:val="1"/>
+  </w:num>
+  <w:num w:numId="3">
+    <w:abstractNumId w:val="2"/>
+  </w:num>
+  <w:num w:numId="4">
+    <w:abstractNumId w:val="3"/>
+  </w:num>
+  <w:num w:numId="5">
+    <w:abstractNumId w:val="4"/>
+  </w:num>
+  <w:num w:numId="6">
+    <w:abstractNumId w:val="5"/>
+  </w:num>
+  <w:num w:numId="7">
+    <w:abstractNumId w:val="6"/>
+  </w:num>
+  <w:num w:numId="8">
+    <w:abstractNumId w:val="7"/>
+  </w:num>
+  <w:num w:numId="9">
+    <w:abstractNumId w:val="8"/>
+  </w:num>
+  <w:num w:numId="10">
+    <w:abstractNumId w:val="9"/>
+  </w:num>
+</w:numbering>
 </file>
 
 <file path=word/styles.xml><?xml version="1.0" encoding="utf-8"?>

</xml_diff>